<commit_message>
doku update - rechtschreibfehler..
</commit_message>
<xml_diff>
--- a/Dokumentation/Globetrotter_Dokumentation.docx
+++ b/Dokumentation/Globetrotter_Dokumentation.docx
@@ -1,6 +1,6 @@
 
 <file path=word/document.xml><?xml version="1.0" encoding="utf-8"?>
-<w:document xmlns:ve="http://schemas.openxmlformats.org/markup-compatibility/2006" xmlns:o="urn:schemas-microsoft-com:office:office" xmlns:r="http://schemas.openxmlformats.org/officeDocument/2006/relationships" xmlns:m="http://schemas.openxmlformats.org/officeDocument/2006/math" xmlns:v="urn:schemas-microsoft-com:vml" xmlns:wp="http://schemas.openxmlformats.org/drawingml/2006/wordprocessingDrawing" xmlns:w10="urn:schemas-microsoft-com:office:word" xmlns:w="http://schemas.openxmlformats.org/wordprocessingml/2006/main" xmlns:wne="http://schemas.microsoft.com/office/word/2006/wordml">
+<w:document xmlns:wpc="http://schemas.microsoft.com/office/word/2010/wordprocessingCanvas" xmlns:mc="http://schemas.openxmlformats.org/markup-compatibility/2006" xmlns:o="urn:schemas-microsoft-com:office:office" xmlns:r="http://schemas.openxmlformats.org/officeDocument/2006/relationships" xmlns:m="http://schemas.openxmlformats.org/officeDocument/2006/math" xmlns:v="urn:schemas-microsoft-com:vml" xmlns:wp14="http://schemas.microsoft.com/office/word/2010/wordprocessingDrawing" xmlns:wp="http://schemas.openxmlformats.org/drawingml/2006/wordprocessingDrawing" xmlns:w10="urn:schemas-microsoft-com:office:word" xmlns:w="http://schemas.openxmlformats.org/wordprocessingml/2006/main" xmlns:w14="http://schemas.microsoft.com/office/word/2010/wordml" xmlns:w15="http://schemas.microsoft.com/office/word/2012/wordml" xmlns:wpg="http://schemas.microsoft.com/office/word/2010/wordprocessingGroup" xmlns:wpi="http://schemas.microsoft.com/office/word/2010/wordprocessingInk" xmlns:wne="http://schemas.microsoft.com/office/word/2006/wordml" xmlns:wps="http://schemas.microsoft.com/office/word/2010/wordprocessingShape" mc:Ignorable="w14 w15 wp14">
   <w:body>
     <w:p>
       <w:pPr>
@@ -134,7 +134,7 @@
             <w:rPr>
               <w:rFonts w:eastAsiaTheme="minorEastAsia"/>
               <w:noProof/>
-              <w:lang w:eastAsia="de-AT"/>
+              <w:lang w:val="de-DE" w:eastAsia="de-DE"/>
             </w:rPr>
           </w:pPr>
           <w:r>
@@ -146,7 +146,7 @@
           <w:r>
             <w:fldChar w:fldCharType="separate"/>
           </w:r>
-          <w:hyperlink w:anchor="_Toc377912950" w:history="1">
+          <w:hyperlink w:anchor="_Toc378061331" w:history="1">
             <w:r>
               <w:rPr>
                 <w:rStyle w:val="Hyperlink"/>
@@ -173,7 +173,7 @@
                 <w:noProof/>
                 <w:webHidden/>
               </w:rPr>
-              <w:instrText xml:space="preserve"> PAGEREF _Toc377912950 \h </w:instrText>
+              <w:instrText xml:space="preserve"> PAGEREF _Toc378061331 \h </w:instrText>
             </w:r>
             <w:r>
               <w:rPr>
@@ -213,10 +213,10 @@
             <w:rPr>
               <w:rFonts w:eastAsiaTheme="minorEastAsia"/>
               <w:noProof/>
-              <w:lang w:eastAsia="de-AT"/>
+              <w:lang w:val="de-DE" w:eastAsia="de-DE"/>
             </w:rPr>
           </w:pPr>
-          <w:hyperlink w:anchor="_Toc377912951" w:history="1">
+          <w:hyperlink w:anchor="_Toc378061332" w:history="1">
             <w:r>
               <w:rPr>
                 <w:rStyle w:val="Hyperlink"/>
@@ -243,7 +243,7 @@
                 <w:noProof/>
                 <w:webHidden/>
               </w:rPr>
-              <w:instrText xml:space="preserve"> PAGEREF _Toc377912951 \h </w:instrText>
+              <w:instrText xml:space="preserve"> PAGEREF _Toc378061332 \h </w:instrText>
             </w:r>
             <w:r>
               <w:rPr>
@@ -283,10 +283,10 @@
             <w:rPr>
               <w:rFonts w:eastAsiaTheme="minorEastAsia"/>
               <w:noProof/>
-              <w:lang w:eastAsia="de-AT"/>
+              <w:lang w:val="de-DE" w:eastAsia="de-DE"/>
             </w:rPr>
           </w:pPr>
-          <w:hyperlink w:anchor="_Toc377912952" w:history="1">
+          <w:hyperlink w:anchor="_Toc378061333" w:history="1">
             <w:r>
               <w:rPr>
                 <w:rStyle w:val="Hyperlink"/>
@@ -313,7 +313,7 @@
                 <w:noProof/>
                 <w:webHidden/>
               </w:rPr>
-              <w:instrText xml:space="preserve"> PAGEREF _Toc377912952 \h </w:instrText>
+              <w:instrText xml:space="preserve"> PAGEREF _Toc378061333 \h </w:instrText>
             </w:r>
             <w:r>
               <w:rPr>
@@ -353,10 +353,10 @@
             <w:rPr>
               <w:rFonts w:eastAsiaTheme="minorEastAsia"/>
               <w:noProof/>
-              <w:lang w:eastAsia="de-AT"/>
+              <w:lang w:val="de-DE" w:eastAsia="de-DE"/>
             </w:rPr>
           </w:pPr>
-          <w:hyperlink w:anchor="_Toc377912953" w:history="1">
+          <w:hyperlink w:anchor="_Toc378061334" w:history="1">
             <w:r>
               <w:rPr>
                 <w:rStyle w:val="Hyperlink"/>
@@ -383,7 +383,7 @@
                 <w:noProof/>
                 <w:webHidden/>
               </w:rPr>
-              <w:instrText xml:space="preserve"> PAGEREF _Toc377912953 \h </w:instrText>
+              <w:instrText xml:space="preserve"> PAGEREF _Toc378061334 \h </w:instrText>
             </w:r>
             <w:r>
               <w:rPr>
@@ -423,10 +423,10 @@
             <w:rPr>
               <w:rFonts w:eastAsiaTheme="minorEastAsia"/>
               <w:noProof/>
-              <w:lang w:eastAsia="de-AT"/>
+              <w:lang w:val="de-DE" w:eastAsia="de-DE"/>
             </w:rPr>
           </w:pPr>
-          <w:hyperlink w:anchor="_Toc377912954" w:history="1">
+          <w:hyperlink w:anchor="_Toc378061335" w:history="1">
             <w:r>
               <w:rPr>
                 <w:rStyle w:val="Hyperlink"/>
@@ -453,7 +453,7 @@
                 <w:noProof/>
                 <w:webHidden/>
               </w:rPr>
-              <w:instrText xml:space="preserve"> PAGEREF _Toc377912954 \h </w:instrText>
+              <w:instrText xml:space="preserve"> PAGEREF _Toc378061335 \h </w:instrText>
             </w:r>
             <w:r>
               <w:rPr>
@@ -493,10 +493,10 @@
             <w:rPr>
               <w:rFonts w:eastAsiaTheme="minorEastAsia"/>
               <w:noProof/>
-              <w:lang w:eastAsia="de-AT"/>
+              <w:lang w:val="de-DE" w:eastAsia="de-DE"/>
             </w:rPr>
           </w:pPr>
-          <w:hyperlink w:anchor="_Toc377912955" w:history="1">
+          <w:hyperlink w:anchor="_Toc378061336" w:history="1">
             <w:r>
               <w:rPr>
                 <w:rStyle w:val="Hyperlink"/>
@@ -523,7 +523,7 @@
                 <w:noProof/>
                 <w:webHidden/>
               </w:rPr>
-              <w:instrText xml:space="preserve"> PAGEREF _Toc377912955 \h </w:instrText>
+              <w:instrText xml:space="preserve"> PAGEREF _Toc378061336 \h </w:instrText>
             </w:r>
             <w:r>
               <w:rPr>
@@ -563,10 +563,10 @@
             <w:rPr>
               <w:rFonts w:eastAsiaTheme="minorEastAsia"/>
               <w:noProof/>
-              <w:lang w:eastAsia="de-AT"/>
+              <w:lang w:val="de-DE" w:eastAsia="de-DE"/>
             </w:rPr>
           </w:pPr>
-          <w:hyperlink w:anchor="_Toc377912956" w:history="1">
+          <w:hyperlink w:anchor="_Toc378061337" w:history="1">
             <w:r>
               <w:rPr>
                 <w:rStyle w:val="Hyperlink"/>
@@ -593,7 +593,7 @@
                 <w:noProof/>
                 <w:webHidden/>
               </w:rPr>
-              <w:instrText xml:space="preserve"> PAGEREF _Toc377912956 \h </w:instrText>
+              <w:instrText xml:space="preserve"> PAGEREF _Toc378061337 \h </w:instrText>
             </w:r>
             <w:r>
               <w:rPr>
@@ -633,10 +633,10 @@
             <w:rPr>
               <w:rFonts w:eastAsiaTheme="minorEastAsia"/>
               <w:noProof/>
-              <w:lang w:eastAsia="de-AT"/>
+              <w:lang w:val="de-DE" w:eastAsia="de-DE"/>
             </w:rPr>
           </w:pPr>
-          <w:hyperlink w:anchor="_Toc377912957" w:history="1">
+          <w:hyperlink w:anchor="_Toc378061338" w:history="1">
             <w:r>
               <w:rPr>
                 <w:rStyle w:val="Hyperlink"/>
@@ -663,7 +663,7 @@
                 <w:noProof/>
                 <w:webHidden/>
               </w:rPr>
-              <w:instrText xml:space="preserve"> PAGEREF _Toc377912957 \h </w:instrText>
+              <w:instrText xml:space="preserve"> PAGEREF _Toc378061338 \h </w:instrText>
             </w:r>
             <w:r>
               <w:rPr>
@@ -703,10 +703,10 @@
             <w:rPr>
               <w:rFonts w:eastAsiaTheme="minorEastAsia"/>
               <w:noProof/>
-              <w:lang w:eastAsia="de-AT"/>
+              <w:lang w:val="de-DE" w:eastAsia="de-DE"/>
             </w:rPr>
           </w:pPr>
-          <w:hyperlink w:anchor="_Toc377912958" w:history="1">
+          <w:hyperlink w:anchor="_Toc378061339" w:history="1">
             <w:r>
               <w:rPr>
                 <w:rStyle w:val="Hyperlink"/>
@@ -733,7 +733,7 @@
                 <w:noProof/>
                 <w:webHidden/>
               </w:rPr>
-              <w:instrText xml:space="preserve"> PAGEREF _Toc377912958 \h </w:instrText>
+              <w:instrText xml:space="preserve"> PAGEREF _Toc378061339 \h </w:instrText>
             </w:r>
             <w:r>
               <w:rPr>
@@ -773,14 +773,15 @@
             <w:rPr>
               <w:rFonts w:eastAsiaTheme="minorEastAsia"/>
               <w:noProof/>
-              <w:lang w:eastAsia="de-AT"/>
+              <w:lang w:val="de-DE" w:eastAsia="de-DE"/>
             </w:rPr>
           </w:pPr>
-          <w:hyperlink w:anchor="_Toc377912959" w:history="1">
+          <w:hyperlink w:anchor="_Toc378061340" w:history="1">
             <w:r>
               <w:rPr>
                 <w:rStyle w:val="Hyperlink"/>
                 <w:noProof/>
+                <w:lang w:val="en-GB"/>
               </w:rPr>
               <w:t>2.1.3. Unity3D</w:t>
             </w:r>
@@ -803,7 +804,7 @@
                 <w:noProof/>
                 <w:webHidden/>
               </w:rPr>
-              <w:instrText xml:space="preserve"> PAGEREF _Toc377912959 \h </w:instrText>
+              <w:instrText xml:space="preserve"> PAGEREF _Toc378061340 \h </w:instrText>
             </w:r>
             <w:r>
               <w:rPr>
@@ -843,10 +844,10 @@
             <w:rPr>
               <w:rFonts w:eastAsiaTheme="minorEastAsia"/>
               <w:noProof/>
-              <w:lang w:eastAsia="de-AT"/>
+              <w:lang w:val="de-DE" w:eastAsia="de-DE"/>
             </w:rPr>
           </w:pPr>
-          <w:hyperlink w:anchor="_Toc377912960" w:history="1">
+          <w:hyperlink w:anchor="_Toc378061341" w:history="1">
             <w:r>
               <w:rPr>
                 <w:rStyle w:val="Hyperlink"/>
@@ -873,7 +874,7 @@
                 <w:noProof/>
                 <w:webHidden/>
               </w:rPr>
-              <w:instrText xml:space="preserve"> PAGEREF _Toc377912960 \h </w:instrText>
+              <w:instrText xml:space="preserve"> PAGEREF _Toc378061341 \h </w:instrText>
             </w:r>
             <w:r>
               <w:rPr>
@@ -913,10 +914,10 @@
             <w:rPr>
               <w:rFonts w:eastAsiaTheme="minorEastAsia"/>
               <w:noProof/>
-              <w:lang w:eastAsia="de-AT"/>
+              <w:lang w:val="de-DE" w:eastAsia="de-DE"/>
             </w:rPr>
           </w:pPr>
-          <w:hyperlink w:anchor="_Toc377912961" w:history="1">
+          <w:hyperlink w:anchor="_Toc378061342" w:history="1">
             <w:r>
               <w:rPr>
                 <w:rStyle w:val="Hyperlink"/>
@@ -943,7 +944,7 @@
                 <w:noProof/>
                 <w:webHidden/>
               </w:rPr>
-              <w:instrText xml:space="preserve"> PAGEREF _Toc377912961 \h </w:instrText>
+              <w:instrText xml:space="preserve"> PAGEREF _Toc378061342 \h </w:instrText>
             </w:r>
             <w:r>
               <w:rPr>
@@ -983,10 +984,10 @@
             <w:rPr>
               <w:rFonts w:eastAsiaTheme="minorEastAsia"/>
               <w:noProof/>
-              <w:lang w:eastAsia="de-AT"/>
+              <w:lang w:val="de-DE" w:eastAsia="de-DE"/>
             </w:rPr>
           </w:pPr>
-          <w:hyperlink w:anchor="_Toc377912962" w:history="1">
+          <w:hyperlink w:anchor="_Toc378061343" w:history="1">
             <w:r>
               <w:rPr>
                 <w:rStyle w:val="Hyperlink"/>
@@ -1013,7 +1014,7 @@
                 <w:noProof/>
                 <w:webHidden/>
               </w:rPr>
-              <w:instrText xml:space="preserve"> PAGEREF _Toc377912962 \h </w:instrText>
+              <w:instrText xml:space="preserve"> PAGEREF _Toc378061343 \h </w:instrText>
             </w:r>
             <w:r>
               <w:rPr>
@@ -1053,16 +1054,30 @@
             <w:rPr>
               <w:rFonts w:eastAsiaTheme="minorEastAsia"/>
               <w:noProof/>
-              <w:lang w:eastAsia="de-AT"/>
+              <w:lang w:val="de-DE" w:eastAsia="de-DE"/>
             </w:rPr>
           </w:pPr>
-          <w:hyperlink w:anchor="_Toc377912963" w:history="1">
+          <w:hyperlink w:anchor="_Toc378061344" w:history="1">
             <w:r>
               <w:rPr>
                 <w:rStyle w:val="Hyperlink"/>
                 <w:noProof/>
               </w:rPr>
-              <w:t>2.2.3. Einsatz von Bewegungssensoren und Kameras</w:t>
+              <w:t>2.2.3. Einsatz von Bewegungssensoren un</w:t>
+            </w:r>
+            <w:r>
+              <w:rPr>
+                <w:rStyle w:val="Hyperlink"/>
+                <w:noProof/>
+              </w:rPr>
+              <w:t>d</w:t>
+            </w:r>
+            <w:r>
+              <w:rPr>
+                <w:rStyle w:val="Hyperlink"/>
+                <w:noProof/>
+              </w:rPr>
+              <w:t xml:space="preserve"> Kameras</w:t>
             </w:r>
             <w:r>
               <w:rPr>
@@ -1083,7 +1098,7 @@
                 <w:noProof/>
                 <w:webHidden/>
               </w:rPr>
-              <w:instrText xml:space="preserve"> PAGEREF _Toc377912963 \h </w:instrText>
+              <w:instrText xml:space="preserve"> PAGEREF _Toc378061344 \h </w:instrText>
             </w:r>
             <w:r>
               <w:rPr>
@@ -1123,10 +1138,10 @@
             <w:rPr>
               <w:rFonts w:eastAsiaTheme="minorEastAsia"/>
               <w:noProof/>
-              <w:lang w:eastAsia="de-AT"/>
+              <w:lang w:val="de-DE" w:eastAsia="de-DE"/>
             </w:rPr>
           </w:pPr>
-          <w:hyperlink w:anchor="_Toc377912964" w:history="1">
+          <w:hyperlink w:anchor="_Toc378061345" w:history="1">
             <w:r>
               <w:rPr>
                 <w:rStyle w:val="Hyperlink"/>
@@ -1153,7 +1168,7 @@
                 <w:noProof/>
                 <w:webHidden/>
               </w:rPr>
-              <w:instrText xml:space="preserve"> PAGEREF _Toc377912964 \h </w:instrText>
+              <w:instrText xml:space="preserve"> PAGEREF _Toc378061345 \h </w:instrText>
             </w:r>
             <w:r>
               <w:rPr>
@@ -1193,10 +1208,10 @@
             <w:rPr>
               <w:rFonts w:eastAsiaTheme="minorEastAsia"/>
               <w:noProof/>
-              <w:lang w:eastAsia="de-AT"/>
+              <w:lang w:val="de-DE" w:eastAsia="de-DE"/>
             </w:rPr>
           </w:pPr>
-          <w:hyperlink w:anchor="_Toc377912965" w:history="1">
+          <w:hyperlink w:anchor="_Toc378061346" w:history="1">
             <w:r>
               <w:rPr>
                 <w:rStyle w:val="Hyperlink"/>
@@ -1223,7 +1238,7 @@
                 <w:noProof/>
                 <w:webHidden/>
               </w:rPr>
-              <w:instrText xml:space="preserve"> PAGEREF _Toc377912965 \h </w:instrText>
+              <w:instrText xml:space="preserve"> PAGEREF _Toc378061346 \h </w:instrText>
             </w:r>
             <w:r>
               <w:rPr>
@@ -1263,10 +1278,10 @@
             <w:rPr>
               <w:rFonts w:eastAsiaTheme="minorEastAsia"/>
               <w:noProof/>
-              <w:lang w:eastAsia="de-AT"/>
+              <w:lang w:val="de-DE" w:eastAsia="de-DE"/>
             </w:rPr>
           </w:pPr>
-          <w:hyperlink w:anchor="_Toc377912966" w:history="1">
+          <w:hyperlink w:anchor="_Toc378061347" w:history="1">
             <w:r>
               <w:rPr>
                 <w:rStyle w:val="Hyperlink"/>
@@ -1293,7 +1308,7 @@
                 <w:noProof/>
                 <w:webHidden/>
               </w:rPr>
-              <w:instrText xml:space="preserve"> PAGEREF _Toc377912966 \h </w:instrText>
+              <w:instrText xml:space="preserve"> PAGEREF _Toc378061347 \h </w:instrText>
             </w:r>
             <w:r>
               <w:rPr>
@@ -1333,10 +1348,10 @@
             <w:rPr>
               <w:rFonts w:eastAsiaTheme="minorEastAsia"/>
               <w:noProof/>
-              <w:lang w:eastAsia="de-AT"/>
+              <w:lang w:val="de-DE" w:eastAsia="de-DE"/>
             </w:rPr>
           </w:pPr>
-          <w:hyperlink w:anchor="_Toc377912967" w:history="1">
+          <w:hyperlink w:anchor="_Toc378061348" w:history="1">
             <w:r>
               <w:rPr>
                 <w:rStyle w:val="Hyperlink"/>
@@ -1363,7 +1378,7 @@
                 <w:noProof/>
                 <w:webHidden/>
               </w:rPr>
-              <w:instrText xml:space="preserve"> PAGEREF _Toc377912967 \h </w:instrText>
+              <w:instrText xml:space="preserve"> PAGEREF _Toc378061348 \h </w:instrText>
             </w:r>
             <w:r>
               <w:rPr>
@@ -1403,10 +1418,10 @@
             <w:rPr>
               <w:rFonts w:eastAsiaTheme="minorEastAsia"/>
               <w:noProof/>
-              <w:lang w:eastAsia="de-AT"/>
+              <w:lang w:val="de-DE" w:eastAsia="de-DE"/>
             </w:rPr>
           </w:pPr>
-          <w:hyperlink w:anchor="_Toc377912968" w:history="1">
+          <w:hyperlink w:anchor="_Toc378061349" w:history="1">
             <w:r>
               <w:rPr>
                 <w:rStyle w:val="Hyperlink"/>
@@ -1433,7 +1448,7 @@
                 <w:noProof/>
                 <w:webHidden/>
               </w:rPr>
-              <w:instrText xml:space="preserve"> PAGEREF _Toc377912968 \h </w:instrText>
+              <w:instrText xml:space="preserve"> PAGEREF _Toc378061349 \h </w:instrText>
             </w:r>
             <w:r>
               <w:rPr>
@@ -1473,10 +1488,10 @@
             <w:rPr>
               <w:rFonts w:eastAsiaTheme="minorEastAsia"/>
               <w:noProof/>
-              <w:lang w:eastAsia="de-AT"/>
+              <w:lang w:val="de-DE" w:eastAsia="de-DE"/>
             </w:rPr>
           </w:pPr>
-          <w:hyperlink w:anchor="_Toc377912969" w:history="1">
+          <w:hyperlink w:anchor="_Toc378061350" w:history="1">
             <w:r>
               <w:rPr>
                 <w:rStyle w:val="Hyperlink"/>
@@ -1503,7 +1518,7 @@
                 <w:noProof/>
                 <w:webHidden/>
               </w:rPr>
-              <w:instrText xml:space="preserve"> PAGEREF _Toc377912969 \h </w:instrText>
+              <w:instrText xml:space="preserve"> PAGEREF _Toc378061350 \h </w:instrText>
             </w:r>
             <w:r>
               <w:rPr>
@@ -1543,10 +1558,10 @@
             <w:rPr>
               <w:rFonts w:eastAsiaTheme="minorEastAsia"/>
               <w:noProof/>
-              <w:lang w:eastAsia="de-AT"/>
+              <w:lang w:val="de-DE" w:eastAsia="de-DE"/>
             </w:rPr>
           </w:pPr>
-          <w:hyperlink w:anchor="_Toc377912970" w:history="1">
+          <w:hyperlink w:anchor="_Toc378061351" w:history="1">
             <w:r>
               <w:rPr>
                 <w:rStyle w:val="Hyperlink"/>
@@ -1573,7 +1588,7 @@
                 <w:noProof/>
                 <w:webHidden/>
               </w:rPr>
-              <w:instrText xml:space="preserve"> PAGEREF _Toc377912970 \h </w:instrText>
+              <w:instrText xml:space="preserve"> PAGEREF _Toc378061351 \h </w:instrText>
             </w:r>
             <w:r>
               <w:rPr>
@@ -1613,10 +1628,10 @@
             <w:rPr>
               <w:rFonts w:eastAsiaTheme="minorEastAsia"/>
               <w:noProof/>
-              <w:lang w:eastAsia="de-AT"/>
+              <w:lang w:val="de-DE" w:eastAsia="de-DE"/>
             </w:rPr>
           </w:pPr>
-          <w:hyperlink w:anchor="_Toc377912971" w:history="1">
+          <w:hyperlink w:anchor="_Toc378061352" w:history="1">
             <w:r>
               <w:rPr>
                 <w:rStyle w:val="Hyperlink"/>
@@ -1643,7 +1658,7 @@
                 <w:noProof/>
                 <w:webHidden/>
               </w:rPr>
-              <w:instrText xml:space="preserve"> PAGEREF _Toc377912971 \h </w:instrText>
+              <w:instrText xml:space="preserve"> PAGEREF _Toc378061352 \h </w:instrText>
             </w:r>
             <w:r>
               <w:rPr>
@@ -1683,10 +1698,10 @@
             <w:rPr>
               <w:rFonts w:eastAsiaTheme="minorEastAsia"/>
               <w:noProof/>
-              <w:lang w:eastAsia="de-AT"/>
+              <w:lang w:val="de-DE" w:eastAsia="de-DE"/>
             </w:rPr>
           </w:pPr>
-          <w:hyperlink w:anchor="_Toc377912972" w:history="1">
+          <w:hyperlink w:anchor="_Toc378061353" w:history="1">
             <w:r>
               <w:rPr>
                 <w:rStyle w:val="Hyperlink"/>
@@ -1713,7 +1728,7 @@
                 <w:noProof/>
                 <w:webHidden/>
               </w:rPr>
-              <w:instrText xml:space="preserve"> PAGEREF _Toc377912972 \h </w:instrText>
+              <w:instrText xml:space="preserve"> PAGEREF _Toc378061353 \h </w:instrText>
             </w:r>
             <w:r>
               <w:rPr>
@@ -1753,10 +1768,10 @@
             <w:rPr>
               <w:rFonts w:eastAsiaTheme="minorEastAsia"/>
               <w:noProof/>
-              <w:lang w:eastAsia="de-AT"/>
+              <w:lang w:val="de-DE" w:eastAsia="de-DE"/>
             </w:rPr>
           </w:pPr>
-          <w:hyperlink w:anchor="_Toc377912973" w:history="1">
+          <w:hyperlink w:anchor="_Toc378061354" w:history="1">
             <w:r>
               <w:rPr>
                 <w:rStyle w:val="Hyperlink"/>
@@ -1783,7 +1798,7 @@
                 <w:noProof/>
                 <w:webHidden/>
               </w:rPr>
-              <w:instrText xml:space="preserve"> PAGEREF _Toc377912973 \h </w:instrText>
+              <w:instrText xml:space="preserve"> PAGEREF _Toc378061354 \h </w:instrText>
             </w:r>
             <w:r>
               <w:rPr>
@@ -1823,10 +1838,10 @@
             <w:rPr>
               <w:rFonts w:eastAsiaTheme="minorEastAsia"/>
               <w:noProof/>
-              <w:lang w:eastAsia="de-AT"/>
+              <w:lang w:val="de-DE" w:eastAsia="de-DE"/>
             </w:rPr>
           </w:pPr>
-          <w:hyperlink w:anchor="_Toc377912974" w:history="1">
+          <w:hyperlink w:anchor="_Toc378061355" w:history="1">
             <w:r>
               <w:rPr>
                 <w:rStyle w:val="Hyperlink"/>
@@ -1853,7 +1868,7 @@
                 <w:noProof/>
                 <w:webHidden/>
               </w:rPr>
-              <w:instrText xml:space="preserve"> PAGEREF _Toc377912974 \h </w:instrText>
+              <w:instrText xml:space="preserve"> PAGEREF _Toc378061355 \h </w:instrText>
             </w:r>
             <w:r>
               <w:rPr>
@@ -1893,10 +1908,10 @@
             <w:rPr>
               <w:rFonts w:eastAsiaTheme="minorEastAsia"/>
               <w:noProof/>
-              <w:lang w:eastAsia="de-AT"/>
+              <w:lang w:val="de-DE" w:eastAsia="de-DE"/>
             </w:rPr>
           </w:pPr>
-          <w:hyperlink w:anchor="_Toc377912975" w:history="1">
+          <w:hyperlink w:anchor="_Toc378061356" w:history="1">
             <w:r>
               <w:rPr>
                 <w:rStyle w:val="Hyperlink"/>
@@ -1923,7 +1938,7 @@
                 <w:noProof/>
                 <w:webHidden/>
               </w:rPr>
-              <w:instrText xml:space="preserve"> PAGEREF _Toc377912975 \h </w:instrText>
+              <w:instrText xml:space="preserve"> PAGEREF _Toc378061356 \h </w:instrText>
             </w:r>
             <w:r>
               <w:rPr>
@@ -1963,10 +1978,10 @@
             <w:rPr>
               <w:rFonts w:eastAsiaTheme="minorEastAsia"/>
               <w:noProof/>
-              <w:lang w:eastAsia="de-AT"/>
+              <w:lang w:val="de-DE" w:eastAsia="de-DE"/>
             </w:rPr>
           </w:pPr>
-          <w:hyperlink w:anchor="_Toc377912976" w:history="1">
+          <w:hyperlink w:anchor="_Toc378061357" w:history="1">
             <w:r>
               <w:rPr>
                 <w:rStyle w:val="Hyperlink"/>
@@ -1993,7 +2008,7 @@
                 <w:noProof/>
                 <w:webHidden/>
               </w:rPr>
-              <w:instrText xml:space="preserve"> PAGEREF _Toc377912976 \h </w:instrText>
+              <w:instrText xml:space="preserve"> PAGEREF _Toc378061357 \h </w:instrText>
             </w:r>
             <w:r>
               <w:rPr>
@@ -2033,10 +2048,10 @@
             <w:rPr>
               <w:rFonts w:eastAsiaTheme="minorEastAsia"/>
               <w:noProof/>
-              <w:lang w:eastAsia="de-AT"/>
+              <w:lang w:val="de-DE" w:eastAsia="de-DE"/>
             </w:rPr>
           </w:pPr>
-          <w:hyperlink w:anchor="_Toc377912977" w:history="1">
+          <w:hyperlink w:anchor="_Toc378061358" w:history="1">
             <w:r>
               <w:rPr>
                 <w:rStyle w:val="Hyperlink"/>
@@ -2063,7 +2078,7 @@
                 <w:noProof/>
                 <w:webHidden/>
               </w:rPr>
-              <w:instrText xml:space="preserve"> PAGEREF _Toc377912977 \h </w:instrText>
+              <w:instrText xml:space="preserve"> PAGEREF _Toc378061358 \h </w:instrText>
             </w:r>
             <w:r>
               <w:rPr>
@@ -2103,10 +2118,10 @@
             <w:rPr>
               <w:rFonts w:eastAsiaTheme="minorEastAsia"/>
               <w:noProof/>
-              <w:lang w:eastAsia="de-AT"/>
+              <w:lang w:val="de-DE" w:eastAsia="de-DE"/>
             </w:rPr>
           </w:pPr>
-          <w:hyperlink w:anchor="_Toc377912978" w:history="1">
+          <w:hyperlink w:anchor="_Toc378061359" w:history="1">
             <w:r>
               <w:rPr>
                 <w:rStyle w:val="Hyperlink"/>
@@ -2133,7 +2148,7 @@
                 <w:noProof/>
                 <w:webHidden/>
               </w:rPr>
-              <w:instrText xml:space="preserve"> PAGEREF _Toc377912978 \h </w:instrText>
+              <w:instrText xml:space="preserve"> PAGEREF _Toc378061359 \h </w:instrText>
             </w:r>
             <w:r>
               <w:rPr>
@@ -2173,10 +2188,10 @@
             <w:rPr>
               <w:rFonts w:eastAsiaTheme="minorEastAsia"/>
               <w:noProof/>
-              <w:lang w:eastAsia="de-AT"/>
+              <w:lang w:val="de-DE" w:eastAsia="de-DE"/>
             </w:rPr>
           </w:pPr>
-          <w:hyperlink w:anchor="_Toc377912979" w:history="1">
+          <w:hyperlink w:anchor="_Toc378061360" w:history="1">
             <w:r>
               <w:rPr>
                 <w:rStyle w:val="Hyperlink"/>
@@ -2203,7 +2218,7 @@
                 <w:noProof/>
                 <w:webHidden/>
               </w:rPr>
-              <w:instrText xml:space="preserve"> PAGEREF _Toc377912979 \h </w:instrText>
+              <w:instrText xml:space="preserve"> PAGEREF _Toc378061360 \h </w:instrText>
             </w:r>
             <w:r>
               <w:rPr>
@@ -2243,10 +2258,10 @@
             <w:rPr>
               <w:rFonts w:eastAsiaTheme="minorEastAsia"/>
               <w:noProof/>
-              <w:lang w:eastAsia="de-AT"/>
+              <w:lang w:val="de-DE" w:eastAsia="de-DE"/>
             </w:rPr>
           </w:pPr>
-          <w:hyperlink w:anchor="_Toc377912980" w:history="1">
+          <w:hyperlink w:anchor="_Toc378061361" w:history="1">
             <w:r>
               <w:rPr>
                 <w:rStyle w:val="Hyperlink"/>
@@ -2273,7 +2288,7 @@
                 <w:noProof/>
                 <w:webHidden/>
               </w:rPr>
-              <w:instrText xml:space="preserve"> PAGEREF _Toc377912980 \h </w:instrText>
+              <w:instrText xml:space="preserve"> PAGEREF _Toc378061361 \h </w:instrText>
             </w:r>
             <w:r>
               <w:rPr>
@@ -2313,10 +2328,10 @@
             <w:rPr>
               <w:rFonts w:eastAsiaTheme="minorEastAsia"/>
               <w:noProof/>
-              <w:lang w:eastAsia="de-AT"/>
+              <w:lang w:val="de-DE" w:eastAsia="de-DE"/>
             </w:rPr>
           </w:pPr>
-          <w:hyperlink w:anchor="_Toc377912981" w:history="1">
+          <w:hyperlink w:anchor="_Toc378061362" w:history="1">
             <w:r>
               <w:rPr>
                 <w:rStyle w:val="Hyperlink"/>
@@ -2343,7 +2358,7 @@
                 <w:noProof/>
                 <w:webHidden/>
               </w:rPr>
-              <w:instrText xml:space="preserve"> PAGEREF _Toc377912981 \h </w:instrText>
+              <w:instrText xml:space="preserve"> PAGEREF _Toc378061362 \h </w:instrText>
             </w:r>
             <w:r>
               <w:rPr>
@@ -2383,16 +2398,16 @@
             <w:rPr>
               <w:rFonts w:eastAsiaTheme="minorEastAsia"/>
               <w:noProof/>
-              <w:lang w:eastAsia="de-AT"/>
+              <w:lang w:val="de-DE" w:eastAsia="de-DE"/>
             </w:rPr>
           </w:pPr>
-          <w:hyperlink w:anchor="_Toc377912982" w:history="1">
+          <w:hyperlink w:anchor="_Toc378061363" w:history="1">
             <w:r>
               <w:rPr>
                 <w:rStyle w:val="Hyperlink"/>
                 <w:noProof/>
               </w:rPr>
-              <w:t>5. Herausforderungen während der Entwicklung und deren Lösung</w:t>
+              <w:t>5. Herausforderungen</w:t>
             </w:r>
             <w:r>
               <w:rPr>
@@ -2413,7 +2428,7 @@
                 <w:noProof/>
                 <w:webHidden/>
               </w:rPr>
-              <w:instrText xml:space="preserve"> PAGEREF _Toc377912982 \h </w:instrText>
+              <w:instrText xml:space="preserve"> PAGEREF _Toc378061363 \h </w:instrText>
             </w:r>
             <w:r>
               <w:rPr>
@@ -2453,16 +2468,16 @@
             <w:rPr>
               <w:rFonts w:eastAsiaTheme="minorEastAsia"/>
               <w:noProof/>
-              <w:lang w:eastAsia="de-AT"/>
+              <w:lang w:val="de-DE" w:eastAsia="de-DE"/>
             </w:rPr>
           </w:pPr>
-          <w:hyperlink w:anchor="_Toc377912983" w:history="1">
+          <w:hyperlink w:anchor="_Toc378061364" w:history="1">
             <w:r>
               <w:rPr>
                 <w:rStyle w:val="Hyperlink"/>
                 <w:noProof/>
               </w:rPr>
-              <w:t>5.1. Anfrage an den Webservice der Weltbank</w:t>
+              <w:t>5.1. Webservice der Weltbank</w:t>
             </w:r>
             <w:r>
               <w:rPr>
@@ -2483,7 +2498,7 @@
                 <w:noProof/>
                 <w:webHidden/>
               </w:rPr>
-              <w:instrText xml:space="preserve"> PAGEREF _Toc377912983 \h </w:instrText>
+              <w:instrText xml:space="preserve"> PAGEREF _Toc378061364 \h </w:instrText>
             </w:r>
             <w:r>
               <w:rPr>
@@ -2523,16 +2538,16 @@
             <w:rPr>
               <w:rFonts w:eastAsiaTheme="minorEastAsia"/>
               <w:noProof/>
-              <w:lang w:eastAsia="de-AT"/>
+              <w:lang w:val="de-DE" w:eastAsia="de-DE"/>
             </w:rPr>
           </w:pPr>
-          <w:hyperlink w:anchor="_Toc377912984" w:history="1">
+          <w:hyperlink w:anchor="_Toc378061365" w:history="1">
             <w:r>
               <w:rPr>
                 <w:rStyle w:val="Hyperlink"/>
                 <w:noProof/>
               </w:rPr>
-              <w:t>5.2. Zufälligerweise 502 Bad Gateway</w:t>
+              <w:t>5.2. 502 Bad Gateway</w:t>
             </w:r>
             <w:r>
               <w:rPr>
@@ -2553,7 +2568,7 @@
                 <w:noProof/>
                 <w:webHidden/>
               </w:rPr>
-              <w:instrText xml:space="preserve"> PAGEREF _Toc377912984 \h </w:instrText>
+              <w:instrText xml:space="preserve"> PAGEREF _Toc378061365 \h </w:instrText>
             </w:r>
             <w:r>
               <w:rPr>
@@ -2593,10 +2608,10 @@
             <w:rPr>
               <w:rFonts w:eastAsiaTheme="minorEastAsia"/>
               <w:noProof/>
-              <w:lang w:eastAsia="de-AT"/>
+              <w:lang w:val="de-DE" w:eastAsia="de-DE"/>
             </w:rPr>
           </w:pPr>
-          <w:hyperlink w:anchor="_Toc377912985" w:history="1">
+          <w:hyperlink w:anchor="_Toc378061366" w:history="1">
             <w:r>
               <w:rPr>
                 <w:rStyle w:val="Hyperlink"/>
@@ -2623,7 +2638,7 @@
                 <w:noProof/>
                 <w:webHidden/>
               </w:rPr>
-              <w:instrText xml:space="preserve"> PAGEREF _Toc377912985 \h </w:instrText>
+              <w:instrText xml:space="preserve"> PAGEREF _Toc378061366 \h </w:instrText>
             </w:r>
             <w:r>
               <w:rPr>
@@ -2663,10 +2678,10 @@
             <w:rPr>
               <w:rFonts w:eastAsiaTheme="minorEastAsia"/>
               <w:noProof/>
-              <w:lang w:eastAsia="de-AT"/>
+              <w:lang w:val="de-DE" w:eastAsia="de-DE"/>
             </w:rPr>
           </w:pPr>
-          <w:hyperlink w:anchor="_Toc377912986" w:history="1">
+          <w:hyperlink w:anchor="_Toc378061367" w:history="1">
             <w:r>
               <w:rPr>
                 <w:rStyle w:val="Hyperlink"/>
@@ -2693,7 +2708,7 @@
                 <w:noProof/>
                 <w:webHidden/>
               </w:rPr>
-              <w:instrText xml:space="preserve"> PAGEREF _Toc377912986 \h </w:instrText>
+              <w:instrText xml:space="preserve"> PAGEREF _Toc378061367 \h </w:instrText>
             </w:r>
             <w:r>
               <w:rPr>
@@ -2740,7 +2755,7 @@
       <w:pPr>
         <w:pStyle w:val="berschrift1"/>
       </w:pPr>
-      <w:bookmarkStart w:id="0" w:name="_Toc377912950"/>
+      <w:bookmarkStart w:id="0" w:name="_Toc378061331"/>
       <w:r>
         <w:lastRenderedPageBreak/>
         <w:t>1. Thema</w:t>
@@ -2756,7 +2771,7 @@
       <w:pPr>
         <w:pStyle w:val="berschrift2"/>
       </w:pPr>
-      <w:bookmarkStart w:id="1" w:name="_Toc377912951"/>
+      <w:bookmarkStart w:id="1" w:name="_Toc378061332"/>
       <w:r>
         <w:t xml:space="preserve">1.1. Neuausrichtung nach </w:t>
       </w:r>
@@ -2776,7 +2791,7 @@
       <w:pPr>
         <w:pStyle w:val="berschrift3"/>
       </w:pPr>
-      <w:bookmarkStart w:id="2" w:name="_Toc377912952"/>
+      <w:bookmarkStart w:id="2" w:name="_Toc378061333"/>
       <w:r>
         <w:t xml:space="preserve">1.1.1. Warum nicht mehr </w:t>
       </w:r>
@@ -2806,7 +2821,7 @@
         <w:t xml:space="preserve">, dass die </w:t>
       </w:r>
       <w:r>
-        <w:t>gelieferten</w:t>
+        <w:t>zur Verfügung gestellten</w:t>
       </w:r>
       <w:r>
         <w:t xml:space="preserve"> Daten vo</w:t>
@@ -2842,7 +2857,7 @@
         <w:t xml:space="preserve">die Datenformate auch nicht immer gut </w:t>
       </w:r>
       <w:r>
-        <w:t xml:space="preserve">maschinenlesbar. </w:t>
+        <w:t>maschinenlesbar.</w:t>
       </w:r>
     </w:p>
     <w:p>
@@ -2891,19 +2906,19 @@
         <w:t xml:space="preserve">neue </w:t>
       </w:r>
       <w:r>
-        <w:t xml:space="preserve">Entwicklung besteht. Aber es gibt schon eine Applikation, </w:t>
-      </w:r>
-      <w:r>
-        <w:t>die</w:t>
-      </w:r>
-      <w:r>
-        <w:t>beinahe</w:t>
-      </w:r>
-      <w:r>
-        <w:t xml:space="preserve"> alle Daten verwertet.  </w:t>
-      </w:r>
-      <w:r>
-        <w:t>Da somit kaum Raum für eine neuartige Applikation, die einen Nutzen für die Allgemeinheit hat, besteht, haben wir uns im Rahmen des Coachings für eine komple</w:t>
+        <w:t xml:space="preserve">Entwicklung besteht. </w:t>
+      </w:r>
+      <w:r>
+        <w:t>Da die Akt</w:t>
+      </w:r>
+      <w:r>
+        <w:t>ualität und Vollständigkeit im K</w:t>
+      </w:r>
+      <w:r>
+        <w:t xml:space="preserve">ontext von Open Data ein großes Thema ist, </w:t>
+      </w:r>
+      <w:r>
+        <w:t>haben wir uns im Rahmen des Coachings für eine komple</w:t>
       </w:r>
       <w:r>
         <w:t xml:space="preserve">tte Neuausrichtung entschieden. </w:t>
@@ -2936,7 +2951,7 @@
       <w:pPr>
         <w:pStyle w:val="berschrift3"/>
       </w:pPr>
-      <w:bookmarkStart w:id="3" w:name="_Toc377912953"/>
+      <w:bookmarkStart w:id="3" w:name="_Toc378061334"/>
       <w:r>
         <w:lastRenderedPageBreak/>
         <w:t>1.1.2. Analyse anderer Open Data Datenquellen</w:t>
@@ -2982,9 +2997,9 @@
     </w:p>
     <w:tbl>
       <w:tblPr>
-        <w:tblStyle w:val="Tabellengitternetz"/>
+        <w:tblStyle w:val="Tabellenraster"/>
         <w:tblW w:w="0" w:type="auto"/>
-        <w:tblLook w:val="04A0"/>
+        <w:tblLook w:val="04A0" w:firstRow="1" w:lastRow="0" w:firstColumn="1" w:lastColumn="0" w:noHBand="0" w:noVBand="1"/>
       </w:tblPr>
       <w:tblGrid>
         <w:gridCol w:w="4606"/>
@@ -3031,6 +3046,9 @@
             <w:r>
               <w:t>- alle Formate fast nicht maschinenlesbar</w:t>
             </w:r>
+            <w:r>
+              <w:t xml:space="preserve"> (PDF)</w:t>
+            </w:r>
           </w:p>
         </w:tc>
       </w:tr>
@@ -3057,7 +3075,7 @@
               <w:spacing w:before="120" w:after="120"/>
             </w:pPr>
             <w:r>
-              <w:t>+ oft gut maschinenlesbar</w:t>
+              <w:t>+ gut maschinenlesbar</w:t>
             </w:r>
           </w:p>
           <w:p>
@@ -3073,7 +3091,10 @@
               <w:spacing w:before="120" w:after="120"/>
             </w:pPr>
             <w:r>
-              <w:t>-  viele Applikationen bereits umgesetzt</w:t>
+              <w:t>-</w:t>
+            </w:r>
+            <w:r>
+              <w:t xml:space="preserve"> viele Applikationen bereits umgesetzt</w:t>
             </w:r>
           </w:p>
         </w:tc>
@@ -3117,7 +3138,7 @@
               <w:spacing w:before="120" w:after="120"/>
             </w:pPr>
             <w:r>
-              <w:t>- Datenformat mehrmals nur schwer maschinenlesbar</w:t>
+              <w:t>- Datenformat schwer maschinenlesbar</w:t>
             </w:r>
           </w:p>
         </w:tc>
@@ -3172,7 +3193,13 @@
               <w:spacing w:before="120" w:after="120"/>
             </w:pPr>
             <w:r>
-              <w:t xml:space="preserve">- manchmal fehlen </w:t>
+              <w:t xml:space="preserve">- </w:t>
+            </w:r>
+            <w:r>
+              <w:t>vereinzelt</w:t>
+            </w:r>
+            <w:r>
+              <w:t xml:space="preserve"> fehlen </w:t>
             </w:r>
             <w:r>
               <w:t xml:space="preserve">erfasste </w:t>
@@ -3190,7 +3217,7 @@
       <w:pPr>
         <w:pStyle w:val="berschrift2"/>
       </w:pPr>
-      <w:bookmarkStart w:id="4" w:name="_Toc377912954"/>
+      <w:bookmarkStart w:id="4" w:name="_Toc378061335"/>
       <w:r>
         <w:t>1.2. Globetrotter</w:t>
       </w:r>
@@ -3206,7 +3233,19 @@
         <w:spacing w:line="360" w:lineRule="auto"/>
       </w:pPr>
       <w:r>
-        <w:t>Wegen der Fülle an Datensätzen und derer hohen Vollständigkeit und Aktualität, konsumieren wir nun die Daten von der Weltbank (</w:t>
+        <w:t>Wegen de</w:t>
+      </w:r>
+      <w:r>
+        <w:t>r Fülle an Datensätzen und deren</w:t>
+      </w:r>
+      <w:r>
+        <w:t xml:space="preserve"> hohen Vollständigkeit und Aktualität, </w:t>
+      </w:r>
+      <w:r>
+        <w:t>verwenden</w:t>
+      </w:r>
+      <w:r>
+        <w:t xml:space="preserve"> wir nun die Daten von der Weltbank (</w:t>
       </w:r>
       <w:hyperlink r:id="rId8" w:history="1">
         <w:r>
@@ -3253,22 +3292,7 @@
         <w:t>einem Globus</w:t>
       </w:r>
       <w:r>
-        <w:t xml:space="preserve"> Länder auszuwählen und diese </w:t>
-      </w:r>
-      <w:r>
-        <w:t>in</w:t>
-      </w:r>
-      <w:r>
-        <w:t xml:space="preserve"> unterschiedlichen </w:t>
-      </w:r>
-      <w:r>
-        <w:t>Datensätzen zu</w:t>
-      </w:r>
-      <w:r>
-        <w:t xml:space="preserve"> vergleiche</w:t>
-      </w:r>
-      <w:r>
-        <w:t>n</w:t>
+        <w:t xml:space="preserve"> Länder auszuwählen und deren Kennzahlen miteinander zu vergleichen</w:t>
       </w:r>
       <w:r>
         <w:t xml:space="preserve">. </w:t>
@@ -3344,7 +3368,7 @@
       <w:pPr>
         <w:pStyle w:val="berschrift1"/>
       </w:pPr>
-      <w:bookmarkStart w:id="5" w:name="_Toc377912955"/>
+      <w:bookmarkStart w:id="5" w:name="_Toc378061336"/>
       <w:r>
         <w:lastRenderedPageBreak/>
         <w:t xml:space="preserve">2. </w:t>
@@ -3366,7 +3390,7 @@
       <w:pPr>
         <w:pStyle w:val="berschrift2"/>
       </w:pPr>
-      <w:bookmarkStart w:id="6" w:name="_Toc377912956"/>
+      <w:bookmarkStart w:id="6" w:name="_Toc378061337"/>
       <w:r>
         <w:t>2.1. Applikation</w:t>
       </w:r>
@@ -3461,7 +3485,7 @@
       <w:pPr>
         <w:pStyle w:val="berschrift3"/>
       </w:pPr>
-      <w:bookmarkStart w:id="7" w:name="_Toc377912957"/>
+      <w:bookmarkStart w:id="7" w:name="_Toc378061338"/>
       <w:r>
         <w:t xml:space="preserve">2.1.1. </w:t>
       </w:r>
@@ -3567,13 +3591,13 @@
         <w:t>Unter diesen Umständen</w:t>
       </w:r>
       <w:r>
-        <w:t xml:space="preserve"> würden viele potentielle User die Applikation nicht nutzen können. Die Teammitglieder haben </w:t>
-      </w:r>
-      <w:r>
-        <w:t xml:space="preserve">auch </w:t>
-      </w:r>
-      <w:r>
-        <w:t xml:space="preserve">kaum Erfahrung mit diesen Technologien. Zudem scheint die Performance nach eigenen Tests noch nicht ganz ausgereift zu sein. </w:t>
+        <w:t xml:space="preserve"> würden viele potentielle User die Applikation nicht nutzen können. </w:t>
+      </w:r>
+      <w:r>
+        <w:t>Zusätzlich haben d</w:t>
+      </w:r>
+      <w:r>
+        <w:t xml:space="preserve">ie Teammitglieder kaum Erfahrung mit diesen Technologien. Zudem scheint die Performance nach eigenen Tests noch nicht ganz ausgereift zu sein. </w:t>
       </w:r>
     </w:p>
     <w:p>
@@ -3585,7 +3609,7 @@
       <w:pPr>
         <w:pStyle w:val="berschrift3"/>
       </w:pPr>
-      <w:bookmarkStart w:id="8" w:name="_Toc377912958"/>
+      <w:bookmarkStart w:id="8" w:name="_Toc378061339"/>
       <w:r>
         <w:t>2.1.2. Blender</w:t>
       </w:r>
@@ -3646,13 +3670,22 @@
     <w:p>
       <w:pPr>
         <w:pStyle w:val="berschrift3"/>
-      </w:pPr>
-      <w:bookmarkStart w:id="9" w:name="_Toc377912959"/>
-      <w:r>
+        <w:rPr>
+          <w:lang w:val="en-GB"/>
+        </w:rPr>
+      </w:pPr>
+      <w:bookmarkStart w:id="9" w:name="_Toc378061340"/>
+      <w:r>
+        <w:rPr>
+          <w:lang w:val="en-GB"/>
+        </w:rPr>
         <w:lastRenderedPageBreak/>
         <w:t>2.1.3. Unity</w:t>
       </w:r>
       <w:r>
+        <w:rPr>
+          <w:lang w:val="en-GB"/>
+        </w:rPr>
         <w:t>3D</w:t>
       </w:r>
       <w:bookmarkEnd w:id="9"/>
@@ -3660,14 +3693,50 @@
     <w:p>
       <w:pPr>
         <w:spacing w:line="360" w:lineRule="auto"/>
-      </w:pPr>
-    </w:p>
-    <w:p>
-      <w:pPr>
-        <w:spacing w:line="360" w:lineRule="auto"/>
-      </w:pPr>
-      <w:r>
-        <w:t xml:space="preserve">Unity3D ist eine Game Engine. </w:t>
+        <w:rPr>
+          <w:lang w:val="en-GB"/>
+        </w:rPr>
+      </w:pPr>
+    </w:p>
+    <w:p>
+      <w:pPr>
+        <w:spacing w:line="360" w:lineRule="auto"/>
+      </w:pPr>
+      <w:r>
+        <w:rPr>
+          <w:lang w:val="en-GB"/>
+        </w:rPr>
+        <w:t xml:space="preserve">Unity3D </w:t>
+      </w:r>
+      <w:proofErr w:type="spellStart"/>
+      <w:proofErr w:type="gramStart"/>
+      <w:r>
+        <w:rPr>
+          <w:lang w:val="en-GB"/>
+        </w:rPr>
+        <w:t>ist</w:t>
+      </w:r>
+      <w:proofErr w:type="spellEnd"/>
+      <w:proofErr w:type="gramEnd"/>
+      <w:r>
+        <w:rPr>
+          <w:lang w:val="en-GB"/>
+        </w:rPr>
+        <w:t xml:space="preserve"> </w:t>
+      </w:r>
+      <w:proofErr w:type="spellStart"/>
+      <w:r>
+        <w:rPr>
+          <w:lang w:val="en-GB"/>
+        </w:rPr>
+        <w:t>eine</w:t>
+      </w:r>
+      <w:proofErr w:type="spellEnd"/>
+      <w:r>
+        <w:rPr>
+          <w:lang w:val="en-GB"/>
+        </w:rPr>
+        <w:t xml:space="preserve"> Game Engine. </w:t>
       </w:r>
       <w:r>
         <w:t xml:space="preserve">Neben der kostenpflichtigen Version </w:t>
@@ -3676,350 +3745,213 @@
         <w:t xml:space="preserve">Unity3D Pro gibt es die kostenfreie Version Unity3D Free. </w:t>
       </w:r>
       <w:r>
-        <w:t xml:space="preserve">Seit der Programmversion 4.x ist für Unity3D Free lediglich ein kostenfreier </w:t>
+        <w:t xml:space="preserve">Seit der Programmversion 4.x ist für Unity3D Free lediglich ein kostenfreier Account beim Hersteller nötig. </w:t>
+      </w:r>
+      <w:r>
+        <w:t xml:space="preserve">Mit Mac und Windows werden auch die zwei großen Plattformen unterstützt. </w:t>
+      </w:r>
+      <w:r>
+        <w:t xml:space="preserve">Bei der Programmierung in Unity3D kann zwischen Boo, C# und JavaScript gewählt werden. Da Unity3D eine </w:t>
+      </w:r>
+      <w:r>
+        <w:t>starke</w:t>
+      </w:r>
+      <w:r>
+        <w:t xml:space="preserve"> Verbreitung in der einschlägigen Branche aber auch darüber hinaus hat</w:t>
+      </w:r>
+      <w:r>
+        <w:t>,</w:t>
+      </w:r>
+      <w:r>
+        <w:t xml:space="preserve"> bietet es sich an. Außerdem ist allen Teammitglieder die Programmiersprache C# gut bekannt. </w:t>
+      </w:r>
+      <w:r>
+        <w:t xml:space="preserve">Der Umfang der Dokumentation und eine aktive Community sorgen für viele Hilfestellungen. </w:t>
+      </w:r>
+      <w:r>
+        <w:t>Leider fehlen die wichtigen Teile der .NET API zur Erzeugung und Bearbeitung der Grafik. Deshalb müssen die Diagramme</w:t>
+      </w:r>
+      <w:r>
+        <w:t xml:space="preserve"> selbst erstellt werden</w:t>
+      </w:r>
+      <w:r>
+        <w:t xml:space="preserve">. </w:t>
+      </w:r>
+      <w:r>
+        <w:t>Dennoch habe</w:t>
+      </w:r>
+      <w:r>
+        <w:t>n</w:t>
+      </w:r>
+      <w:r>
+        <w:t xml:space="preserve"> wir uns</w:t>
+      </w:r>
+      <w:r>
+        <w:t xml:space="preserve"> entschlossen, dass Unity3D für die Applikation zum Einsatz kommen soll. </w:t>
+      </w:r>
+    </w:p>
+    <w:p>
+      <w:pPr>
+        <w:spacing w:line="360" w:lineRule="auto"/>
+      </w:pPr>
+    </w:p>
+    <w:p>
+      <w:pPr>
+        <w:pStyle w:val="berschrift2"/>
+      </w:pPr>
+      <w:bookmarkStart w:id="10" w:name="_Toc378061341"/>
+      <w:r>
+        <w:t>2.2. Steuerung</w:t>
+      </w:r>
+      <w:bookmarkEnd w:id="10"/>
+    </w:p>
+    <w:p>
+      <w:pPr>
+        <w:spacing w:line="360" w:lineRule="auto"/>
+      </w:pPr>
+    </w:p>
+    <w:p>
+      <w:pPr>
+        <w:spacing w:line="360" w:lineRule="auto"/>
+      </w:pPr>
+      <w:r>
+        <w:t>Die Steuerung der Applikation soll nicht direkt</w:t>
+      </w:r>
+      <w:r>
+        <w:t xml:space="preserve"> am PC</w:t>
+      </w:r>
+      <w:r>
+        <w:t xml:space="preserve"> erfolgen. Stattdessen ist geplant, dass der User die Applikation über ein eigenes Gerät steuern kann. Neben Smartphones und Tablets könnten auch Bewegungs- und Tiefensensoren sowie Kameras zum Einsatz kommen. </w:t>
+      </w:r>
+      <w:r>
+        <w:t>Dabei soll auf der Steuerungsseite kein</w:t>
+      </w:r>
+      <w:r>
+        <w:t>e</w:t>
+      </w:r>
+      <w:r>
+        <w:t xml:space="preserve"> Art der </w:t>
+      </w:r>
+      <w:r>
+        <w:t>Datenv</w:t>
+      </w:r>
+      <w:r>
+        <w:t xml:space="preserve">isualisierung geben. </w:t>
+      </w:r>
+    </w:p>
+    <w:p>
+      <w:pPr>
+        <w:spacing w:line="360" w:lineRule="auto"/>
+      </w:pPr>
+    </w:p>
+    <w:p>
+      <w:pPr>
+        <w:pStyle w:val="berschrift3"/>
+      </w:pPr>
+      <w:bookmarkStart w:id="11" w:name="_Toc378061342"/>
+      <w:r>
+        <w:t>2.2.1. Android Smartphone</w:t>
+      </w:r>
+      <w:bookmarkEnd w:id="11"/>
+    </w:p>
+    <w:p>
+      <w:pPr>
+        <w:spacing w:line="360" w:lineRule="auto"/>
+      </w:pPr>
+    </w:p>
+    <w:p>
+      <w:pPr>
+        <w:spacing w:line="360" w:lineRule="auto"/>
+      </w:pPr>
+      <w:r>
+        <w:t xml:space="preserve">Das mobile Betriebssystem Android läuft auf einer </w:t>
+      </w:r>
+      <w:r>
+        <w:t>sehr hohen</w:t>
+      </w:r>
+      <w:r>
+        <w:t xml:space="preserve"> Anzahl an Smartphones weltweit. </w:t>
+      </w:r>
+      <w:r>
+        <w:t xml:space="preserve">Somit können viele potenzielle User erreicht werden. </w:t>
+      </w:r>
+      <w:r>
+        <w:t xml:space="preserve">Die nötigen Entwicklertools für Android stellt Google für die verschiedensten Desktopplattformen kostenlos zur Verfügung. Da auch eine gute Kenntnis über die </w:t>
       </w:r>
       <w:proofErr w:type="spellStart"/>
       <w:r>
-        <w:t>Account</w:t>
+        <w:t>Androidprogrammierung</w:t>
       </w:r>
       <w:proofErr w:type="spellEnd"/>
       <w:r>
-        <w:t xml:space="preserve"> beim Hersteller nötig. </w:t>
-      </w:r>
-      <w:r>
-        <w:t xml:space="preserve">Mit Mac und Windows werden auch die zwei großen Plattformen unterstützt. </w:t>
-      </w:r>
-      <w:r>
-        <w:t xml:space="preserve">Bei der Programmierung in Unity3D kann zwischen Boo, C# und JavaScript gewählt werden. Da Unity3D eine </w:t>
-      </w:r>
-      <w:r>
-        <w:t>starke</w:t>
-      </w:r>
-      <w:r>
-        <w:t xml:space="preserve"> Verbreitung in der einschlägigen Branche aber auch darüber hinaus hat</w:t>
-      </w:r>
-      <w:r>
-        <w:t>,</w:t>
-      </w:r>
-      <w:r>
-        <w:t xml:space="preserve"> bietet es sich an. Außerdem ist allen Teammitglieder die Programmiersprache C# gut bekannt. </w:t>
-      </w:r>
-      <w:r>
-        <w:t xml:space="preserve">Der Umfang der Dokumentation und eine aktive Community sorgen für viele Hilfestellungen. </w:t>
-      </w:r>
-      <w:r>
-        <w:t xml:space="preserve">Leider fehlen die wichtigen Teile der .NET API zur Erzeugung und Bearbeitung der Grafik. Deshalb müssen die Diagramme per Komposition und Manipulation von 3D-Objekten erstellt werden. </w:t>
-      </w:r>
-      <w:r>
-        <w:t>Dennoch habe</w:t>
-      </w:r>
-      <w:r>
-        <w:t>n</w:t>
-      </w:r>
-      <w:r>
-        <w:t xml:space="preserve"> wir uns</w:t>
-      </w:r>
-      <w:r>
-        <w:t xml:space="preserve"> entschlossen, dass Unity3D für die Applikation zum Einsatz kommen soll. </w:t>
-      </w:r>
-    </w:p>
-    <w:p>
-      <w:pPr>
-        <w:spacing w:line="360" w:lineRule="auto"/>
-      </w:pPr>
-    </w:p>
-    <w:p>
-      <w:pPr>
-        <w:pStyle w:val="berschrift2"/>
-      </w:pPr>
-      <w:bookmarkStart w:id="10" w:name="_Toc377912960"/>
-      <w:r>
-        <w:t>2.2. Steuerung</w:t>
-      </w:r>
-      <w:bookmarkEnd w:id="10"/>
-    </w:p>
-    <w:p>
-      <w:pPr>
-        <w:spacing w:line="360" w:lineRule="auto"/>
-      </w:pPr>
-    </w:p>
-    <w:p>
-      <w:pPr>
-        <w:spacing w:line="360" w:lineRule="auto"/>
-      </w:pPr>
-      <w:r>
-        <w:t xml:space="preserve">Die Steuerung der Applikation soll nicht direkt erfolgen. Stattdessen ist geplant, dass der User die Applikation über ein eigenes Gerät steuern kann. Neben </w:t>
+        <w:t xml:space="preserve"> im Team</w:t>
+      </w:r>
+      <w:r>
+        <w:t xml:space="preserve"> vorhanden</w:t>
+      </w:r>
+      <w:r>
+        <w:t xml:space="preserve"> ist, ist Android die Plattform unserer Wahl. </w:t>
+      </w:r>
+    </w:p>
+    <w:p>
+      <w:pPr>
+        <w:spacing w:line="360" w:lineRule="auto"/>
+      </w:pPr>
+    </w:p>
+    <w:p>
+      <w:pPr>
+        <w:pStyle w:val="berschrift3"/>
+      </w:pPr>
+      <w:bookmarkStart w:id="12" w:name="_Toc378061343"/>
+      <w:r>
+        <w:t xml:space="preserve">2.2.2. </w:t>
       </w:r>
       <w:proofErr w:type="spellStart"/>
       <w:r>
-        <w:t>Smartphones</w:t>
+        <w:t>iOS</w:t>
       </w:r>
       <w:proofErr w:type="spellEnd"/>
       <w:r>
-        <w:t xml:space="preserve"> und </w:t>
+        <w:t xml:space="preserve"> Smartphone</w:t>
+      </w:r>
+      <w:bookmarkEnd w:id="12"/>
+    </w:p>
+    <w:p>
+      <w:pPr>
+        <w:spacing w:line="360" w:lineRule="auto"/>
+      </w:pPr>
+    </w:p>
+    <w:p>
+      <w:pPr>
+        <w:spacing w:line="360" w:lineRule="auto"/>
+      </w:pPr>
+      <w:r>
+        <w:t xml:space="preserve">Smartphones mit dem </w:t>
       </w:r>
       <w:proofErr w:type="spellStart"/>
       <w:r>
-        <w:t>Tablets</w:t>
+        <w:t>iOS</w:t>
       </w:r>
       <w:proofErr w:type="spellEnd"/>
       <w:r>
-        <w:t xml:space="preserve"> könnten auch Bewegungs- und Tiefensensoren sowie Kameras zum Einsatz kommen. </w:t>
-      </w:r>
-      <w:r>
-        <w:t>Dabei soll auf der Steuerungsseite kein</w:t>
-      </w:r>
-      <w:r>
-        <w:t>e</w:t>
-      </w:r>
-      <w:r>
-        <w:t xml:space="preserve"> Art der </w:t>
-      </w:r>
-      <w:r>
-        <w:t>Datenv</w:t>
-      </w:r>
-      <w:r>
-        <w:t xml:space="preserve">isualisierung geben. </w:t>
-      </w:r>
-    </w:p>
-    <w:p>
-      <w:pPr>
-        <w:spacing w:line="360" w:lineRule="auto"/>
-      </w:pPr>
-    </w:p>
-    <w:p>
-      <w:pPr>
-        <w:pStyle w:val="berschrift3"/>
-      </w:pPr>
-      <w:bookmarkStart w:id="11" w:name="_Toc377912961"/>
-      <w:r>
-        <w:t xml:space="preserve">2.2.1. </w:t>
-      </w:r>
-      <w:proofErr w:type="spellStart"/>
-      <w:r>
-        <w:t>Android</w:t>
-      </w:r>
-      <w:proofErr w:type="spellEnd"/>
-      <w:r>
-        <w:t xml:space="preserve"> Smartphone</w:t>
-      </w:r>
-      <w:bookmarkEnd w:id="11"/>
-    </w:p>
-    <w:p>
-      <w:pPr>
-        <w:spacing w:line="360" w:lineRule="auto"/>
-      </w:pPr>
-    </w:p>
-    <w:p>
-      <w:pPr>
-        <w:spacing w:line="360" w:lineRule="auto"/>
-      </w:pPr>
-      <w:r>
-        <w:t xml:space="preserve">Das mobile Betriebssystem </w:t>
-      </w:r>
-      <w:proofErr w:type="spellStart"/>
-      <w:r>
-        <w:t>Android</w:t>
-      </w:r>
-      <w:proofErr w:type="spellEnd"/>
-      <w:r>
-        <w:t xml:space="preserve"> läuft auf einer </w:t>
-      </w:r>
-      <w:r>
-        <w:t>sehr hohen</w:t>
-      </w:r>
-      <w:r>
-        <w:t xml:space="preserve"> Anzahl an </w:t>
-      </w:r>
-      <w:proofErr w:type="spellStart"/>
-      <w:r>
-        <w:t>Smartphones</w:t>
-      </w:r>
-      <w:proofErr w:type="spellEnd"/>
-      <w:r>
-        <w:t xml:space="preserve"> weltweit. </w:t>
-      </w:r>
-      <w:r>
-        <w:t xml:space="preserve">Somit können viele potenzielle User erreicht werden. </w:t>
-      </w:r>
-      <w:r>
-        <w:t xml:space="preserve">Die nötigen Entwicklertools für </w:t>
-      </w:r>
-      <w:proofErr w:type="spellStart"/>
-      <w:r>
-        <w:t>Android</w:t>
-      </w:r>
-      <w:proofErr w:type="spellEnd"/>
-      <w:r>
-        <w:t xml:space="preserve"> stellt Google für die verschiedensten Desktopplattformen kostenlos zur Verfügung. Da auch eine gute Kenntnis über die </w:t>
-      </w:r>
-      <w:proofErr w:type="spellStart"/>
-      <w:r>
-        <w:t>Androidprogrammierung</w:t>
-      </w:r>
-      <w:proofErr w:type="spellEnd"/>
-      <w:r>
-        <w:t xml:space="preserve"> im Team ist, ist </w:t>
-      </w:r>
-      <w:proofErr w:type="spellStart"/>
-      <w:r>
-        <w:t>Android</w:t>
-      </w:r>
-      <w:proofErr w:type="spellEnd"/>
-      <w:r>
-        <w:t xml:space="preserve"> die Plattform unserer Wahl. </w:t>
-      </w:r>
-    </w:p>
-    <w:p>
-      <w:pPr>
-        <w:spacing w:line="360" w:lineRule="auto"/>
-      </w:pPr>
-    </w:p>
-    <w:p>
-      <w:pPr>
-        <w:pStyle w:val="berschrift3"/>
-      </w:pPr>
-      <w:bookmarkStart w:id="12" w:name="_Toc377912962"/>
-      <w:r>
-        <w:t xml:space="preserve">2.2.2. </w:t>
-      </w:r>
-      <w:proofErr w:type="spellStart"/>
-      <w:r>
-        <w:t>iOS</w:t>
-      </w:r>
-      <w:proofErr w:type="spellEnd"/>
-      <w:r>
-        <w:t xml:space="preserve"> Smartphone</w:t>
-      </w:r>
-      <w:bookmarkEnd w:id="12"/>
-    </w:p>
-    <w:p>
-      <w:pPr>
-        <w:spacing w:line="360" w:lineRule="auto"/>
-      </w:pPr>
-    </w:p>
-    <w:p>
-      <w:pPr>
-        <w:spacing w:line="360" w:lineRule="auto"/>
-      </w:pPr>
-      <w:proofErr w:type="spellStart"/>
-      <w:r>
-        <w:t>Smartphones</w:t>
-      </w:r>
-      <w:proofErr w:type="spellEnd"/>
-      <w:r>
-        <w:t xml:space="preserve"> mit dem </w:t>
-      </w:r>
-      <w:proofErr w:type="spellStart"/>
-      <w:r>
-        <w:t>iOS</w:t>
-      </w:r>
-      <w:proofErr w:type="spellEnd"/>
-      <w:r>
-        <w:t xml:space="preserve"> Betriebssystem sind ebenfalls weit verbreitet. In der Programmierung auf dieser Plattform haben wir aber keine Erfahrungen. Außerdem müssten uns Mac-Computer zur Verfügung stehen, da Apple die nötigen Entwicklertools nur für sein Betriebssystem bereitstellt. </w:t>
-      </w:r>
-      <w:r>
-        <w:t xml:space="preserve">Deshalb ist eine </w:t>
-      </w:r>
-      <w:proofErr w:type="spellStart"/>
-      <w:r>
-        <w:t>iOS</w:t>
-      </w:r>
-      <w:proofErr w:type="spellEnd"/>
-      <w:r>
-        <w:t xml:space="preserve">-Version der Steuerung vorerst kein zweitrangig. </w:t>
-      </w:r>
-    </w:p>
-    <w:p>
-      <w:pPr>
-        <w:spacing w:line="360" w:lineRule="auto"/>
-      </w:pPr>
-    </w:p>
-    <w:p>
-      <w:pPr>
-        <w:pStyle w:val="berschrift3"/>
-      </w:pPr>
-      <w:bookmarkStart w:id="13" w:name="_Toc377912963"/>
-      <w:r>
-        <w:lastRenderedPageBreak/>
-        <w:t>2.2.3. Einsatz von Bewegungssensoren und Kameras</w:t>
-      </w:r>
-      <w:bookmarkEnd w:id="13"/>
-    </w:p>
-    <w:p>
-      <w:pPr>
-        <w:spacing w:line="360" w:lineRule="auto"/>
-      </w:pPr>
-    </w:p>
-    <w:p>
-      <w:pPr>
-        <w:spacing w:line="360" w:lineRule="auto"/>
-      </w:pPr>
-      <w:r>
-        <w:t>Im Bereich der Sensoren ist der</w:t>
-      </w:r>
-      <w:r>
-        <w:t xml:space="preserve"> Hersteller </w:t>
-      </w:r>
-      <w:proofErr w:type="spellStart"/>
-      <w:r>
-        <w:t>Primesense</w:t>
-      </w:r>
-      <w:proofErr w:type="spellEnd"/>
-      <w:r>
-        <w:t xml:space="preserve"> nennenswert. Dieser stellt zu den eigenen Sensoren Treiber und Entwicklertools kostenfrei zur Verfügung. Der Preis für einen Sensor befindet sich aber im gehobenen Preissegment.</w:t>
-      </w:r>
-      <w:r>
-        <w:t xml:space="preserve"> Außerdem kann der Sensor nicht im lokalen Handel gekauft werden.</w:t>
-      </w:r>
-      <w:r>
-        <w:t xml:space="preserve"> Der Name </w:t>
-      </w:r>
-      <w:proofErr w:type="spellStart"/>
-      <w:r>
-        <w:t>Primesense</w:t>
-      </w:r>
-      <w:proofErr w:type="spellEnd"/>
-      <w:r>
-        <w:t xml:space="preserve"> ist auch nicht vielen Personen ein Begriff, obwohl </w:t>
-      </w:r>
-      <w:proofErr w:type="spellStart"/>
-      <w:r>
-        <w:t>Primesense</w:t>
-      </w:r>
-      <w:proofErr w:type="spellEnd"/>
-      <w:r>
-        <w:t xml:space="preserve"> die Sensoren für Microsoft </w:t>
-      </w:r>
-      <w:proofErr w:type="spellStart"/>
-      <w:r>
-        <w:t>Kinect</w:t>
-      </w:r>
-      <w:proofErr w:type="spellEnd"/>
-      <w:r>
-        <w:t xml:space="preserve"> entwickelt. </w:t>
-      </w:r>
-      <w:r>
-        <w:t xml:space="preserve">Angesichts dieser Nachteile wollen wir vorerst von diesen Sensoren Abstand halten, da wir denken, dass die Applikation sonst möglicherweise kaum Verbreitung finden kann. Über eine abstrahierte Schnittstelle soll eine spätere Erweiterung </w:t>
-      </w:r>
-      <w:r>
-        <w:t>für</w:t>
-      </w:r>
-      <w:r>
-        <w:t xml:space="preserve"> Sensoren aber möglich sein. </w:t>
-      </w:r>
-    </w:p>
-    <w:p>
-      <w:pPr>
-        <w:spacing w:line="360" w:lineRule="auto"/>
-      </w:pPr>
-    </w:p>
-    <w:p>
-      <w:pPr>
-        <w:spacing w:line="360" w:lineRule="auto"/>
-      </w:pPr>
-    </w:p>
-    <w:p>
+        <w:t xml:space="preserve"> Betriebssystem</w:t>
+      </w:r>
+      <w:r>
+        <w:t xml:space="preserve"> sind ebenfalls weit verbreitet. Allerdings ist derzeit keine Entwicklung einer entsprechenden Applikation nicht vorgesehen</w:t>
+      </w:r>
+    </w:p>
+    <w:p>
+      <w:pPr>
+        <w:rPr>
+          <w:rFonts w:asciiTheme="majorHAnsi" w:eastAsiaTheme="majorEastAsia" w:hAnsiTheme="majorHAnsi" w:cstheme="majorBidi"/>
+          <w:b/>
+          <w:bCs/>
+          <w:color w:val="365F91" w:themeColor="accent1" w:themeShade="BF"/>
+          <w:sz w:val="28"/>
+          <w:szCs w:val="28"/>
+        </w:rPr>
+      </w:pPr>
+      <w:bookmarkStart w:id="13" w:name="_Toc378061345"/>
       <w:r>
         <w:br w:type="page"/>
       </w:r>
@@ -4028,7 +3960,6 @@
       <w:pPr>
         <w:pStyle w:val="berschrift1"/>
       </w:pPr>
-      <w:bookmarkStart w:id="14" w:name="_Toc377912964"/>
       <w:r>
         <w:lastRenderedPageBreak/>
         <w:t xml:space="preserve">3. </w:t>
@@ -4041,6 +3972,21 @@
       <w:r>
         <w:t xml:space="preserve"> und Interaktionen</w:t>
       </w:r>
+      <w:bookmarkEnd w:id="13"/>
+    </w:p>
+    <w:p>
+      <w:pPr>
+        <w:spacing w:line="360" w:lineRule="auto"/>
+      </w:pPr>
+    </w:p>
+    <w:p>
+      <w:pPr>
+        <w:pStyle w:val="berschrift2"/>
+      </w:pPr>
+      <w:bookmarkStart w:id="14" w:name="_Toc378061346"/>
+      <w:r>
+        <w:t>3.1. Erste Skizzen</w:t>
+      </w:r>
       <w:bookmarkEnd w:id="14"/>
     </w:p>
     <w:p>
@@ -4050,28 +3996,13 @@
     </w:p>
     <w:p>
       <w:pPr>
-        <w:pStyle w:val="berschrift2"/>
-      </w:pPr>
-      <w:bookmarkStart w:id="15" w:name="_Toc377912965"/>
-      <w:r>
-        <w:t>3.1. Erste Skizzen</w:t>
+        <w:pStyle w:val="berschrift3"/>
+      </w:pPr>
+      <w:bookmarkStart w:id="15" w:name="_Toc378061347"/>
+      <w:r>
+        <w:t>3.1.1. Auswahl von Kontinenten, Ländern und Indikatoren</w:t>
       </w:r>
       <w:bookmarkEnd w:id="15"/>
-    </w:p>
-    <w:p>
-      <w:pPr>
-        <w:spacing w:line="360" w:lineRule="auto"/>
-      </w:pPr>
-    </w:p>
-    <w:p>
-      <w:pPr>
-        <w:pStyle w:val="berschrift3"/>
-      </w:pPr>
-      <w:bookmarkStart w:id="16" w:name="_Toc377912966"/>
-      <w:r>
-        <w:t>3.1.1. Auswahl von Kontinenten, Ländern und Indikatoren</w:t>
-      </w:r>
-      <w:bookmarkEnd w:id="16"/>
     </w:p>
     <w:p>
       <w:pPr>
@@ -4085,7 +4016,7 @@
       <w:r>
         <w:rPr>
           <w:noProof/>
-          <w:lang w:eastAsia="de-AT"/>
+          <w:lang w:val="de-DE" w:eastAsia="de-DE"/>
         </w:rPr>
         <w:drawing>
           <wp:inline distT="0" distB="0" distL="0" distR="0">
@@ -4155,7 +4086,10 @@
         <w:t>“</w:t>
       </w:r>
       <w:r>
-        <w:t xml:space="preserve">, bis er oder sie die gewünschten </w:t>
+        <w:t>, bis er</w:t>
+      </w:r>
+      <w:r>
+        <w:t xml:space="preserve"> die gewünschten </w:t>
       </w:r>
       <w:r>
         <w:t>Länder</w:t>
@@ -4164,15 +4098,10 @@
         <w:t xml:space="preserve"> erreicht. </w:t>
       </w:r>
       <w:r>
-        <w:t xml:space="preserve">Die zwei </w:t>
-      </w:r>
-      <w:proofErr w:type="spellStart"/>
-      <w:r>
-        <w:t>Scrollrichtungen</w:t>
-      </w:r>
-      <w:proofErr w:type="spellEnd"/>
-      <w:r>
-        <w:t xml:space="preserve"> für verschiedene Kontexte können auch irritieren. </w:t>
+        <w:t>Die zwei Scroll R</w:t>
+      </w:r>
+      <w:r>
+        <w:t xml:space="preserve">ichtungen für verschiedene Kontexte können auch irritieren. </w:t>
       </w:r>
       <w:r>
         <w:t xml:space="preserve">Zusätzlich kommen hier keinerlei 3D-Fähigkeiten zum Einsatz. </w:t>
@@ -4205,12 +4134,12 @@
       <w:pPr>
         <w:pStyle w:val="berschrift3"/>
       </w:pPr>
-      <w:bookmarkStart w:id="17" w:name="_Toc377912967"/>
+      <w:bookmarkStart w:id="16" w:name="_Toc378061348"/>
       <w:r>
         <w:lastRenderedPageBreak/>
         <w:t>3.1.2. Vergleich von Ländern</w:t>
       </w:r>
-      <w:bookmarkEnd w:id="17"/>
+      <w:bookmarkEnd w:id="16"/>
     </w:p>
     <w:p>
       <w:pPr>
@@ -4224,7 +4153,7 @@
       <w:r>
         <w:rPr>
           <w:noProof/>
-          <w:lang w:eastAsia="de-AT"/>
+          <w:lang w:val="de-DE" w:eastAsia="de-DE"/>
         </w:rPr>
         <w:drawing>
           <wp:inline distT="0" distB="0" distL="0" distR="0">
@@ -4273,7 +4202,13 @@
         <w:spacing w:line="360" w:lineRule="auto"/>
       </w:pPr>
       <w:r>
-        <w:t xml:space="preserve">Im Datenvergleich enthielt die erste Skizze einen Data Cube. Dieser kann wie ein Würfel vorgesellt werden, auf jeder Seite eine andere Sicht auf die Daten bietet. In der Umsetzung kommen zwei Datensichte in Frage. Der User kann die Daten der ausgewählten Länder zu einem Jahr betrachten. Die zweite Datensicht zeigt die Daten eines Landes über mehrere Jahre an. </w:t>
+        <w:t>Im Datenvergleich enthielt die erste Skizze einen Data Cube. Dieser kann wie ein Würfel vorges</w:t>
+      </w:r>
+      <w:r>
+        <w:t>t</w:t>
+      </w:r>
+      <w:r>
+        <w:t xml:space="preserve">ellt werden, auf jeder Seite eine andere Sicht auf die Daten bietet. In der Umsetzung kommen zwei Datensichte in Frage. Der User kann die Daten der ausgewählten Länder zu einem Jahr betrachten. Die zweite Datensicht zeigt die Daten eines Landes über mehrere Jahre an. </w:t>
       </w:r>
     </w:p>
     <w:p>
@@ -4302,15 +4237,22 @@
         <w:spacing w:line="360" w:lineRule="auto"/>
       </w:pPr>
       <w:r>
-        <w:t xml:space="preserve">Dieser Ansatz stellte sich aber nach ersten Versuchen als ungeeignet heraus. Durch die drei Dimensionen enthält das Bild viele Daten im Hintergrund, die für den User zu diesem Zeitpunkt nicht relevant sind. Dies könnte ihn/sie irritieren. Je nach dem gewünschten Vergleich ist der Data Cube ebenfalls unpraktisch. In manchen Situationen wäre ein </w:t>
-      </w:r>
-      <w:proofErr w:type="spellStart"/>
-      <w:r>
-        <w:t>Linendiagramm</w:t>
-      </w:r>
-      <w:proofErr w:type="spellEnd"/>
-      <w:r>
-        <w:t xml:space="preserve"> besser geeignet als Balken. </w:t>
+        <w:t>Dieser Ansatz stellte sich aber nach ersten Versuchen als ungeeignet heraus. Durch die drei Dimensionen enthält das Bild viele Daten im Hintergrund, die für den User zu diesem Zeitpunkt nicht</w:t>
+      </w:r>
+      <w:r>
+        <w:t xml:space="preserve"> relevant sind, dies könnte ihn</w:t>
+      </w:r>
+      <w:r>
+        <w:t xml:space="preserve"> irritieren. In manchen Situationen wäre ein Lin</w:t>
+      </w:r>
+      <w:r>
+        <w:t>i</w:t>
+      </w:r>
+      <w:r>
+        <w:t>endia</w:t>
+      </w:r>
+      <w:r>
+        <w:t>gramm besser geeignet als ein Balkendiagramm.</w:t>
       </w:r>
     </w:p>
     <w:p>
@@ -4332,7 +4274,7 @@
       <w:pPr>
         <w:pStyle w:val="berschrift2"/>
       </w:pPr>
-      <w:bookmarkStart w:id="18" w:name="_Toc377912968"/>
+      <w:bookmarkStart w:id="17" w:name="_Toc378061349"/>
       <w:r>
         <w:lastRenderedPageBreak/>
         <w:t xml:space="preserve">3.2. Skizzen zum </w:t>
@@ -4343,22 +4285,22 @@
       <w:r>
         <w:t>User Interface</w:t>
       </w:r>
+      <w:bookmarkEnd w:id="17"/>
+    </w:p>
+    <w:p>
+      <w:pPr>
+        <w:spacing w:line="360" w:lineRule="auto"/>
+      </w:pPr>
+    </w:p>
+    <w:p>
+      <w:pPr>
+        <w:pStyle w:val="berschrift2"/>
+      </w:pPr>
+      <w:bookmarkStart w:id="18" w:name="_Toc378061350"/>
+      <w:r>
+        <w:t>3.2.1. Länderauswahl</w:t>
+      </w:r>
       <w:bookmarkEnd w:id="18"/>
-    </w:p>
-    <w:p>
-      <w:pPr>
-        <w:spacing w:line="360" w:lineRule="auto"/>
-      </w:pPr>
-    </w:p>
-    <w:p>
-      <w:pPr>
-        <w:pStyle w:val="berschrift2"/>
-      </w:pPr>
-      <w:bookmarkStart w:id="19" w:name="_Toc377912969"/>
-      <w:r>
-        <w:t>3.2.1. Länderauswahl</w:t>
-      </w:r>
-      <w:bookmarkEnd w:id="19"/>
     </w:p>
     <w:p>
       <w:pPr>
@@ -4372,7 +4314,7 @@
       <w:r>
         <w:rPr>
           <w:noProof/>
-          <w:lang w:eastAsia="de-AT"/>
+          <w:lang w:val="de-DE" w:eastAsia="de-DE"/>
         </w:rPr>
         <w:drawing>
           <wp:inline distT="0" distB="0" distL="0" distR="0">
@@ -4424,13 +4366,8 @@
         <w:t xml:space="preserve">In der zweiten Version der Länderauswahl steht der Globus im Mittelpunkt. Ein Land soll mittels Rotation des Globus </w:t>
       </w:r>
       <w:r>
-        <w:t xml:space="preserve">und </w:t>
-      </w:r>
-      <w:proofErr w:type="spellStart"/>
-      <w:r>
-        <w:t>Zooming</w:t>
-      </w:r>
-      <w:proofErr w:type="spellEnd"/>
+        <w:t>und Zoomen</w:t>
+      </w:r>
       <w:r>
         <w:t xml:space="preserve"> </w:t>
       </w:r>
@@ -4475,7 +4412,13 @@
         <w:t xml:space="preserve">rechts oben </w:t>
       </w:r>
       <w:r>
-        <w:t xml:space="preserve">soll grundlegende Informationen zum aktuell fokussierten Land anzeigen. Darunter gehören zum Beispiel die Hauptstadt und die Bevölkerungsanzahl. </w:t>
+        <w:t xml:space="preserve">soll grundlegende Informationen zum aktuell fokussierten Land anzeigen. </w:t>
+      </w:r>
+      <w:r>
+        <w:t>Dazu</w:t>
+      </w:r>
+      <w:r>
+        <w:t xml:space="preserve"> gehören zum Beispiel die Hauptstadt und die Bevölkerungsanzahl. </w:t>
       </w:r>
     </w:p>
     <w:p>
@@ -4536,12 +4479,12 @@
       <w:pPr>
         <w:pStyle w:val="berschrift3"/>
       </w:pPr>
-      <w:bookmarkStart w:id="20" w:name="_Toc377912970"/>
+      <w:bookmarkStart w:id="19" w:name="_Toc378061351"/>
       <w:r>
         <w:lastRenderedPageBreak/>
         <w:t>3.2.2. Vergleich von Ländern</w:t>
       </w:r>
-      <w:bookmarkEnd w:id="20"/>
+      <w:bookmarkEnd w:id="19"/>
     </w:p>
     <w:p>
       <w:pPr>
@@ -4555,7 +4498,7 @@
       <w:r>
         <w:rPr>
           <w:noProof/>
-          <w:lang w:eastAsia="de-AT"/>
+          <w:lang w:val="de-DE" w:eastAsia="de-DE"/>
         </w:rPr>
         <w:drawing>
           <wp:inline distT="0" distB="0" distL="0" distR="0">
@@ -4625,18 +4568,11 @@
       </w:r>
       <w:proofErr w:type="spellEnd"/>
       <w:r>
-        <w:t xml:space="preserve"> an, über den der User die Daten auf eine für ihn/sie interessante Zeitspanne einschränken kann. </w:t>
-      </w:r>
-    </w:p>
-    <w:p>
-      <w:pPr>
-        <w:spacing w:line="360" w:lineRule="auto"/>
-      </w:pPr>
-    </w:p>
-    <w:p>
-      <w:pPr>
-        <w:spacing w:line="360" w:lineRule="auto"/>
-      </w:pPr>
+        <w:t xml:space="preserve"> an, über den der </w:t>
+      </w:r>
+      <w:r>
+        <w:t xml:space="preserve">User die Zeitspanne einschränken kann. </w:t>
+      </w:r>
       <w:r>
         <w:t>Den größten Teil des Bildschirms</w:t>
       </w:r>
@@ -4650,16 +4586,8 @@
         <w:t>Diagramm</w:t>
       </w:r>
       <w:r>
-        <w:t>, welches von uns als besser als ein Data Cube eingeschätzt wird,</w:t>
-      </w:r>
-      <w:r>
-        <w:t xml:space="preserve"> mit den Daten ein. Hier soll es möglich, dass der User zwischen verschiedenen Arten von Diagrammen und Detailgraden (mit oder ohne Labels für jeden Datenpunkt) wechseln kann. </w:t>
-      </w:r>
-    </w:p>
-    <w:p>
-      <w:pPr>
-        <w:spacing w:line="360" w:lineRule="auto"/>
-      </w:pPr>
+        <w:t xml:space="preserve">. </w:t>
+      </w:r>
     </w:p>
     <w:p>
       <w:pPr>
@@ -4680,27 +4608,27 @@
       <w:pPr>
         <w:pStyle w:val="berschrift2"/>
       </w:pPr>
-      <w:bookmarkStart w:id="21" w:name="_Toc377912971"/>
+      <w:bookmarkStart w:id="20" w:name="_Toc378061352"/>
       <w:r>
         <w:lastRenderedPageBreak/>
         <w:t>3.3. Interaktionen</w:t>
       </w:r>
+      <w:bookmarkEnd w:id="20"/>
+    </w:p>
+    <w:p>
+      <w:pPr>
+        <w:spacing w:line="360" w:lineRule="auto"/>
+      </w:pPr>
+    </w:p>
+    <w:p>
+      <w:pPr>
+        <w:pStyle w:val="berschrift3"/>
+      </w:pPr>
+      <w:bookmarkStart w:id="21" w:name="_Toc378061353"/>
+      <w:r>
+        <w:t>3.3.1. Allgemeine Aktionen</w:t>
+      </w:r>
       <w:bookmarkEnd w:id="21"/>
-    </w:p>
-    <w:p>
-      <w:pPr>
-        <w:spacing w:line="360" w:lineRule="auto"/>
-      </w:pPr>
-    </w:p>
-    <w:p>
-      <w:pPr>
-        <w:pStyle w:val="berschrift3"/>
-      </w:pPr>
-      <w:bookmarkStart w:id="22" w:name="_Toc377912972"/>
-      <w:r>
-        <w:t>3.3.1. Allgemeine Aktionen</w:t>
-      </w:r>
-      <w:bookmarkEnd w:id="22"/>
     </w:p>
     <w:p>
       <w:pPr>
@@ -4722,9 +4650,9 @@
     </w:p>
     <w:tbl>
       <w:tblPr>
-        <w:tblStyle w:val="Tabellengitternetz"/>
+        <w:tblStyle w:val="Tabellenraster"/>
         <w:tblW w:w="0" w:type="auto"/>
-        <w:tblLook w:val="04A0"/>
+        <w:tblLook w:val="04A0" w:firstRow="1" w:lastRow="0" w:firstColumn="1" w:lastColumn="0" w:noHBand="0" w:noVBand="1"/>
       </w:tblPr>
       <w:tblGrid>
         <w:gridCol w:w="4644"/>
@@ -4742,7 +4670,7 @@
             <w:r>
               <w:rPr>
                 <w:noProof/>
-                <w:lang w:eastAsia="de-AT"/>
+                <w:lang w:val="de-DE" w:eastAsia="de-DE"/>
               </w:rPr>
               <w:drawing>
                 <wp:inline distT="0" distB="0" distL="0" distR="0">
@@ -4794,7 +4722,7 @@
             <w:r>
               <w:rPr>
                 <w:noProof/>
-                <w:lang w:eastAsia="de-AT"/>
+                <w:lang w:val="de-DE" w:eastAsia="de-DE"/>
               </w:rPr>
               <w:drawing>
                 <wp:inline distT="0" distB="0" distL="0" distR="0">
@@ -4846,7 +4774,7 @@
             <w:r>
               <w:rPr>
                 <w:noProof/>
-                <w:lang w:eastAsia="de-AT"/>
+                <w:lang w:val="de-DE" w:eastAsia="de-DE"/>
               </w:rPr>
               <w:drawing>
                 <wp:inline distT="0" distB="0" distL="0" distR="0">
@@ -4898,7 +4826,7 @@
             <w:r>
               <w:rPr>
                 <w:noProof/>
-                <w:lang w:eastAsia="de-AT"/>
+                <w:lang w:val="de-DE" w:eastAsia="de-DE"/>
               </w:rPr>
               <w:drawing>
                 <wp:inline distT="0" distB="0" distL="0" distR="0">
@@ -4973,15 +4901,7 @@
               <w:t xml:space="preserve"> </w:t>
             </w:r>
             <w:r>
-              <w:t xml:space="preserve">am Smartphone (von manchen </w:t>
-            </w:r>
-            <w:proofErr w:type="spellStart"/>
-            <w:r>
-              <w:t>Apps</w:t>
-            </w:r>
-            <w:proofErr w:type="spellEnd"/>
-            <w:r>
-              <w:t xml:space="preserve"> auch zum Scrollen verwendet)</w:t>
+              <w:t>am Smartphone (von manchen Apps auch zum Scrollen verwendet)</w:t>
             </w:r>
           </w:p>
         </w:tc>
@@ -5028,9 +4948,9 @@
     </w:p>
     <w:tbl>
       <w:tblPr>
-        <w:tblStyle w:val="Tabellengitternetz"/>
+        <w:tblStyle w:val="Tabellenraster"/>
         <w:tblW w:w="0" w:type="auto"/>
-        <w:tblLook w:val="04A0"/>
+        <w:tblLook w:val="04A0" w:firstRow="1" w:lastRow="0" w:firstColumn="1" w:lastColumn="0" w:noHBand="0" w:noVBand="1"/>
       </w:tblPr>
       <w:tblGrid>
         <w:gridCol w:w="4688"/>
@@ -5048,7 +4968,7 @@
             <w:r>
               <w:rPr>
                 <w:noProof/>
-                <w:lang w:eastAsia="de-AT"/>
+                <w:lang w:val="de-DE" w:eastAsia="de-DE"/>
               </w:rPr>
               <w:drawing>
                 <wp:inline distT="0" distB="0" distL="0" distR="0">
@@ -5100,7 +5020,7 @@
             <w:r>
               <w:rPr>
                 <w:noProof/>
-                <w:lang w:eastAsia="de-AT"/>
+                <w:lang w:val="de-DE" w:eastAsia="de-DE"/>
               </w:rPr>
               <w:drawing>
                 <wp:inline distT="0" distB="0" distL="0" distR="0">
@@ -5180,14 +5100,14 @@
       <w:pPr>
         <w:pStyle w:val="berschrift3"/>
       </w:pPr>
-      <w:bookmarkStart w:id="23" w:name="_Toc377912973"/>
+      <w:bookmarkStart w:id="22" w:name="_Toc378061354"/>
       <w:r>
         <w:t>3.3.2</w:t>
       </w:r>
       <w:r>
         <w:t>. Länderauswahl</w:t>
       </w:r>
-      <w:bookmarkEnd w:id="23"/>
+      <w:bookmarkEnd w:id="22"/>
     </w:p>
     <w:p>
       <w:pPr>
@@ -5212,9 +5132,9 @@
     </w:p>
     <w:tbl>
       <w:tblPr>
-        <w:tblStyle w:val="Tabellengitternetz"/>
+        <w:tblStyle w:val="Tabellenraster"/>
         <w:tblW w:w="0" w:type="auto"/>
-        <w:tblLook w:val="04A0"/>
+        <w:tblLook w:val="04A0" w:firstRow="1" w:lastRow="0" w:firstColumn="1" w:lastColumn="0" w:noHBand="0" w:noVBand="1"/>
       </w:tblPr>
       <w:tblGrid>
         <w:gridCol w:w="4644"/>
@@ -5232,7 +5152,7 @@
             <w:r>
               <w:rPr>
                 <w:noProof/>
-                <w:lang w:eastAsia="de-AT"/>
+                <w:lang w:val="de-DE" w:eastAsia="de-DE"/>
               </w:rPr>
               <w:drawing>
                 <wp:inline distT="0" distB="0" distL="0" distR="0">
@@ -5284,7 +5204,7 @@
             <w:r>
               <w:rPr>
                 <w:noProof/>
-                <w:lang w:eastAsia="de-AT"/>
+                <w:lang w:val="de-DE" w:eastAsia="de-DE"/>
               </w:rPr>
               <w:drawing>
                 <wp:inline distT="0" distB="0" distL="0" distR="0">
@@ -5356,13 +5276,8 @@
               <w:t xml:space="preserve"> (zwei Finger spreizen/zusammenziehen)</w:t>
             </w:r>
             <w:r>
-              <w:t xml:space="preserve"> von </w:t>
-            </w:r>
-            <w:proofErr w:type="spellStart"/>
-            <w:r>
-              <w:t>Smartphones</w:t>
-            </w:r>
-            <w:proofErr w:type="spellEnd"/>
+              <w:t xml:space="preserve"> von Smartphones</w:t>
+            </w:r>
           </w:p>
         </w:tc>
       </w:tr>
@@ -5422,13 +5337,13 @@
     </w:p>
     <w:tbl>
       <w:tblPr>
-        <w:tblStyle w:val="Tabellengitternetz"/>
+        <w:tblStyle w:val="Tabellenraster"/>
         <w:tblW w:w="0" w:type="auto"/>
-        <w:tblLook w:val="04A0"/>
+        <w:tblLook w:val="04A0" w:firstRow="1" w:lastRow="0" w:firstColumn="1" w:lastColumn="0" w:noHBand="0" w:noVBand="1"/>
       </w:tblPr>
       <w:tblGrid>
-        <w:gridCol w:w="4660"/>
-        <w:gridCol w:w="4628"/>
+        <w:gridCol w:w="4659"/>
+        <w:gridCol w:w="4629"/>
       </w:tblGrid>
       <w:tr>
         <w:tc>
@@ -5442,7 +5357,7 @@
             <w:r>
               <w:rPr>
                 <w:noProof/>
-                <w:lang w:eastAsia="de-AT"/>
+                <w:lang w:val="de-DE" w:eastAsia="de-DE"/>
               </w:rPr>
               <w:drawing>
                 <wp:inline distT="0" distB="0" distL="0" distR="0">
@@ -5494,7 +5409,7 @@
             <w:r>
               <w:rPr>
                 <w:noProof/>
-                <w:lang w:eastAsia="de-AT"/>
+                <w:lang w:val="de-DE" w:eastAsia="de-DE"/>
               </w:rPr>
               <w:drawing>
                 <wp:inline distT="0" distB="0" distL="0" distR="0">
@@ -5596,13 +5511,8 @@
               <w:t>typisches Scrollen bei horizontalen Listen</w:t>
             </w:r>
             <w:r>
-              <w:t xml:space="preserve"> auf </w:t>
-            </w:r>
-            <w:proofErr w:type="spellStart"/>
-            <w:r>
-              <w:t>Smartphones</w:t>
-            </w:r>
-            <w:proofErr w:type="spellEnd"/>
+              <w:t xml:space="preserve"> auf Smartphones</w:t>
+            </w:r>
             <w:r>
               <w:t>)</w:t>
             </w:r>
@@ -5638,9 +5548,9 @@
     </w:p>
     <w:tbl>
       <w:tblPr>
-        <w:tblStyle w:val="Tabellengitternetz"/>
+        <w:tblStyle w:val="Tabellenraster"/>
         <w:tblW w:w="0" w:type="auto"/>
-        <w:tblLook w:val="04A0"/>
+        <w:tblLook w:val="04A0" w:firstRow="1" w:lastRow="0" w:firstColumn="1" w:lastColumn="0" w:noHBand="0" w:noVBand="1"/>
       </w:tblPr>
       <w:tblGrid>
         <w:gridCol w:w="4629"/>
@@ -5658,7 +5568,7 @@
             <w:r>
               <w:rPr>
                 <w:noProof/>
-                <w:lang w:eastAsia="de-AT"/>
+                <w:lang w:val="de-DE" w:eastAsia="de-DE"/>
               </w:rPr>
               <w:drawing>
                 <wp:inline distT="0" distB="0" distL="0" distR="0">
@@ -5710,7 +5620,7 @@
             <w:r>
               <w:rPr>
                 <w:noProof/>
-                <w:lang w:eastAsia="de-AT"/>
+                <w:lang w:val="de-DE" w:eastAsia="de-DE"/>
               </w:rPr>
               <w:drawing>
                 <wp:inline distT="0" distB="0" distL="0" distR="0">
@@ -5850,9 +5760,9 @@
     </w:p>
     <w:tbl>
       <w:tblPr>
-        <w:tblStyle w:val="Tabellengitternetz"/>
+        <w:tblStyle w:val="Tabellenraster"/>
         <w:tblW w:w="0" w:type="auto"/>
-        <w:tblLook w:val="04A0"/>
+        <w:tblLook w:val="04A0" w:firstRow="1" w:lastRow="0" w:firstColumn="1" w:lastColumn="0" w:noHBand="0" w:noVBand="1"/>
       </w:tblPr>
       <w:tblGrid>
         <w:gridCol w:w="4629"/>
@@ -5895,7 +5805,7 @@
             <w:r>
               <w:rPr>
                 <w:noProof/>
-                <w:lang w:eastAsia="de-AT"/>
+                <w:lang w:val="de-DE" w:eastAsia="de-DE"/>
               </w:rPr>
               <w:drawing>
                 <wp:inline distT="0" distB="0" distL="0" distR="0">
@@ -5952,7 +5862,7 @@
             <w:r>
               <w:rPr>
                 <w:noProof/>
-                <w:lang w:eastAsia="de-AT"/>
+                <w:lang w:val="de-DE" w:eastAsia="de-DE"/>
               </w:rPr>
               <w:drawing>
                 <wp:inline distT="0" distB="0" distL="0" distR="0">
@@ -5994,7 +5904,7 @@
             <w:r>
               <w:rPr>
                 <w:noProof/>
-                <w:lang w:eastAsia="de-AT"/>
+                <w:lang w:val="de-DE" w:eastAsia="de-DE"/>
               </w:rPr>
               <w:drawing>
                 <wp:inline distT="0" distB="0" distL="0" distR="0">
@@ -6156,12 +6066,12 @@
       <w:pPr>
         <w:pStyle w:val="berschrift3"/>
       </w:pPr>
-      <w:bookmarkStart w:id="24" w:name="_Toc377912974"/>
+      <w:bookmarkStart w:id="23" w:name="_Toc378061355"/>
       <w:r>
         <w:lastRenderedPageBreak/>
         <w:t>3.3.2. Datenvisualisierung</w:t>
       </w:r>
-      <w:bookmarkEnd w:id="24"/>
+      <w:bookmarkEnd w:id="23"/>
     </w:p>
     <w:p>
       <w:pPr>
@@ -6183,9 +6093,9 @@
     </w:p>
     <w:tbl>
       <w:tblPr>
-        <w:tblStyle w:val="Tabellengitternetz"/>
+        <w:tblStyle w:val="Tabellenraster"/>
         <w:tblW w:w="0" w:type="auto"/>
-        <w:tblLook w:val="04A0"/>
+        <w:tblLook w:val="04A0" w:firstRow="1" w:lastRow="0" w:firstColumn="1" w:lastColumn="0" w:noHBand="0" w:noVBand="1"/>
       </w:tblPr>
       <w:tblGrid>
         <w:gridCol w:w="4629"/>
@@ -6203,7 +6113,7 @@
             <w:r>
               <w:rPr>
                 <w:noProof/>
-                <w:lang w:eastAsia="de-AT"/>
+                <w:lang w:val="de-DE" w:eastAsia="de-DE"/>
               </w:rPr>
               <w:drawing>
                 <wp:inline distT="0" distB="0" distL="0" distR="0">
@@ -6255,7 +6165,7 @@
             <w:r>
               <w:rPr>
                 <w:noProof/>
-                <w:lang w:eastAsia="de-AT"/>
+                <w:lang w:val="de-DE" w:eastAsia="de-DE"/>
               </w:rPr>
               <w:drawing>
                 <wp:inline distT="0" distB="0" distL="0" distR="0">
@@ -6360,9 +6270,9 @@
     </w:p>
     <w:tbl>
       <w:tblPr>
-        <w:tblStyle w:val="Tabellengitternetz"/>
+        <w:tblStyle w:val="Tabellenraster"/>
         <w:tblW w:w="0" w:type="auto"/>
-        <w:tblLook w:val="04A0"/>
+        <w:tblLook w:val="04A0" w:firstRow="1" w:lastRow="0" w:firstColumn="1" w:lastColumn="0" w:noHBand="0" w:noVBand="1"/>
       </w:tblPr>
       <w:tblGrid>
         <w:gridCol w:w="4629"/>
@@ -6380,7 +6290,7 @@
             <w:r>
               <w:rPr>
                 <w:noProof/>
-                <w:lang w:eastAsia="de-AT"/>
+                <w:lang w:val="de-DE" w:eastAsia="de-DE"/>
               </w:rPr>
               <w:drawing>
                 <wp:inline distT="0" distB="0" distL="0" distR="0">
@@ -6432,7 +6342,7 @@
             <w:r>
               <w:rPr>
                 <w:noProof/>
-                <w:lang w:eastAsia="de-AT"/>
+                <w:lang w:val="de-DE" w:eastAsia="de-DE"/>
               </w:rPr>
               <w:drawing>
                 <wp:inline distT="0" distB="0" distL="0" distR="0">
@@ -6585,23 +6495,23 @@
       <w:pPr>
         <w:pStyle w:val="berschrift1"/>
       </w:pPr>
-      <w:bookmarkStart w:id="25" w:name="_Toc377912975"/>
+      <w:bookmarkStart w:id="24" w:name="_Toc378061356"/>
       <w:r>
         <w:lastRenderedPageBreak/>
         <w:t>4. Realisierung</w:t>
       </w:r>
+      <w:bookmarkEnd w:id="24"/>
+    </w:p>
+    <w:p/>
+    <w:p>
+      <w:pPr>
+        <w:pStyle w:val="berschrift2"/>
+      </w:pPr>
+      <w:bookmarkStart w:id="25" w:name="_Toc378061357"/>
+      <w:r>
+        <w:t>4.1 Verwendete Tools</w:t>
+      </w:r>
       <w:bookmarkEnd w:id="25"/>
-    </w:p>
-    <w:p/>
-    <w:p>
-      <w:pPr>
-        <w:pStyle w:val="berschrift2"/>
-      </w:pPr>
-      <w:bookmarkStart w:id="26" w:name="_Toc377912976"/>
-      <w:r>
-        <w:t>4.1 Verwendete Tools</w:t>
-      </w:r>
-      <w:bookmarkEnd w:id="26"/>
     </w:p>
     <w:p>
       <w:pPr>
@@ -6634,7 +6544,7 @@
         <w:t>Unity3D v 4.3</w:t>
       </w:r>
       <w:r>
-        <w:t xml:space="preserve"> und dessen </w:t>
+        <w:t xml:space="preserve"> und </w:t>
       </w:r>
       <w:proofErr w:type="spellStart"/>
       <w:r>
@@ -6652,15 +6562,7 @@
         <w:spacing w:line="360" w:lineRule="auto"/>
       </w:pPr>
       <w:r>
-        <w:t xml:space="preserve">Google </w:t>
-      </w:r>
-      <w:proofErr w:type="spellStart"/>
-      <w:r>
-        <w:t>Android</w:t>
-      </w:r>
-      <w:proofErr w:type="spellEnd"/>
-      <w:r>
-        <w:t xml:space="preserve"> SDK (SDK 15)</w:t>
+        <w:t>Google Android SDK (SDK 15)</w:t>
       </w:r>
     </w:p>
     <w:p>
@@ -6782,7 +6684,7 @@
       <w:pPr>
         <w:pStyle w:val="berschrift2"/>
       </w:pPr>
-      <w:bookmarkStart w:id="27" w:name="_Toc377912977"/>
+      <w:bookmarkStart w:id="26" w:name="_Toc378061358"/>
       <w:r>
         <w:t>4.</w:t>
       </w:r>
@@ -6803,100 +6705,106 @@
       <w:r>
         <w:t>-Anwendung</w:t>
       </w:r>
+      <w:bookmarkEnd w:id="26"/>
+    </w:p>
+    <w:p>
+      <w:pPr>
+        <w:spacing w:line="360" w:lineRule="auto"/>
+      </w:pPr>
+    </w:p>
+    <w:p>
+      <w:pPr>
+        <w:spacing w:line="360" w:lineRule="auto"/>
+      </w:pPr>
+      <w:r>
+        <w:t xml:space="preserve">Die </w:t>
+      </w:r>
+      <w:proofErr w:type="spellStart"/>
+      <w:r>
+        <w:t>Unity</w:t>
+      </w:r>
+      <w:proofErr w:type="spellEnd"/>
+      <w:r>
+        <w:t xml:space="preserve">-Anwendung dient hauptsächlich zur Darstellung der Weltkugel und </w:t>
+      </w:r>
+      <w:r>
+        <w:t xml:space="preserve">der </w:t>
+      </w:r>
+      <w:r>
+        <w:t>Visualisierung von Daten.</w:t>
+      </w:r>
+    </w:p>
+    <w:p>
+      <w:pPr>
+        <w:spacing w:line="360" w:lineRule="auto"/>
+      </w:pPr>
+    </w:p>
+    <w:p>
+      <w:pPr>
+        <w:spacing w:line="360" w:lineRule="auto"/>
+      </w:pPr>
+      <w:r>
+        <w:t xml:space="preserve">Die Anwendung wurde komplett auf einem </w:t>
+      </w:r>
+      <w:r>
+        <w:t>Schichtenmodell</w:t>
+      </w:r>
+      <w:r>
+        <w:t xml:space="preserve"> aufgebaut. Dadurch </w:t>
+      </w:r>
+      <w:r>
+        <w:t>sind</w:t>
+      </w:r>
+      <w:r>
+        <w:t xml:space="preserve"> die Darstellung, </w:t>
+      </w:r>
+      <w:r>
+        <w:t xml:space="preserve">die </w:t>
+      </w:r>
+      <w:r>
+        <w:t>Datenverarbeitung</w:t>
+      </w:r>
+      <w:r>
+        <w:t xml:space="preserve"> und die</w:t>
+      </w:r>
+      <w:r>
+        <w:t xml:space="preserve"> Kommunikation im Code voneinander getrennt. Dies führt zu</w:t>
+      </w:r>
+      <w:r>
+        <w:t xml:space="preserve">r besseren Erweiterbarkeit </w:t>
+      </w:r>
+      <w:r>
+        <w:t>der Anwendung.</w:t>
+      </w:r>
+    </w:p>
+    <w:p>
+      <w:pPr>
+        <w:spacing w:line="360" w:lineRule="auto"/>
+      </w:pPr>
+    </w:p>
+    <w:p>
+      <w:pPr>
+        <w:spacing w:line="360" w:lineRule="auto"/>
+      </w:pPr>
+    </w:p>
+    <w:p>
+      <w:pPr>
+        <w:pStyle w:val="berschrift3"/>
+      </w:pPr>
+      <w:bookmarkStart w:id="27" w:name="_Toc378061359"/>
+      <w:r>
+        <w:t>4.2.1</w:t>
+      </w:r>
+      <w:r>
+        <w:t>.</w:t>
+      </w:r>
+      <w:r>
+        <w:t xml:space="preserve"> </w:t>
+      </w:r>
+      <w:r>
+        <w:t>Ländererkennung  und Koordinatenumrechnung</w:t>
+      </w:r>
       <w:bookmarkEnd w:id="27"/>
-    </w:p>
-    <w:p>
-      <w:pPr>
-        <w:spacing w:line="360" w:lineRule="auto"/>
-      </w:pPr>
-    </w:p>
-    <w:p>
-      <w:pPr>
-        <w:spacing w:line="360" w:lineRule="auto"/>
-      </w:pPr>
-      <w:r>
-        <w:t xml:space="preserve">Die </w:t>
-      </w:r>
-      <w:proofErr w:type="spellStart"/>
-      <w:r>
-        <w:t>Unity</w:t>
-      </w:r>
-      <w:proofErr w:type="spellEnd"/>
-      <w:r>
-        <w:t xml:space="preserve">-Anwendung dient hauptsächlich zur Darstellung der Weltkugel und </w:t>
-      </w:r>
-      <w:r>
-        <w:t xml:space="preserve">der </w:t>
-      </w:r>
-      <w:r>
-        <w:t>Visualisierung von Daten.</w:t>
-      </w:r>
-    </w:p>
-    <w:p>
-      <w:pPr>
-        <w:spacing w:line="360" w:lineRule="auto"/>
-      </w:pPr>
-    </w:p>
-    <w:p>
-      <w:pPr>
-        <w:spacing w:line="360" w:lineRule="auto"/>
-      </w:pPr>
-      <w:r>
-        <w:t xml:space="preserve">Die Anwendung wurde komplett auf einem </w:t>
-      </w:r>
-      <w:r>
-        <w:t>Schichtenmodell</w:t>
-      </w:r>
-      <w:r>
-        <w:t xml:space="preserve"> aufgebaut. Dadurch </w:t>
-      </w:r>
-      <w:r>
-        <w:t>sind</w:t>
-      </w:r>
-      <w:r>
-        <w:t xml:space="preserve"> die Darstellung, </w:t>
-      </w:r>
-      <w:r>
-        <w:t xml:space="preserve">die </w:t>
-      </w:r>
-      <w:r>
-        <w:t>Datenverarbeitung</w:t>
-      </w:r>
-      <w:r>
-        <w:t xml:space="preserve"> und die</w:t>
-      </w:r>
-      <w:r>
-        <w:t xml:space="preserve"> Kommunikation im Code voneinander getrennt. Dies führt zur besseren Erweiterbarkeit oder Änderbarkeit der Anwendung.</w:t>
-      </w:r>
-    </w:p>
-    <w:p>
-      <w:pPr>
-        <w:spacing w:line="360" w:lineRule="auto"/>
-      </w:pPr>
-    </w:p>
-    <w:p>
-      <w:pPr>
-        <w:spacing w:line="360" w:lineRule="auto"/>
-      </w:pPr>
-    </w:p>
-    <w:p>
-      <w:pPr>
-        <w:pStyle w:val="berschrift3"/>
-      </w:pPr>
-      <w:bookmarkStart w:id="28" w:name="_Toc377912978"/>
-      <w:r>
-        <w:t>4.2.1</w:t>
-      </w:r>
-      <w:r>
-        <w:t>.</w:t>
-      </w:r>
-      <w:r>
-        <w:t xml:space="preserve"> </w:t>
-      </w:r>
-      <w:r>
-        <w:t>Ländererkennung  und Koordinatenumrechnung</w:t>
-      </w:r>
-      <w:bookmarkEnd w:id="28"/>
     </w:p>
     <w:p/>
     <w:p>
@@ -7001,9 +6909,9 @@
     </w:p>
     <w:tbl>
       <w:tblPr>
-        <w:tblStyle w:val="Tabellengitternetz"/>
+        <w:tblStyle w:val="Tabellenraster"/>
         <w:tblW w:w="0" w:type="auto"/>
-        <w:tblLook w:val="04A0"/>
+        <w:tblLook w:val="04A0" w:firstRow="1" w:lastRow="0" w:firstColumn="1" w:lastColumn="0" w:noHBand="0" w:noVBand="1"/>
       </w:tblPr>
       <w:tblGrid>
         <w:gridCol w:w="9212"/>
@@ -7027,25 +6935,7 @@
                 <w:color w:val="00B050"/>
                 <w:lang w:val="en-US"/>
               </w:rPr>
-              <w:t xml:space="preserve">// </w:t>
-            </w:r>
-            <w:proofErr w:type="spellStart"/>
-            <w:r>
-              <w:rPr>
-                <w:rFonts w:ascii="Courier New" w:hAnsi="Courier New" w:cs="Courier New"/>
-                <w:color w:val="00B050"/>
-                <w:lang w:val="en-US"/>
-              </w:rPr>
-              <w:t>Mitte</w:t>
-            </w:r>
-            <w:proofErr w:type="spellEnd"/>
-            <w:r>
-              <w:rPr>
-                <w:rFonts w:ascii="Courier New" w:hAnsi="Courier New" w:cs="Courier New"/>
-                <w:color w:val="00B050"/>
-                <w:lang w:val="en-US"/>
-              </w:rPr>
-              <w:t xml:space="preserve"> von </w:t>
+              <w:t xml:space="preserve">// Mitte von </w:t>
             </w:r>
             <w:proofErr w:type="spellStart"/>
             <w:r>
@@ -7145,14 +7035,14 @@
             <w:pPr>
               <w:rPr>
                 <w:rFonts w:ascii="Courier New" w:hAnsi="Courier New" w:cs="Courier New"/>
-                <w:lang w:val="en-US"/>
+                <w:lang w:val="de-DE"/>
               </w:rPr>
             </w:pPr>
             <w:proofErr w:type="spellStart"/>
             <w:r>
               <w:rPr>
                 <w:rFonts w:ascii="Courier New" w:hAnsi="Courier New" w:cs="Courier New"/>
-                <w:lang w:val="en-US"/>
+                <w:lang w:val="de-DE"/>
               </w:rPr>
               <w:t>RaycastHit</w:t>
             </w:r>
@@ -7160,16 +7050,32 @@
             <w:r>
               <w:rPr>
                 <w:rFonts w:ascii="Courier New" w:hAnsi="Courier New" w:cs="Courier New"/>
-                <w:lang w:val="en-US"/>
-              </w:rPr>
-              <w:t xml:space="preserve"> hit;</w:t>
+                <w:lang w:val="de-DE"/>
+              </w:rPr>
+              <w:t xml:space="preserve"> </w:t>
+            </w:r>
+            <w:proofErr w:type="spellStart"/>
+            <w:r>
+              <w:rPr>
+                <w:rFonts w:ascii="Courier New" w:hAnsi="Courier New" w:cs="Courier New"/>
+                <w:lang w:val="de-DE"/>
+              </w:rPr>
+              <w:t>hit</w:t>
+            </w:r>
+            <w:proofErr w:type="spellEnd"/>
+            <w:r>
+              <w:rPr>
+                <w:rFonts w:ascii="Courier New" w:hAnsi="Courier New" w:cs="Courier New"/>
+                <w:lang w:val="de-DE"/>
+              </w:rPr>
+              <w:t>;</w:t>
             </w:r>
           </w:p>
           <w:p>
             <w:pPr>
               <w:rPr>
                 <w:rFonts w:ascii="Courier New" w:hAnsi="Courier New" w:cs="Courier New"/>
-                <w:lang w:val="en-US"/>
+                <w:lang w:val="de-DE"/>
               </w:rPr>
             </w:pPr>
           </w:p>
@@ -7695,7 +7601,7 @@
         <w:t>iell werden die GPS-Koordinaten</w:t>
       </w:r>
       <w:r>
-        <w:t xml:space="preserve"> mit denselben Formeln umgewandelt wie bei der Erkennung von Ländern. Damit jedoch die Kugel an die gewünschte Position rotiert werden kann muss  man die Texturkoordinaten in den 3D Raum von </w:t>
+        <w:t xml:space="preserve"> mit denselben Formeln umgewandelt wie bei der Erkennung von Ländern. Damit jedoch die Kugel an die gewünschte Position rotiert werden kann muss man die Texturkoordinaten in den 3D Raum von </w:t>
       </w:r>
       <w:proofErr w:type="spellStart"/>
       <w:r>
@@ -7716,9 +7622,9 @@
     </w:p>
     <w:tbl>
       <w:tblPr>
-        <w:tblStyle w:val="Tabellengitternetz"/>
+        <w:tblStyle w:val="Tabellenraster"/>
         <w:tblW w:w="0" w:type="auto"/>
-        <w:tblLook w:val="04A0"/>
+        <w:tblLook w:val="04A0" w:firstRow="1" w:lastRow="0" w:firstColumn="1" w:lastColumn="0" w:noHBand="0" w:noVBand="1"/>
       </w:tblPr>
       <w:tblGrid>
         <w:gridCol w:w="9288"/>
@@ -8537,9 +8443,9 @@
     </w:p>
     <w:tbl>
       <w:tblPr>
-        <w:tblStyle w:val="Tabellengitternetz"/>
+        <w:tblStyle w:val="Tabellenraster"/>
         <w:tblW w:w="0" w:type="auto"/>
-        <w:tblLook w:val="04A0"/>
+        <w:tblLook w:val="04A0" w:firstRow="1" w:lastRow="0" w:firstColumn="1" w:lastColumn="0" w:noHBand="0" w:noVBand="1"/>
       </w:tblPr>
       <w:tblGrid>
         <w:gridCol w:w="9212"/>
@@ -8559,6 +8465,7 @@
             <w:r>
               <w:rPr>
                 <w:rFonts w:ascii="Courier New" w:hAnsi="Courier New" w:cs="Courier New"/>
+                <w:lang w:val="en-GB"/>
               </w:rPr>
               <w:t xml:space="preserve">Vector3 </w:t>
             </w:r>
@@ -9663,9 +9570,9 @@
     </w:p>
     <w:tbl>
       <w:tblPr>
-        <w:tblStyle w:val="Tabellengitternetz"/>
+        <w:tblStyle w:val="Tabellenraster"/>
         <w:tblW w:w="0" w:type="auto"/>
-        <w:tblLook w:val="04A0"/>
+        <w:tblLook w:val="04A0" w:firstRow="1" w:lastRow="0" w:firstColumn="1" w:lastColumn="0" w:noHBand="0" w:noVBand="1"/>
       </w:tblPr>
       <w:tblGrid>
         <w:gridCol w:w="9212"/>
@@ -9845,6 +9752,7 @@
             <w:pPr>
               <w:rPr>
                 <w:rFonts w:ascii="Courier New" w:hAnsi="Courier New" w:cs="Courier New"/>
+                <w:lang w:val="en-GB"/>
               </w:rPr>
             </w:pPr>
             <w:r>
@@ -9861,45 +9769,26 @@
               </w:rPr>
               <w:tab/>
             </w:r>
+            <w:r>
+              <w:rPr>
+                <w:rFonts w:ascii="Courier New" w:hAnsi="Courier New" w:cs="Courier New"/>
+                <w:lang w:val="en-GB"/>
+              </w:rPr>
+              <w:t>float latitude = (</w:t>
+            </w:r>
             <w:proofErr w:type="spellStart"/>
             <w:r>
               <w:rPr>
                 <w:rFonts w:ascii="Courier New" w:hAnsi="Courier New" w:cs="Courier New"/>
-              </w:rPr>
-              <w:t>float</w:t>
+                <w:lang w:val="en-GB"/>
+              </w:rPr>
+              <w:t>pixelY</w:t>
             </w:r>
             <w:proofErr w:type="spellEnd"/>
             <w:r>
               <w:rPr>
                 <w:rFonts w:ascii="Courier New" w:hAnsi="Courier New" w:cs="Courier New"/>
-              </w:rPr>
-              <w:t xml:space="preserve"> </w:t>
-            </w:r>
-            <w:proofErr w:type="spellStart"/>
-            <w:r>
-              <w:rPr>
-                <w:rFonts w:ascii="Courier New" w:hAnsi="Courier New" w:cs="Courier New"/>
-              </w:rPr>
-              <w:t>latitude</w:t>
-            </w:r>
-            <w:proofErr w:type="spellEnd"/>
-            <w:r>
-              <w:rPr>
-                <w:rFonts w:ascii="Courier New" w:hAnsi="Courier New" w:cs="Courier New"/>
-              </w:rPr>
-              <w:t xml:space="preserve"> = (</w:t>
-            </w:r>
-            <w:proofErr w:type="spellStart"/>
-            <w:r>
-              <w:rPr>
-                <w:rFonts w:ascii="Courier New" w:hAnsi="Courier New" w:cs="Courier New"/>
-              </w:rPr>
-              <w:t>pixelY</w:t>
-            </w:r>
-            <w:proofErr w:type="spellEnd"/>
-            <w:r>
-              <w:rPr>
-                <w:rFonts w:ascii="Courier New" w:hAnsi="Courier New" w:cs="Courier New"/>
+                <w:lang w:val="en-GB"/>
               </w:rPr>
               <w:t xml:space="preserve"> / (2048/180.0f) - 90) * -1;</w:t>
             </w:r>
@@ -9908,17 +9797,20 @@
             <w:pPr>
               <w:rPr>
                 <w:rFonts w:ascii="Courier New" w:hAnsi="Courier New" w:cs="Courier New"/>
+                <w:lang w:val="en-GB"/>
               </w:rPr>
             </w:pPr>
             <w:r>
               <w:rPr>
                 <w:rFonts w:ascii="Courier New" w:hAnsi="Courier New" w:cs="Courier New"/>
+                <w:lang w:val="en-GB"/>
               </w:rPr>
               <w:tab/>
             </w:r>
             <w:r>
               <w:rPr>
                 <w:rFonts w:ascii="Courier New" w:hAnsi="Courier New" w:cs="Courier New"/>
+                <w:lang w:val="en-GB"/>
               </w:rPr>
               <w:tab/>
             </w:r>
@@ -9926,6 +9818,7 @@
             <w:r>
               <w:rPr>
                 <w:rFonts w:ascii="Courier New" w:hAnsi="Courier New" w:cs="Courier New"/>
+                <w:lang w:val="en-GB"/>
               </w:rPr>
               <w:t>vector.x</w:t>
             </w:r>
@@ -9933,39 +9826,29 @@
             <w:r>
               <w:rPr>
                 <w:rFonts w:ascii="Courier New" w:hAnsi="Courier New" w:cs="Courier New"/>
-              </w:rPr>
-              <w:t xml:space="preserve"> = </w:t>
-            </w:r>
-            <w:proofErr w:type="spellStart"/>
-            <w:r>
-              <w:rPr>
-                <w:rFonts w:ascii="Courier New" w:hAnsi="Courier New" w:cs="Courier New"/>
-              </w:rPr>
-              <w:t>latitude</w:t>
-            </w:r>
-            <w:proofErr w:type="spellEnd"/>
-            <w:r>
-              <w:rPr>
-                <w:rFonts w:ascii="Courier New" w:hAnsi="Courier New" w:cs="Courier New"/>
-              </w:rPr>
-              <w:t>;</w:t>
+                <w:lang w:val="en-GB"/>
+              </w:rPr>
+              <w:t xml:space="preserve"> = latitude;</w:t>
             </w:r>
           </w:p>
           <w:p>
             <w:pPr>
               <w:rPr>
                 <w:rFonts w:ascii="Courier New" w:hAnsi="Courier New" w:cs="Courier New"/>
+                <w:lang w:val="en-GB"/>
               </w:rPr>
             </w:pPr>
             <w:r>
               <w:rPr>
                 <w:rFonts w:ascii="Courier New" w:hAnsi="Courier New" w:cs="Courier New"/>
+                <w:lang w:val="en-GB"/>
               </w:rPr>
               <w:tab/>
             </w:r>
             <w:r>
               <w:rPr>
                 <w:rFonts w:ascii="Courier New" w:hAnsi="Courier New" w:cs="Courier New"/>
+                <w:lang w:val="en-GB"/>
               </w:rPr>
               <w:tab/>
             </w:r>
@@ -9973,6 +9856,7 @@
             <w:r>
               <w:rPr>
                 <w:rFonts w:ascii="Courier New" w:hAnsi="Courier New" w:cs="Courier New"/>
+                <w:lang w:val="en-GB"/>
               </w:rPr>
               <w:t>vector.y</w:t>
             </w:r>
@@ -9980,69 +9864,32 @@
             <w:r>
               <w:rPr>
                 <w:rFonts w:ascii="Courier New" w:hAnsi="Courier New" w:cs="Courier New"/>
-              </w:rPr>
-              <w:t xml:space="preserve"> = </w:t>
-            </w:r>
-            <w:proofErr w:type="spellStart"/>
-            <w:r>
-              <w:rPr>
-                <w:rFonts w:ascii="Courier New" w:hAnsi="Courier New" w:cs="Courier New"/>
-              </w:rPr>
-              <w:t>longitude</w:t>
-            </w:r>
-            <w:proofErr w:type="spellEnd"/>
-            <w:r>
-              <w:rPr>
-                <w:rFonts w:ascii="Courier New" w:hAnsi="Courier New" w:cs="Courier New"/>
-              </w:rPr>
-              <w:t>;</w:t>
+                <w:lang w:val="en-GB"/>
+              </w:rPr>
+              <w:t xml:space="preserve"> = longitude;</w:t>
             </w:r>
           </w:p>
           <w:p>
             <w:pPr>
               <w:rPr>
                 <w:rFonts w:ascii="Courier New" w:hAnsi="Courier New" w:cs="Courier New"/>
+                <w:lang w:val="en-GB"/>
               </w:rPr>
             </w:pPr>
             <w:r>
               <w:rPr>
                 <w:rFonts w:ascii="Courier New" w:hAnsi="Courier New" w:cs="Courier New"/>
+                <w:lang w:val="en-GB"/>
               </w:rPr>
               <w:tab/>
             </w:r>
             <w:r>
               <w:rPr>
                 <w:rFonts w:ascii="Courier New" w:hAnsi="Courier New" w:cs="Courier New"/>
+                <w:lang w:val="en-GB"/>
               </w:rPr>
               <w:tab/>
-            </w:r>
-            <w:proofErr w:type="spellStart"/>
-            <w:r>
-              <w:rPr>
-                <w:rFonts w:ascii="Courier New" w:hAnsi="Courier New" w:cs="Courier New"/>
-              </w:rPr>
-              <w:t>return</w:t>
-            </w:r>
-            <w:proofErr w:type="spellEnd"/>
-            <w:r>
-              <w:rPr>
-                <w:rFonts w:ascii="Courier New" w:hAnsi="Courier New" w:cs="Courier New"/>
-              </w:rPr>
-              <w:t xml:space="preserve"> </w:t>
-            </w:r>
-            <w:proofErr w:type="spellStart"/>
-            <w:r>
-              <w:rPr>
-                <w:rFonts w:ascii="Courier New" w:hAnsi="Courier New" w:cs="Courier New"/>
-              </w:rPr>
-              <w:t>vector</w:t>
-            </w:r>
-            <w:proofErr w:type="spellEnd"/>
-            <w:r>
-              <w:rPr>
-                <w:rFonts w:ascii="Courier New" w:hAnsi="Courier New" w:cs="Courier New"/>
-              </w:rPr>
-              <w:t>;</w:t>
+              <w:t>return vector;</w:t>
             </w:r>
           </w:p>
           <w:p>
@@ -10054,8 +9901,14 @@
             <w:r>
               <w:rPr>
                 <w:rFonts w:ascii="Courier New" w:hAnsi="Courier New" w:cs="Courier New"/>
+                <w:lang w:val="en-GB"/>
               </w:rPr>
               <w:tab/>
+            </w:r>
+            <w:r>
+              <w:rPr>
+                <w:rFonts w:ascii="Courier New" w:hAnsi="Courier New" w:cs="Courier New"/>
+              </w:rPr>
               <w:t>}</w:t>
             </w:r>
           </w:p>
@@ -10066,9 +9919,9 @@
     <w:p/>
     <w:tbl>
       <w:tblPr>
-        <w:tblStyle w:val="Tabellengitternetz"/>
+        <w:tblStyle w:val="Tabellenraster"/>
         <w:tblW w:w="0" w:type="auto"/>
-        <w:tblLook w:val="04A0"/>
+        <w:tblLook w:val="04A0" w:firstRow="1" w:lastRow="0" w:firstColumn="1" w:lastColumn="0" w:noHBand="0" w:noVBand="1"/>
       </w:tblPr>
       <w:tblGrid>
         <w:gridCol w:w="9212"/>
@@ -10107,7 +9960,23 @@
                 <w:rFonts w:ascii="Courier New" w:hAnsi="Courier New" w:cs="Courier New"/>
                 <w:lang w:val="en-US"/>
               </w:rPr>
-              <w:t xml:space="preserve">(float lat, float </w:t>
+              <w:t xml:space="preserve">(float </w:t>
+            </w:r>
+            <w:proofErr w:type="spellStart"/>
+            <w:r>
+              <w:rPr>
+                <w:rFonts w:ascii="Courier New" w:hAnsi="Courier New" w:cs="Courier New"/>
+                <w:lang w:val="en-US"/>
+              </w:rPr>
+              <w:t>lat</w:t>
+            </w:r>
+            <w:proofErr w:type="spellEnd"/>
+            <w:r>
+              <w:rPr>
+                <w:rFonts w:ascii="Courier New" w:hAnsi="Courier New" w:cs="Courier New"/>
+                <w:lang w:val="en-US"/>
+              </w:rPr>
+              <w:t xml:space="preserve">, float </w:t>
             </w:r>
             <w:proofErr w:type="spellStart"/>
             <w:r>
@@ -10411,7 +10280,7 @@
       <w:pPr>
         <w:pStyle w:val="berschrift3"/>
       </w:pPr>
-      <w:bookmarkStart w:id="29" w:name="_Toc377912979"/>
+      <w:bookmarkStart w:id="28" w:name="_Toc378061360"/>
       <w:r>
         <w:lastRenderedPageBreak/>
         <w:t>4.2.2</w:t>
@@ -10428,7 +10297,7 @@
       <w:r>
         <w:t>ce</w:t>
       </w:r>
-      <w:bookmarkEnd w:id="29"/>
+      <w:bookmarkEnd w:id="28"/>
     </w:p>
     <w:p>
       <w:pPr>
@@ -10496,7 +10365,7 @@
       <w:pPr>
         <w:pStyle w:val="berschrift3"/>
       </w:pPr>
-      <w:bookmarkStart w:id="30" w:name="_Toc377912980"/>
+      <w:bookmarkStart w:id="29" w:name="_Toc378061361"/>
       <w:r>
         <w:t>4.2.3</w:t>
       </w:r>
@@ -10512,7 +10381,7 @@
       <w:r>
         <w:t>ervice</w:t>
       </w:r>
-      <w:bookmarkEnd w:id="30"/>
+      <w:bookmarkEnd w:id="29"/>
     </w:p>
     <w:p>
       <w:pPr>
@@ -10549,15 +10418,7 @@
         <w:t>3D</w:t>
       </w:r>
       <w:r>
-        <w:t xml:space="preserve"> aus keine Chart Library direkt aufgerufen werden. Deshalb ist die </w:t>
-      </w:r>
-      <w:proofErr w:type="spellStart"/>
-      <w:r>
-        <w:t>Chartgenerierung</w:t>
-      </w:r>
-      <w:proofErr w:type="spellEnd"/>
-      <w:r>
-        <w:t xml:space="preserve"> in einen REST Webservice ausgelagert, der anhand von Parametern die entsprechenden Daten</w:t>
+        <w:t xml:space="preserve"> aus keine Chart Library direkt aufgerufen werden. Deshalb ist die Chartgenerierung in einen REST Webservice ausgelagert, der anhand von Parametern die entsprechenden Daten</w:t>
       </w:r>
       <w:r>
         <w:t xml:space="preserve"> von der Weltbank</w:t>
@@ -10625,7 +10486,7 @@
       <w:pPr>
         <w:pStyle w:val="berschrift2"/>
       </w:pPr>
-      <w:bookmarkStart w:id="31" w:name="_Toc377912981"/>
+      <w:bookmarkStart w:id="30" w:name="_Toc378061362"/>
       <w:r>
         <w:lastRenderedPageBreak/>
         <w:t>4.3</w:t>
@@ -10633,92 +10494,75 @@
       <w:r>
         <w:t xml:space="preserve">. </w:t>
       </w:r>
+      <w:r>
+        <w:t>Android-App</w:t>
+      </w:r>
+      <w:bookmarkEnd w:id="30"/>
+    </w:p>
+    <w:p/>
+    <w:p>
+      <w:pPr>
+        <w:spacing w:line="360" w:lineRule="auto"/>
+      </w:pPr>
+      <w:r>
+        <w:t xml:space="preserve">Die Globetrotter </w:t>
+      </w:r>
+      <w:r>
+        <w:t>Android-</w:t>
+      </w:r>
+      <w:r>
+        <w:t xml:space="preserve">App </w:t>
+      </w:r>
+      <w:r>
+        <w:t xml:space="preserve">liest Sensorwerte aus und erkennt Gesten. Diese Werte bzw. Informationen zu Gesten werden über eine UDP-Datenübertragung an die </w:t>
+      </w:r>
       <w:proofErr w:type="spellStart"/>
       <w:r>
-        <w:t>Android-App</w:t>
-      </w:r>
-      <w:bookmarkEnd w:id="31"/>
+        <w:t>Unity</w:t>
+      </w:r>
       <w:proofErr w:type="spellEnd"/>
-    </w:p>
-    <w:p/>
-    <w:p>
-      <w:pPr>
-        <w:spacing w:line="360" w:lineRule="auto"/>
-      </w:pPr>
-    </w:p>
-    <w:p>
-      <w:pPr>
-        <w:spacing w:line="360" w:lineRule="auto"/>
-      </w:pPr>
-      <w:r>
-        <w:t xml:space="preserve">Die Globetrotter </w:t>
-      </w:r>
-      <w:proofErr w:type="spellStart"/>
+      <w:r>
+        <w:t>-Anwendung gesendet.</w:t>
+      </w:r>
+      <w:r>
+        <w:t xml:space="preserve"> </w:t>
+      </w:r>
+    </w:p>
+    <w:p>
+      <w:pPr>
+        <w:spacing w:line="360" w:lineRule="auto"/>
+      </w:pPr>
+    </w:p>
+    <w:p>
+      <w:pPr>
+        <w:spacing w:line="360" w:lineRule="auto"/>
+      </w:pPr>
+      <w:r>
+        <w:t xml:space="preserve">Zur Initialisierung der Verbindung muss der Benutzer </w:t>
+      </w:r>
+      <w:r>
+        <w:t>lediglich</w:t>
+      </w:r>
+      <w:r>
+        <w:t xml:space="preserve"> den QR-Code</w:t>
+      </w:r>
+      <w:r>
+        <w:t xml:space="preserve"> am Startbildschirm von Globetrotter</w:t>
+      </w:r>
+      <w:r>
+        <w:t xml:space="preserve"> </w:t>
+      </w:r>
+      <w:r>
+        <w:t>mit der</w:t>
+      </w:r>
+      <w:r>
+        <w:t xml:space="preserve"> </w:t>
+      </w:r>
       <w:r>
         <w:t>Android-</w:t>
       </w:r>
       <w:r>
-        <w:t>App</w:t>
-      </w:r>
-      <w:proofErr w:type="spellEnd"/>
-      <w:r>
-        <w:t xml:space="preserve"> </w:t>
-      </w:r>
-      <w:r>
-        <w:t xml:space="preserve">liest Sensorwerte aus und erkennt Gesten. Diese Werte bzw. Informationen zu Gesten werden über eine UDP-Datenübertragung an die </w:t>
-      </w:r>
-      <w:proofErr w:type="spellStart"/>
-      <w:r>
-        <w:t>Unity</w:t>
-      </w:r>
-      <w:proofErr w:type="spellEnd"/>
-      <w:r>
-        <w:t>-Anwendung gesendet.</w:t>
-      </w:r>
-      <w:r>
-        <w:t xml:space="preserve"> </w:t>
-      </w:r>
-    </w:p>
-    <w:p>
-      <w:pPr>
-        <w:spacing w:line="360" w:lineRule="auto"/>
-      </w:pPr>
-    </w:p>
-    <w:p>
-      <w:pPr>
-        <w:spacing w:line="360" w:lineRule="auto"/>
-      </w:pPr>
-      <w:r>
-        <w:t xml:space="preserve">Zur Initialisierung der Verbindung muss der Benutzer </w:t>
-      </w:r>
-      <w:r>
-        <w:t>lediglich</w:t>
-      </w:r>
-      <w:r>
-        <w:t xml:space="preserve"> den QR-Code</w:t>
-      </w:r>
-      <w:r>
-        <w:t xml:space="preserve"> am Startbildschirm von Globetrotter</w:t>
-      </w:r>
-      <w:r>
-        <w:t xml:space="preserve"> </w:t>
-      </w:r>
-      <w:r>
-        <w:t>mit der</w:t>
-      </w:r>
-      <w:r>
-        <w:t xml:space="preserve"> </w:t>
-      </w:r>
-      <w:proofErr w:type="spellStart"/>
-      <w:r>
-        <w:t>Android-</w:t>
-      </w:r>
-      <w:r>
-        <w:t>App</w:t>
-      </w:r>
-      <w:proofErr w:type="spellEnd"/>
-      <w:r>
-        <w:t xml:space="preserve"> scannen.</w:t>
+        <w:t>App scannen.</w:t>
       </w:r>
     </w:p>
     <w:p>
@@ -10739,80 +10583,73 @@
     </w:p>
     <w:p>
       <w:pPr>
+        <w:pStyle w:val="berschrift1"/>
+      </w:pPr>
+      <w:bookmarkStart w:id="31" w:name="_Toc378061363"/>
+      <w:r>
+        <w:lastRenderedPageBreak/>
+        <w:t>5</w:t>
+      </w:r>
+      <w:r>
+        <w:t xml:space="preserve">. </w:t>
+      </w:r>
+      <w:r>
+        <w:t>Herausforderungen</w:t>
+      </w:r>
+      <w:bookmarkEnd w:id="31"/>
+    </w:p>
+    <w:p>
+      <w:pPr>
+        <w:spacing w:line="360" w:lineRule="auto"/>
+      </w:pPr>
+    </w:p>
+    <w:p>
+      <w:pPr>
         <w:pStyle w:val="berschrift2"/>
       </w:pPr>
-    </w:p>
-    <w:p>
-      <w:pPr>
-        <w:pStyle w:val="berschrift1"/>
-      </w:pPr>
-      <w:bookmarkStart w:id="32" w:name="_Toc377912982"/>
+      <w:bookmarkStart w:id="32" w:name="_Toc378061364"/>
       <w:r>
         <w:t>5</w:t>
       </w:r>
       <w:r>
+        <w:t>.1. Webservice der Weltbank</w:t>
+      </w:r>
+      <w:bookmarkEnd w:id="32"/>
+    </w:p>
+    <w:p>
+      <w:pPr>
+        <w:spacing w:line="360" w:lineRule="auto"/>
+      </w:pPr>
+    </w:p>
+    <w:p>
+      <w:pPr>
+        <w:spacing w:line="360" w:lineRule="auto"/>
+      </w:pPr>
+      <w:r>
+        <w:t xml:space="preserve">Am Anfang </w:t>
+      </w:r>
+      <w:r>
+        <w:t xml:space="preserve">hat </w:t>
+      </w:r>
+      <w:r>
+        <w:t xml:space="preserve">die Datenabfrage </w:t>
+      </w:r>
+      <w:r>
+        <w:t>an den Webs</w:t>
+      </w:r>
+      <w:r>
+        <w:t>ervice der Weltbank</w:t>
+      </w:r>
+      <w:r>
+        <w:t xml:space="preserve"> ganz gut </w:t>
+      </w:r>
+      <w:r>
+        <w:t>funktioniert</w:t>
+      </w:r>
+      <w:r>
         <w:t xml:space="preserve">. </w:t>
       </w:r>
       <w:r>
-        <w:t>Herausforderungen</w:t>
-      </w:r>
-      <w:r>
-        <w:t xml:space="preserve"> während der Entwicklung und deren Lösung</w:t>
-      </w:r>
-      <w:bookmarkEnd w:id="32"/>
-    </w:p>
-    <w:p>
-      <w:pPr>
-        <w:spacing w:line="360" w:lineRule="auto"/>
-      </w:pPr>
-    </w:p>
-    <w:p>
-      <w:pPr>
-        <w:pStyle w:val="berschrift2"/>
-      </w:pPr>
-      <w:bookmarkStart w:id="33" w:name="_Toc377912983"/>
-      <w:r>
-        <w:t>5</w:t>
-      </w:r>
-      <w:r>
-        <w:t>.1. Anfrage an den Webservice der Weltbank</w:t>
-      </w:r>
-      <w:bookmarkEnd w:id="33"/>
-    </w:p>
-    <w:p>
-      <w:pPr>
-        <w:spacing w:line="360" w:lineRule="auto"/>
-      </w:pPr>
-    </w:p>
-    <w:p>
-      <w:pPr>
-        <w:spacing w:line="360" w:lineRule="auto"/>
-      </w:pPr>
-      <w:r>
-        <w:t xml:space="preserve">Am Anfang </w:t>
-      </w:r>
-      <w:r>
-        <w:t xml:space="preserve">hat </w:t>
-      </w:r>
-      <w:r>
-        <w:t xml:space="preserve">die Datenabfrage </w:t>
-      </w:r>
-      <w:r>
-        <w:t>an den Webs</w:t>
-      </w:r>
-      <w:r>
-        <w:t>ervice der Weltbank</w:t>
-      </w:r>
-      <w:r>
-        <w:t xml:space="preserve"> ganz gut </w:t>
-      </w:r>
-      <w:r>
-        <w:t>funktioniert</w:t>
-      </w:r>
-      <w:r>
-        <w:t xml:space="preserve">. </w:t>
-      </w:r>
-      <w:r>
         <w:t xml:space="preserve">Aber über Weihnachten </w:t>
       </w:r>
       <w:r>
@@ -10834,13 +10671,13 @@
         <w:t xml:space="preserve">einige Änderungen </w:t>
       </w:r>
       <w:r>
-        <w:t>am Webservice vornahm</w:t>
+        <w:t xml:space="preserve">am Webservice </w:t>
+      </w:r>
+      <w:r>
+        <w:t>vorgenommen hat</w:t>
       </w:r>
       <w:r>
         <w:t>.</w:t>
-      </w:r>
-      <w:r>
-        <w:t xml:space="preserve"> </w:t>
       </w:r>
     </w:p>
     <w:p>
@@ -10981,12 +10818,18 @@
       <w:pPr>
         <w:pStyle w:val="berschrift2"/>
       </w:pPr>
-      <w:bookmarkStart w:id="34" w:name="_Toc377912984"/>
+      <w:bookmarkStart w:id="33" w:name="_Toc378061365"/>
       <w:r>
         <w:t>5</w:t>
       </w:r>
       <w:r>
-        <w:t>.2. Zufälligerweise 502</w:t>
+        <w:t xml:space="preserve">.2. </w:t>
+      </w:r>
+      <w:r>
+        <w:t>5</w:t>
+      </w:r>
+      <w:r>
+        <w:t>02</w:t>
       </w:r>
       <w:r>
         <w:t xml:space="preserve"> Bad </w:t>
@@ -10994,19 +10837,28 @@
       <w:r>
         <w:t>Gateway</w:t>
       </w:r>
-      <w:bookmarkEnd w:id="34"/>
-    </w:p>
-    <w:p>
-      <w:pPr>
-        <w:spacing w:line="360" w:lineRule="auto"/>
-      </w:pPr>
-    </w:p>
-    <w:p>
-      <w:pPr>
-        <w:spacing w:line="360" w:lineRule="auto"/>
-      </w:pPr>
-      <w:r>
-        <w:t xml:space="preserve">Nun tritt manchmal und für uns zufälligerweise ein neuer Fehler auf. Manchmal passiert es, dass der Webservice den Fehler </w:t>
+      <w:bookmarkEnd w:id="33"/>
+    </w:p>
+    <w:p>
+      <w:pPr>
+        <w:spacing w:line="360" w:lineRule="auto"/>
+      </w:pPr>
+    </w:p>
+    <w:p>
+      <w:pPr>
+        <w:spacing w:line="360" w:lineRule="auto"/>
+      </w:pPr>
+      <w:r>
+        <w:t>Nun tritt manchmal und e</w:t>
+      </w:r>
+      <w:r>
+        <w:t xml:space="preserve">in neuer Fehler auf. </w:t>
+      </w:r>
+      <w:r>
+        <w:t>Gelegentlich</w:t>
+      </w:r>
+      <w:r>
+        <w:t xml:space="preserve"> passiert es, dass der Webservice den Fehler </w:t>
       </w:r>
       <w:r>
         <w:rPr>
@@ -11027,7 +10879,13 @@
         <w:t>Gateway</w:t>
       </w:r>
       <w:r>
-        <w:t xml:space="preserve"> zurückschickt. Bei einer erneuten Sendung desselben HTTP-</w:t>
+        <w:t xml:space="preserve"> zurückschickt. Bei einer erneuten </w:t>
+      </w:r>
+      <w:r>
+        <w:t>Übertragung</w:t>
+      </w:r>
+      <w:r>
+        <w:t xml:space="preserve"> desselben HTTP-</w:t>
       </w:r>
       <w:proofErr w:type="spellStart"/>
       <w:r>
@@ -11080,7 +10938,7 @@
       <w:pPr>
         <w:pStyle w:val="berschrift2"/>
       </w:pPr>
-      <w:bookmarkStart w:id="35" w:name="_Toc377912985"/>
+      <w:bookmarkStart w:id="34" w:name="_Toc378061366"/>
       <w:r>
         <w:lastRenderedPageBreak/>
         <w:t>5</w:t>
@@ -11103,7 +10961,7 @@
       <w:r>
         <w:t>Unity</w:t>
       </w:r>
-      <w:bookmarkEnd w:id="35"/>
+      <w:bookmarkEnd w:id="34"/>
       <w:proofErr w:type="spellEnd"/>
     </w:p>
     <w:p>
@@ -11248,8 +11106,6 @@
       <w:r>
         <w:t xml:space="preserve"> hier das Byte Order Mark für sich wieder richtig behandelt. </w:t>
       </w:r>
-      <w:bookmarkStart w:id="36" w:name="_GoBack"/>
-      <w:bookmarkEnd w:id="36"/>
     </w:p>
     <w:p>
       <w:pPr>
@@ -11265,7 +11121,7 @@
       <w:pPr>
         <w:pStyle w:val="berschrift2"/>
       </w:pPr>
-      <w:bookmarkStart w:id="37" w:name="_Toc377912986"/>
+      <w:bookmarkStart w:id="35" w:name="_Toc378061367"/>
       <w:r>
         <w:t>5</w:t>
       </w:r>
@@ -11278,7 +11134,7 @@
       <w:r>
         <w:t>Smartphone, Datenübertragung</w:t>
       </w:r>
-      <w:bookmarkEnd w:id="37"/>
+      <w:bookmarkEnd w:id="35"/>
     </w:p>
     <w:p>
       <w:pPr>
@@ -11342,7 +11198,13 @@
         <w:spacing w:line="360" w:lineRule="auto"/>
       </w:pPr>
       <w:r>
-        <w:t xml:space="preserve">Sensoren unterschiedlicher Geräte liefern unterschiedlich viele Werte, beispielsweise sendet der Lagesensor des </w:t>
+        <w:t xml:space="preserve">Sensoren unterschiedlicher Geräte liefern unterschiedlich viele Werte, beispielsweise sendet der </w:t>
+      </w:r>
+      <w:r>
+        <w:t>Beschleunigungssensor</w:t>
+      </w:r>
+      <w:r>
+        <w:t xml:space="preserve"> des </w:t>
       </w:r>
       <w:r>
         <w:t xml:space="preserve">„Samsung </w:t>
@@ -11387,51 +11249,48 @@
         <w:spacing w:line="360" w:lineRule="auto"/>
       </w:pPr>
       <w:r>
-        <w:t xml:space="preserve">Das unterschiedliche Verhalten zeigt sich auch bei der </w:t>
+        <w:t>Das unterschiedliche Verhalten zeigt sich auch bei der Gestenerkennung. Beispielsweise werden bei der Zoomgeste</w:t>
+      </w:r>
+      <w:bookmarkStart w:id="36" w:name="_GoBack"/>
+      <w:bookmarkEnd w:id="36"/>
+      <w:r>
+        <w:t xml:space="preserve"> ständig Informationen gesendet um damit den Faktor des Zooms festzustellen.</w:t>
+      </w:r>
+    </w:p>
+    <w:p>
+      <w:pPr>
+        <w:spacing w:line="360" w:lineRule="auto"/>
+      </w:pPr>
+    </w:p>
+    <w:p>
+      <w:pPr>
+        <w:spacing w:line="360" w:lineRule="auto"/>
+      </w:pPr>
+      <w:r>
+        <w:t>Als Folge der unterschiedlichen Anzahl an Werten gab es bei der Performance (</w:t>
       </w:r>
       <w:proofErr w:type="spellStart"/>
       <w:r>
-        <w:t>Gestenerkennung</w:t>
+        <w:t>ruckelfreie</w:t>
       </w:r>
       <w:proofErr w:type="spellEnd"/>
       <w:r>
-        <w:t>. Beispielsweise werden bei der Zoomgeste ständig Informationen gesendet um damit den Faktor des Zooms festzustellen.</w:t>
-      </w:r>
-    </w:p>
-    <w:p>
-      <w:pPr>
-        <w:spacing w:line="360" w:lineRule="auto"/>
-      </w:pPr>
-    </w:p>
-    <w:p>
-      <w:pPr>
-        <w:spacing w:line="360" w:lineRule="auto"/>
-      </w:pPr>
-      <w:r>
-        <w:t>Als Folge der unterschiedlichen Anzahl an Werten gab es bei der Performance (</w:t>
+        <w:t xml:space="preserve"> Darstellung, Stabilität, etc.) der </w:t>
       </w:r>
       <w:proofErr w:type="spellStart"/>
       <w:r>
-        <w:t>ruckelfreie</w:t>
+        <w:t>Unity</w:t>
       </w:r>
       <w:proofErr w:type="spellEnd"/>
       <w:r>
-        <w:t xml:space="preserve"> Darstellung, Stabilität, etc.) der </w:t>
+        <w:t xml:space="preserve">-Anwendung je nach </w:t>
       </w:r>
       <w:proofErr w:type="spellStart"/>
       <w:r>
-        <w:t>Unity</w:t>
+        <w:t>Smartphonetyp</w:t>
       </w:r>
       <w:proofErr w:type="spellEnd"/>
       <w:r>
-        <w:t xml:space="preserve">-Anwendung je nach </w:t>
-      </w:r>
-      <w:proofErr w:type="spellStart"/>
-      <w:r>
-        <w:t>Smartphonetyp</w:t>
-      </w:r>
-      <w:proofErr w:type="spellEnd"/>
-      <w:r>
         <w:t xml:space="preserve"> große Unterschiede.</w:t>
       </w:r>
     </w:p>
@@ -11445,15 +11304,7 @@
         <w:spacing w:line="360" w:lineRule="auto"/>
       </w:pPr>
       <w:r>
-        <w:t xml:space="preserve">Um die Anzahl der Werte zu beschränken bzw. zu normalisieren wird die Anzahl von der </w:t>
-      </w:r>
-      <w:proofErr w:type="spellStart"/>
-      <w:r>
-        <w:t>Android</w:t>
-      </w:r>
-      <w:proofErr w:type="spellEnd"/>
-      <w:r>
-        <w:t xml:space="preserve"> Applikation beschränkt. (20 Werte / Sekunde)</w:t>
+        <w:t>Um die Anzahl der Werte zu beschränken bzw. zu normalisieren wird die Anzahl von der Android Applikation beschränkt. (20 Werte / Sekunde)</w:t>
       </w:r>
     </w:p>
     <w:p>
@@ -11477,7 +11328,7 @@
 </file>
 
 <file path=word/endnotes.xml><?xml version="1.0" encoding="utf-8"?>
-<w:endnotes xmlns:ve="http://schemas.openxmlformats.org/markup-compatibility/2006" xmlns:o="urn:schemas-microsoft-com:office:office" xmlns:r="http://schemas.openxmlformats.org/officeDocument/2006/relationships" xmlns:m="http://schemas.openxmlformats.org/officeDocument/2006/math" xmlns:v="urn:schemas-microsoft-com:vml" xmlns:wp="http://schemas.openxmlformats.org/drawingml/2006/wordprocessingDrawing" xmlns:w10="urn:schemas-microsoft-com:office:word" xmlns:w="http://schemas.openxmlformats.org/wordprocessingml/2006/main" xmlns:wne="http://schemas.microsoft.com/office/word/2006/wordml">
+<w:endnotes xmlns:wpc="http://schemas.microsoft.com/office/word/2010/wordprocessingCanvas" xmlns:mc="http://schemas.openxmlformats.org/markup-compatibility/2006" xmlns:o="urn:schemas-microsoft-com:office:office" xmlns:r="http://schemas.openxmlformats.org/officeDocument/2006/relationships" xmlns:m="http://schemas.openxmlformats.org/officeDocument/2006/math" xmlns:v="urn:schemas-microsoft-com:vml" xmlns:wp14="http://schemas.microsoft.com/office/word/2010/wordprocessingDrawing" xmlns:wp="http://schemas.openxmlformats.org/drawingml/2006/wordprocessingDrawing" xmlns:w10="urn:schemas-microsoft-com:office:word" xmlns:w="http://schemas.openxmlformats.org/wordprocessingml/2006/main" xmlns:w14="http://schemas.microsoft.com/office/word/2010/wordml" xmlns:w15="http://schemas.microsoft.com/office/word/2012/wordml" xmlns:wpg="http://schemas.microsoft.com/office/word/2010/wordprocessingGroup" xmlns:wpi="http://schemas.microsoft.com/office/word/2010/wordprocessingInk" xmlns:wne="http://schemas.microsoft.com/office/word/2006/wordml" xmlns:wps="http://schemas.microsoft.com/office/word/2010/wordprocessingShape" mc:Ignorable="w14 w15 wp14">
   <w:endnote w:type="separator" w:id="-1">
     <w:p>
       <w:r>
@@ -11496,7 +11347,7 @@
 </file>
 
 <file path=word/footer1.xml><?xml version="1.0" encoding="utf-8"?>
-<w:ftr xmlns:ve="http://schemas.openxmlformats.org/markup-compatibility/2006" xmlns:o="urn:schemas-microsoft-com:office:office" xmlns:r="http://schemas.openxmlformats.org/officeDocument/2006/relationships" xmlns:m="http://schemas.openxmlformats.org/officeDocument/2006/math" xmlns:v="urn:schemas-microsoft-com:vml" xmlns:wp="http://schemas.openxmlformats.org/drawingml/2006/wordprocessingDrawing" xmlns:w10="urn:schemas-microsoft-com:office:word" xmlns:w="http://schemas.openxmlformats.org/wordprocessingml/2006/main" xmlns:wne="http://schemas.microsoft.com/office/word/2006/wordml">
+<w:ftr xmlns:wpc="http://schemas.microsoft.com/office/word/2010/wordprocessingCanvas" xmlns:mc="http://schemas.openxmlformats.org/markup-compatibility/2006" xmlns:o="urn:schemas-microsoft-com:office:office" xmlns:r="http://schemas.openxmlformats.org/officeDocument/2006/relationships" xmlns:m="http://schemas.openxmlformats.org/officeDocument/2006/math" xmlns:v="urn:schemas-microsoft-com:vml" xmlns:wp14="http://schemas.microsoft.com/office/word/2010/wordprocessingDrawing" xmlns:wp="http://schemas.openxmlformats.org/drawingml/2006/wordprocessingDrawing" xmlns:w10="urn:schemas-microsoft-com:office:word" xmlns:w="http://schemas.openxmlformats.org/wordprocessingml/2006/main" xmlns:w14="http://schemas.microsoft.com/office/word/2010/wordml" xmlns:w15="http://schemas.microsoft.com/office/word/2012/wordml" xmlns:wpg="http://schemas.microsoft.com/office/word/2010/wordprocessingGroup" xmlns:wpi="http://schemas.microsoft.com/office/word/2010/wordprocessingInk" xmlns:wne="http://schemas.microsoft.com/office/word/2006/wordml" xmlns:wps="http://schemas.microsoft.com/office/word/2010/wordprocessingShape" mc:Ignorable="w14 w15 wp14">
   <w:p>
     <w:pPr>
       <w:pStyle w:val="Fuzeile"/>
@@ -11543,7 +11394,7 @@
         <w:noProof/>
         <w:lang w:val="de-DE"/>
       </w:rPr>
-      <w:t>3</w:t>
+      <w:t>24</w:t>
     </w:r>
     <w:r>
       <w:rPr>
@@ -11564,7 +11415,7 @@
           <w:noProof/>
           <w:lang w:val="de-DE"/>
         </w:rPr>
-        <w:t>25</w:t>
+        <w:t>24</w:t>
       </w:r>
     </w:fldSimple>
   </w:p>
@@ -11572,7 +11423,7 @@
 </file>
 
 <file path=word/footnotes.xml><?xml version="1.0" encoding="utf-8"?>
-<w:footnotes xmlns:ve="http://schemas.openxmlformats.org/markup-compatibility/2006" xmlns:o="urn:schemas-microsoft-com:office:office" xmlns:r="http://schemas.openxmlformats.org/officeDocument/2006/relationships" xmlns:m="http://schemas.openxmlformats.org/officeDocument/2006/math" xmlns:v="urn:schemas-microsoft-com:vml" xmlns:wp="http://schemas.openxmlformats.org/drawingml/2006/wordprocessingDrawing" xmlns:w10="urn:schemas-microsoft-com:office:word" xmlns:w="http://schemas.openxmlformats.org/wordprocessingml/2006/main" xmlns:wne="http://schemas.microsoft.com/office/word/2006/wordml">
+<w:footnotes xmlns:wpc="http://schemas.microsoft.com/office/word/2010/wordprocessingCanvas" xmlns:mc="http://schemas.openxmlformats.org/markup-compatibility/2006" xmlns:o="urn:schemas-microsoft-com:office:office" xmlns:r="http://schemas.openxmlformats.org/officeDocument/2006/relationships" xmlns:m="http://schemas.openxmlformats.org/officeDocument/2006/math" xmlns:v="urn:schemas-microsoft-com:vml" xmlns:wp14="http://schemas.microsoft.com/office/word/2010/wordprocessingDrawing" xmlns:wp="http://schemas.openxmlformats.org/drawingml/2006/wordprocessingDrawing" xmlns:w10="urn:schemas-microsoft-com:office:word" xmlns:w="http://schemas.openxmlformats.org/wordprocessingml/2006/main" xmlns:w14="http://schemas.microsoft.com/office/word/2010/wordml" xmlns:w15="http://schemas.microsoft.com/office/word/2012/wordml" xmlns:wpg="http://schemas.microsoft.com/office/word/2010/wordprocessingGroup" xmlns:wpi="http://schemas.microsoft.com/office/word/2010/wordprocessingInk" xmlns:wne="http://schemas.microsoft.com/office/word/2006/wordml" xmlns:wps="http://schemas.microsoft.com/office/word/2010/wordprocessingShape" mc:Ignorable="w14 w15 wp14">
   <w:footnote w:type="separator" w:id="-1">
     <w:p>
       <w:r>
@@ -11591,7 +11442,7 @@
 </file>
 
 <file path=word/numbering.xml><?xml version="1.0" encoding="utf-8"?>
-<w:numbering xmlns:ve="http://schemas.openxmlformats.org/markup-compatibility/2006" xmlns:o="urn:schemas-microsoft-com:office:office" xmlns:r="http://schemas.openxmlformats.org/officeDocument/2006/relationships" xmlns:m="http://schemas.openxmlformats.org/officeDocument/2006/math" xmlns:v="urn:schemas-microsoft-com:vml" xmlns:wp="http://schemas.openxmlformats.org/drawingml/2006/wordprocessingDrawing" xmlns:w10="urn:schemas-microsoft-com:office:word" xmlns:w="http://schemas.openxmlformats.org/wordprocessingml/2006/main" xmlns:wne="http://schemas.microsoft.com/office/word/2006/wordml">
+<w:numbering xmlns:wpc="http://schemas.microsoft.com/office/word/2010/wordprocessingCanvas" xmlns:mc="http://schemas.openxmlformats.org/markup-compatibility/2006" xmlns:o="urn:schemas-microsoft-com:office:office" xmlns:r="http://schemas.openxmlformats.org/officeDocument/2006/relationships" xmlns:m="http://schemas.openxmlformats.org/officeDocument/2006/math" xmlns:v="urn:schemas-microsoft-com:vml" xmlns:wp14="http://schemas.microsoft.com/office/word/2010/wordprocessingDrawing" xmlns:wp="http://schemas.openxmlformats.org/drawingml/2006/wordprocessingDrawing" xmlns:w10="urn:schemas-microsoft-com:office:word" xmlns:w="http://schemas.openxmlformats.org/wordprocessingml/2006/main" xmlns:w14="http://schemas.microsoft.com/office/word/2010/wordml" xmlns:w15="http://schemas.microsoft.com/office/word/2012/wordml" xmlns:wpg="http://schemas.microsoft.com/office/word/2010/wordprocessingGroup" xmlns:wpi="http://schemas.microsoft.com/office/word/2010/wordprocessingInk" xmlns:wne="http://schemas.microsoft.com/office/word/2006/wordml" xmlns:wps="http://schemas.microsoft.com/office/word/2010/wordprocessingShape" mc:Ignorable="w14 w15 wp14">
   <w:abstractNum w:abstractNumId="0">
     <w:nsid w:val="00E92BA3"/>
     <w:multiLevelType w:val="hybridMultilevel"/>
@@ -14124,7 +13975,7 @@
 </file>
 
 <file path=word/styles.xml><?xml version="1.0" encoding="utf-8"?>
-<w:styles xmlns:r="http://schemas.openxmlformats.org/officeDocument/2006/relationships" xmlns:w="http://schemas.openxmlformats.org/wordprocessingml/2006/main">
+<w:styles xmlns:mc="http://schemas.openxmlformats.org/markup-compatibility/2006" xmlns:r="http://schemas.openxmlformats.org/officeDocument/2006/relationships" xmlns:w="http://schemas.openxmlformats.org/wordprocessingml/2006/main" xmlns:w14="http://schemas.microsoft.com/office/word/2010/wordml" xmlns:w15="http://schemas.microsoft.com/office/word/2012/wordml" mc:Ignorable="w14 w15">
   <w:docDefaults>
     <w:rPrDefault>
       <w:rPr>
@@ -14136,144 +13987,378 @@
     </w:rPrDefault>
     <w:pPrDefault/>
   </w:docDefaults>
-  <w:latentStyles w:defLockedState="0" w:defUIPriority="99" w:defSemiHidden="1" w:defUnhideWhenUsed="1" w:defQFormat="0" w:count="267">
-    <w:lsdException w:name="Normal" w:semiHidden="0" w:uiPriority="0" w:unhideWhenUsed="0" w:qFormat="1"/>
-    <w:lsdException w:name="heading 1" w:semiHidden="0" w:uiPriority="9" w:unhideWhenUsed="0" w:qFormat="1"/>
-    <w:lsdException w:name="heading 2" w:uiPriority="9" w:qFormat="1"/>
-    <w:lsdException w:name="heading 3" w:uiPriority="9" w:qFormat="1"/>
-    <w:lsdException w:name="heading 4" w:uiPriority="9" w:qFormat="1"/>
-    <w:lsdException w:name="heading 5" w:uiPriority="9" w:qFormat="1"/>
-    <w:lsdException w:name="heading 6" w:uiPriority="9" w:qFormat="1"/>
-    <w:lsdException w:name="heading 7" w:uiPriority="9" w:qFormat="1"/>
-    <w:lsdException w:name="heading 8" w:uiPriority="9" w:qFormat="1"/>
-    <w:lsdException w:name="heading 9" w:uiPriority="9" w:qFormat="1"/>
-    <w:lsdException w:name="toc 1" w:uiPriority="39"/>
-    <w:lsdException w:name="toc 2" w:uiPriority="39"/>
-    <w:lsdException w:name="toc 3" w:uiPriority="39"/>
-    <w:lsdException w:name="toc 4" w:uiPriority="39"/>
-    <w:lsdException w:name="toc 5" w:uiPriority="39"/>
-    <w:lsdException w:name="toc 6" w:uiPriority="39"/>
-    <w:lsdException w:name="toc 7" w:uiPriority="39"/>
-    <w:lsdException w:name="toc 8" w:uiPriority="39"/>
-    <w:lsdException w:name="toc 9" w:uiPriority="39"/>
-    <w:lsdException w:name="caption" w:uiPriority="35" w:qFormat="1"/>
-    <w:lsdException w:name="Title" w:semiHidden="0" w:uiPriority="10" w:unhideWhenUsed="0" w:qFormat="1"/>
-    <w:lsdException w:name="Default Paragraph Font" w:uiPriority="1"/>
-    <w:lsdException w:name="Subtitle" w:semiHidden="0" w:uiPriority="11" w:unhideWhenUsed="0" w:qFormat="1"/>
-    <w:lsdException w:name="Strong" w:semiHidden="0" w:uiPriority="22" w:unhideWhenUsed="0" w:qFormat="1"/>
-    <w:lsdException w:name="Emphasis" w:semiHidden="0" w:uiPriority="20" w:unhideWhenUsed="0" w:qFormat="1"/>
-    <w:lsdException w:name="Table Grid" w:semiHidden="0" w:uiPriority="59" w:unhideWhenUsed="0"/>
-    <w:lsdException w:name="Placeholder Text" w:unhideWhenUsed="0"/>
-    <w:lsdException w:name="No Spacing" w:semiHidden="0" w:uiPriority="1" w:unhideWhenUsed="0" w:qFormat="1"/>
-    <w:lsdException w:name="Light Shading" w:semiHidden="0" w:uiPriority="60" w:unhideWhenUsed="0"/>
-    <w:lsdException w:name="Light List" w:semiHidden="0" w:uiPriority="61" w:unhideWhenUsed="0"/>
-    <w:lsdException w:name="Light Grid" w:semiHidden="0" w:uiPriority="62" w:unhideWhenUsed="0"/>
-    <w:lsdException w:name="Medium Shading 1" w:semiHidden="0" w:uiPriority="63" w:unhideWhenUsed="0"/>
-    <w:lsdException w:name="Medium Shading 2" w:semiHidden="0" w:uiPriority="64" w:unhideWhenUsed="0"/>
-    <w:lsdException w:name="Medium List 1" w:semiHidden="0" w:uiPriority="65" w:unhideWhenUsed="0"/>
-    <w:lsdException w:name="Medium List 2" w:semiHidden="0" w:uiPriority="66" w:unhideWhenUsed="0"/>
-    <w:lsdException w:name="Medium Grid 1" w:semiHidden="0" w:uiPriority="67" w:unhideWhenUsed="0"/>
-    <w:lsdException w:name="Medium Grid 2" w:semiHidden="0" w:uiPriority="68" w:unhideWhenUsed="0"/>
-    <w:lsdException w:name="Medium Grid 3" w:semiHidden="0" w:uiPriority="69" w:unhideWhenUsed="0"/>
-    <w:lsdException w:name="Dark List" w:semiHidden="0" w:uiPriority="70" w:unhideWhenUsed="0"/>
-    <w:lsdException w:name="Colorful Shading" w:semiHidden="0" w:uiPriority="71" w:unhideWhenUsed="0"/>
-    <w:lsdException w:name="Colorful List" w:semiHidden="0" w:uiPriority="72" w:unhideWhenUsed="0"/>
-    <w:lsdException w:name="Colorful Grid" w:semiHidden="0" w:uiPriority="73" w:unhideWhenUsed="0"/>
-    <w:lsdException w:name="Light Shading Accent 1" w:semiHidden="0" w:uiPriority="60" w:unhideWhenUsed="0"/>
-    <w:lsdException w:name="Light List Accent 1" w:semiHidden="0" w:uiPriority="61" w:unhideWhenUsed="0"/>
-    <w:lsdException w:name="Light Grid Accent 1" w:semiHidden="0" w:uiPriority="62" w:unhideWhenUsed="0"/>
-    <w:lsdException w:name="Medium Shading 1 Accent 1" w:semiHidden="0" w:uiPriority="63" w:unhideWhenUsed="0"/>
-    <w:lsdException w:name="Medium Shading 2 Accent 1" w:semiHidden="0" w:uiPriority="64" w:unhideWhenUsed="0"/>
-    <w:lsdException w:name="Medium List 1 Accent 1" w:semiHidden="0" w:uiPriority="65" w:unhideWhenUsed="0"/>
-    <w:lsdException w:name="Revision" w:unhideWhenUsed="0"/>
-    <w:lsdException w:name="List Paragraph" w:semiHidden="0" w:uiPriority="34" w:unhideWhenUsed="0" w:qFormat="1"/>
-    <w:lsdException w:name="Quote" w:semiHidden="0" w:uiPriority="29" w:unhideWhenUsed="0" w:qFormat="1"/>
-    <w:lsdException w:name="Intense Quote" w:semiHidden="0" w:uiPriority="30" w:unhideWhenUsed="0" w:qFormat="1"/>
-    <w:lsdException w:name="Medium List 2 Accent 1" w:semiHidden="0" w:uiPriority="66" w:unhideWhenUsed="0"/>
-    <w:lsdException w:name="Medium Grid 1 Accent 1" w:semiHidden="0" w:uiPriority="67" w:unhideWhenUsed="0"/>
-    <w:lsdException w:name="Medium Grid 2 Accent 1" w:semiHidden="0" w:uiPriority="68" w:unhideWhenUsed="0"/>
-    <w:lsdException w:name="Medium Grid 3 Accent 1" w:semiHidden="0" w:uiPriority="69" w:unhideWhenUsed="0"/>
-    <w:lsdException w:name="Dark List Accent 1" w:semiHidden="0" w:uiPriority="70" w:unhideWhenUsed="0"/>
-    <w:lsdException w:name="Colorful Shading Accent 1" w:semiHidden="0" w:uiPriority="71" w:unhideWhenUsed="0"/>
-    <w:lsdException w:name="Colorful List Accent 1" w:semiHidden="0" w:uiPriority="72" w:unhideWhenUsed="0"/>
-    <w:lsdException w:name="Colorful Grid Accent 1" w:semiHidden="0" w:uiPriority="73" w:unhideWhenUsed="0"/>
-    <w:lsdException w:name="Light Shading Accent 2" w:semiHidden="0" w:uiPriority="60" w:unhideWhenUsed="0"/>
-    <w:lsdException w:name="Light List Accent 2" w:semiHidden="0" w:uiPriority="61" w:unhideWhenUsed="0"/>
-    <w:lsdException w:name="Light Grid Accent 2" w:semiHidden="0" w:uiPriority="62" w:unhideWhenUsed="0"/>
-    <w:lsdException w:name="Medium Shading 1 Accent 2" w:semiHidden="0" w:uiPriority="63" w:unhideWhenUsed="0"/>
-    <w:lsdException w:name="Medium Shading 2 Accent 2" w:semiHidden="0" w:uiPriority="64" w:unhideWhenUsed="0"/>
-    <w:lsdException w:name="Medium List 1 Accent 2" w:semiHidden="0" w:uiPriority="65" w:unhideWhenUsed="0"/>
-    <w:lsdException w:name="Medium List 2 Accent 2" w:semiHidden="0" w:uiPriority="66" w:unhideWhenUsed="0"/>
-    <w:lsdException w:name="Medium Grid 1 Accent 2" w:semiHidden="0" w:uiPriority="67" w:unhideWhenUsed="0"/>
-    <w:lsdException w:name="Medium Grid 2 Accent 2" w:semiHidden="0" w:uiPriority="68" w:unhideWhenUsed="0"/>
-    <w:lsdException w:name="Medium Grid 3 Accent 2" w:semiHidden="0" w:uiPriority="69" w:unhideWhenUsed="0"/>
-    <w:lsdException w:name="Dark List Accent 2" w:semiHidden="0" w:uiPriority="70" w:unhideWhenUsed="0"/>
-    <w:lsdException w:name="Colorful Shading Accent 2" w:semiHidden="0" w:uiPriority="71" w:unhideWhenUsed="0"/>
-    <w:lsdException w:name="Colorful List Accent 2" w:semiHidden="0" w:uiPriority="72" w:unhideWhenUsed="0"/>
-    <w:lsdException w:name="Colorful Grid Accent 2" w:semiHidden="0" w:uiPriority="73" w:unhideWhenUsed="0"/>
-    <w:lsdException w:name="Light Shading Accent 3" w:semiHidden="0" w:uiPriority="60" w:unhideWhenUsed="0"/>
-    <w:lsdException w:name="Light List Accent 3" w:semiHidden="0" w:uiPriority="61" w:unhideWhenUsed="0"/>
-    <w:lsdException w:name="Light Grid Accent 3" w:semiHidden="0" w:uiPriority="62" w:unhideWhenUsed="0"/>
-    <w:lsdException w:name="Medium Shading 1 Accent 3" w:semiHidden="0" w:uiPriority="63" w:unhideWhenUsed="0"/>
-    <w:lsdException w:name="Medium Shading 2 Accent 3" w:semiHidden="0" w:uiPriority="64" w:unhideWhenUsed="0"/>
-    <w:lsdException w:name="Medium List 1 Accent 3" w:semiHidden="0" w:uiPriority="65" w:unhideWhenUsed="0"/>
-    <w:lsdException w:name="Medium List 2 Accent 3" w:semiHidden="0" w:uiPriority="66" w:unhideWhenUsed="0"/>
-    <w:lsdException w:name="Medium Grid 1 Accent 3" w:semiHidden="0" w:uiPriority="67" w:unhideWhenUsed="0"/>
-    <w:lsdException w:name="Medium Grid 2 Accent 3" w:semiHidden="0" w:uiPriority="68" w:unhideWhenUsed="0"/>
-    <w:lsdException w:name="Medium Grid 3 Accent 3" w:semiHidden="0" w:uiPriority="69" w:unhideWhenUsed="0"/>
-    <w:lsdException w:name="Dark List Accent 3" w:semiHidden="0" w:uiPriority="70" w:unhideWhenUsed="0"/>
-    <w:lsdException w:name="Colorful Shading Accent 3" w:semiHidden="0" w:uiPriority="71" w:unhideWhenUsed="0"/>
-    <w:lsdException w:name="Colorful List Accent 3" w:semiHidden="0" w:uiPriority="72" w:unhideWhenUsed="0"/>
-    <w:lsdException w:name="Colorful Grid Accent 3" w:semiHidden="0" w:uiPriority="73" w:unhideWhenUsed="0"/>
-    <w:lsdException w:name="Light Shading Accent 4" w:semiHidden="0" w:uiPriority="60" w:unhideWhenUsed="0"/>
-    <w:lsdException w:name="Light List Accent 4" w:semiHidden="0" w:uiPriority="61" w:unhideWhenUsed="0"/>
-    <w:lsdException w:name="Light Grid Accent 4" w:semiHidden="0" w:uiPriority="62" w:unhideWhenUsed="0"/>
-    <w:lsdException w:name="Medium Shading 1 Accent 4" w:semiHidden="0" w:uiPriority="63" w:unhideWhenUsed="0"/>
-    <w:lsdException w:name="Medium Shading 2 Accent 4" w:semiHidden="0" w:uiPriority="64" w:unhideWhenUsed="0"/>
-    <w:lsdException w:name="Medium List 1 Accent 4" w:semiHidden="0" w:uiPriority="65" w:unhideWhenUsed="0"/>
-    <w:lsdException w:name="Medium List 2 Accent 4" w:semiHidden="0" w:uiPriority="66" w:unhideWhenUsed="0"/>
-    <w:lsdException w:name="Medium Grid 1 Accent 4" w:semiHidden="0" w:uiPriority="67" w:unhideWhenUsed="0"/>
-    <w:lsdException w:name="Medium Grid 2 Accent 4" w:semiHidden="0" w:uiPriority="68" w:unhideWhenUsed="0"/>
-    <w:lsdException w:name="Medium Grid 3 Accent 4" w:semiHidden="0" w:uiPriority="69" w:unhideWhenUsed="0"/>
-    <w:lsdException w:name="Dark List Accent 4" w:semiHidden="0" w:uiPriority="70" w:unhideWhenUsed="0"/>
-    <w:lsdException w:name="Colorful Shading Accent 4" w:semiHidden="0" w:uiPriority="71" w:unhideWhenUsed="0"/>
-    <w:lsdException w:name="Colorful List Accent 4" w:semiHidden="0" w:uiPriority="72" w:unhideWhenUsed="0"/>
-    <w:lsdException w:name="Colorful Grid Accent 4" w:semiHidden="0" w:uiPriority="73" w:unhideWhenUsed="0"/>
-    <w:lsdException w:name="Light Shading Accent 5" w:semiHidden="0" w:uiPriority="60" w:unhideWhenUsed="0"/>
-    <w:lsdException w:name="Light List Accent 5" w:semiHidden="0" w:uiPriority="61" w:unhideWhenUsed="0"/>
-    <w:lsdException w:name="Light Grid Accent 5" w:semiHidden="0" w:uiPriority="62" w:unhideWhenUsed="0"/>
-    <w:lsdException w:name="Medium Shading 1 Accent 5" w:semiHidden="0" w:uiPriority="63" w:unhideWhenUsed="0"/>
-    <w:lsdException w:name="Medium Shading 2 Accent 5" w:semiHidden="0" w:uiPriority="64" w:unhideWhenUsed="0"/>
-    <w:lsdException w:name="Medium List 1 Accent 5" w:semiHidden="0" w:uiPriority="65" w:unhideWhenUsed="0"/>
-    <w:lsdException w:name="Medium List 2 Accent 5" w:semiHidden="0" w:uiPriority="66" w:unhideWhenUsed="0"/>
-    <w:lsdException w:name="Medium Grid 1 Accent 5" w:semiHidden="0" w:uiPriority="67" w:unhideWhenUsed="0"/>
-    <w:lsdException w:name="Medium Grid 2 Accent 5" w:semiHidden="0" w:uiPriority="68" w:unhideWhenUsed="0"/>
-    <w:lsdException w:name="Medium Grid 3 Accent 5" w:semiHidden="0" w:uiPriority="69" w:unhideWhenUsed="0"/>
-    <w:lsdException w:name="Dark List Accent 5" w:semiHidden="0" w:uiPriority="70" w:unhideWhenUsed="0"/>
-    <w:lsdException w:name="Colorful Shading Accent 5" w:semiHidden="0" w:uiPriority="71" w:unhideWhenUsed="0"/>
-    <w:lsdException w:name="Colorful List Accent 5" w:semiHidden="0" w:uiPriority="72" w:unhideWhenUsed="0"/>
-    <w:lsdException w:name="Colorful Grid Accent 5" w:semiHidden="0" w:uiPriority="73" w:unhideWhenUsed="0"/>
-    <w:lsdException w:name="Light Shading Accent 6" w:semiHidden="0" w:uiPriority="60" w:unhideWhenUsed="0"/>
-    <w:lsdException w:name="Light List Accent 6" w:semiHidden="0" w:uiPriority="61" w:unhideWhenUsed="0"/>
-    <w:lsdException w:name="Light Grid Accent 6" w:semiHidden="0" w:uiPriority="62" w:unhideWhenUsed="0"/>
-    <w:lsdException w:name="Medium Shading 1 Accent 6" w:semiHidden="0" w:uiPriority="63" w:unhideWhenUsed="0"/>
-    <w:lsdException w:name="Medium Shading 2 Accent 6" w:semiHidden="0" w:uiPriority="64" w:unhideWhenUsed="0"/>
-    <w:lsdException w:name="Medium List 1 Accent 6" w:semiHidden="0" w:uiPriority="65" w:unhideWhenUsed="0"/>
-    <w:lsdException w:name="Medium List 2 Accent 6" w:semiHidden="0" w:uiPriority="66" w:unhideWhenUsed="0"/>
-    <w:lsdException w:name="Medium Grid 1 Accent 6" w:semiHidden="0" w:uiPriority="67" w:unhideWhenUsed="0"/>
-    <w:lsdException w:name="Medium Grid 2 Accent 6" w:semiHidden="0" w:uiPriority="68" w:unhideWhenUsed="0"/>
-    <w:lsdException w:name="Medium Grid 3 Accent 6" w:semiHidden="0" w:uiPriority="69" w:unhideWhenUsed="0"/>
-    <w:lsdException w:name="Dark List Accent 6" w:semiHidden="0" w:uiPriority="70" w:unhideWhenUsed="0"/>
-    <w:lsdException w:name="Colorful Shading Accent 6" w:semiHidden="0" w:uiPriority="71" w:unhideWhenUsed="0"/>
-    <w:lsdException w:name="Colorful List Accent 6" w:semiHidden="0" w:uiPriority="72" w:unhideWhenUsed="0"/>
-    <w:lsdException w:name="Colorful Grid Accent 6" w:semiHidden="0" w:uiPriority="73" w:unhideWhenUsed="0"/>
-    <w:lsdException w:name="Subtle Emphasis" w:semiHidden="0" w:uiPriority="19" w:unhideWhenUsed="0" w:qFormat="1"/>
-    <w:lsdException w:name="Intense Emphasis" w:semiHidden="0" w:uiPriority="21" w:unhideWhenUsed="0" w:qFormat="1"/>
-    <w:lsdException w:name="Subtle Reference" w:semiHidden="0" w:uiPriority="31" w:unhideWhenUsed="0" w:qFormat="1"/>
-    <w:lsdException w:name="Intense Reference" w:semiHidden="0" w:uiPriority="32" w:unhideWhenUsed="0" w:qFormat="1"/>
-    <w:lsdException w:name="Book Title" w:semiHidden="0" w:uiPriority="33" w:unhideWhenUsed="0" w:qFormat="1"/>
-    <w:lsdException w:name="Bibliography" w:uiPriority="37"/>
-    <w:lsdException w:name="TOC Heading" w:uiPriority="39" w:qFormat="1"/>
+  <w:latentStyles w:defLockedState="0" w:defUIPriority="99" w:defSemiHidden="0" w:defUnhideWhenUsed="0" w:defQFormat="0" w:count="371">
+    <w:lsdException w:name="Normal" w:uiPriority="0" w:qFormat="1"/>
+    <w:lsdException w:name="heading 1" w:uiPriority="9" w:qFormat="1"/>
+    <w:lsdException w:name="heading 2" w:semiHidden="1" w:uiPriority="9" w:unhideWhenUsed="1" w:qFormat="1"/>
+    <w:lsdException w:name="heading 3" w:semiHidden="1" w:uiPriority="9" w:unhideWhenUsed="1" w:qFormat="1"/>
+    <w:lsdException w:name="heading 4" w:semiHidden="1" w:uiPriority="9" w:unhideWhenUsed="1" w:qFormat="1"/>
+    <w:lsdException w:name="heading 5" w:semiHidden="1" w:uiPriority="9" w:unhideWhenUsed="1" w:qFormat="1"/>
+    <w:lsdException w:name="heading 6" w:semiHidden="1" w:uiPriority="9" w:unhideWhenUsed="1" w:qFormat="1"/>
+    <w:lsdException w:name="heading 7" w:semiHidden="1" w:uiPriority="9" w:unhideWhenUsed="1" w:qFormat="1"/>
+    <w:lsdException w:name="heading 8" w:semiHidden="1" w:uiPriority="9" w:unhideWhenUsed="1" w:qFormat="1"/>
+    <w:lsdException w:name="heading 9" w:semiHidden="1" w:uiPriority="9" w:unhideWhenUsed="1" w:qFormat="1"/>
+    <w:lsdException w:name="index 1" w:semiHidden="1" w:unhideWhenUsed="1"/>
+    <w:lsdException w:name="index 2" w:semiHidden="1" w:unhideWhenUsed="1"/>
+    <w:lsdException w:name="index 3" w:semiHidden="1" w:unhideWhenUsed="1"/>
+    <w:lsdException w:name="index 4" w:semiHidden="1" w:unhideWhenUsed="1"/>
+    <w:lsdException w:name="index 5" w:semiHidden="1" w:unhideWhenUsed="1"/>
+    <w:lsdException w:name="index 6" w:semiHidden="1" w:unhideWhenUsed="1"/>
+    <w:lsdException w:name="index 7" w:semiHidden="1" w:unhideWhenUsed="1"/>
+    <w:lsdException w:name="index 8" w:semiHidden="1" w:unhideWhenUsed="1"/>
+    <w:lsdException w:name="index 9" w:semiHidden="1" w:unhideWhenUsed="1"/>
+    <w:lsdException w:name="toc 1" w:semiHidden="1" w:uiPriority="39" w:unhideWhenUsed="1"/>
+    <w:lsdException w:name="toc 2" w:semiHidden="1" w:uiPriority="39" w:unhideWhenUsed="1"/>
+    <w:lsdException w:name="toc 3" w:semiHidden="1" w:uiPriority="39" w:unhideWhenUsed="1"/>
+    <w:lsdException w:name="toc 4" w:semiHidden="1" w:uiPriority="39" w:unhideWhenUsed="1"/>
+    <w:lsdException w:name="toc 5" w:semiHidden="1" w:uiPriority="39" w:unhideWhenUsed="1"/>
+    <w:lsdException w:name="toc 6" w:semiHidden="1" w:uiPriority="39" w:unhideWhenUsed="1"/>
+    <w:lsdException w:name="toc 7" w:semiHidden="1" w:uiPriority="39" w:unhideWhenUsed="1"/>
+    <w:lsdException w:name="toc 8" w:semiHidden="1" w:uiPriority="39" w:unhideWhenUsed="1"/>
+    <w:lsdException w:name="toc 9" w:semiHidden="1" w:uiPriority="39" w:unhideWhenUsed="1"/>
+    <w:lsdException w:name="Normal Indent" w:semiHidden="1" w:unhideWhenUsed="1"/>
+    <w:lsdException w:name="footnote text" w:semiHidden="1" w:unhideWhenUsed="1"/>
+    <w:lsdException w:name="annotation text" w:semiHidden="1" w:unhideWhenUsed="1"/>
+    <w:lsdException w:name="header" w:semiHidden="1" w:unhideWhenUsed="1"/>
+    <w:lsdException w:name="footer" w:semiHidden="1" w:unhideWhenUsed="1"/>
+    <w:lsdException w:name="index heading" w:semiHidden="1" w:unhideWhenUsed="1"/>
+    <w:lsdException w:name="caption" w:semiHidden="1" w:uiPriority="35" w:unhideWhenUsed="1" w:qFormat="1"/>
+    <w:lsdException w:name="table of figures" w:semiHidden="1" w:unhideWhenUsed="1"/>
+    <w:lsdException w:name="envelope address" w:semiHidden="1" w:unhideWhenUsed="1"/>
+    <w:lsdException w:name="envelope return" w:semiHidden="1" w:unhideWhenUsed="1"/>
+    <w:lsdException w:name="footnote reference" w:semiHidden="1" w:unhideWhenUsed="1"/>
+    <w:lsdException w:name="annotation reference" w:semiHidden="1" w:unhideWhenUsed="1"/>
+    <w:lsdException w:name="line number" w:semiHidden="1" w:unhideWhenUsed="1"/>
+    <w:lsdException w:name="page number" w:semiHidden="1" w:unhideWhenUsed="1"/>
+    <w:lsdException w:name="endnote reference" w:semiHidden="1" w:unhideWhenUsed="1"/>
+    <w:lsdException w:name="endnote text" w:semiHidden="1" w:unhideWhenUsed="1"/>
+    <w:lsdException w:name="table of authorities" w:semiHidden="1" w:unhideWhenUsed="1"/>
+    <w:lsdException w:name="macro" w:semiHidden="1" w:unhideWhenUsed="1"/>
+    <w:lsdException w:name="toa heading" w:semiHidden="1" w:unhideWhenUsed="1"/>
+    <w:lsdException w:name="List" w:semiHidden="1" w:unhideWhenUsed="1"/>
+    <w:lsdException w:name="List Bullet" w:semiHidden="1" w:unhideWhenUsed="1"/>
+    <w:lsdException w:name="List Number" w:semiHidden="1" w:unhideWhenUsed="1"/>
+    <w:lsdException w:name="List 2" w:semiHidden="1" w:unhideWhenUsed="1"/>
+    <w:lsdException w:name="List 3" w:semiHidden="1" w:unhideWhenUsed="1"/>
+    <w:lsdException w:name="List 4" w:semiHidden="1" w:unhideWhenUsed="1"/>
+    <w:lsdException w:name="List 5" w:semiHidden="1" w:unhideWhenUsed="1"/>
+    <w:lsdException w:name="List Bullet 2" w:semiHidden="1" w:unhideWhenUsed="1"/>
+    <w:lsdException w:name="List Bullet 3" w:semiHidden="1" w:unhideWhenUsed="1"/>
+    <w:lsdException w:name="List Bullet 4" w:semiHidden="1" w:unhideWhenUsed="1"/>
+    <w:lsdException w:name="List Bullet 5" w:semiHidden="1" w:unhideWhenUsed="1"/>
+    <w:lsdException w:name="List Number 2" w:semiHidden="1" w:unhideWhenUsed="1"/>
+    <w:lsdException w:name="List Number 3" w:semiHidden="1" w:unhideWhenUsed="1"/>
+    <w:lsdException w:name="List Number 4" w:semiHidden="1" w:unhideWhenUsed="1"/>
+    <w:lsdException w:name="List Number 5" w:semiHidden="1" w:unhideWhenUsed="1"/>
+    <w:lsdException w:name="Title" w:uiPriority="10" w:qFormat="1"/>
+    <w:lsdException w:name="Closing" w:semiHidden="1" w:unhideWhenUsed="1"/>
+    <w:lsdException w:name="Signature" w:semiHidden="1" w:unhideWhenUsed="1"/>
+    <w:lsdException w:name="Default Paragraph Font" w:semiHidden="1" w:uiPriority="1" w:unhideWhenUsed="1"/>
+    <w:lsdException w:name="Body Text" w:semiHidden="1" w:unhideWhenUsed="1"/>
+    <w:lsdException w:name="Body Text Indent" w:semiHidden="1" w:unhideWhenUsed="1"/>
+    <w:lsdException w:name="List Continue" w:semiHidden="1" w:unhideWhenUsed="1"/>
+    <w:lsdException w:name="List Continue 2" w:semiHidden="1" w:unhideWhenUsed="1"/>
+    <w:lsdException w:name="List Continue 3" w:semiHidden="1" w:unhideWhenUsed="1"/>
+    <w:lsdException w:name="List Continue 4" w:semiHidden="1" w:unhideWhenUsed="1"/>
+    <w:lsdException w:name="List Continue 5" w:semiHidden="1" w:unhideWhenUsed="1"/>
+    <w:lsdException w:name="Message Header" w:semiHidden="1" w:unhideWhenUsed="1"/>
+    <w:lsdException w:name="Subtitle" w:uiPriority="11" w:qFormat="1"/>
+    <w:lsdException w:name="Salutation" w:semiHidden="1" w:unhideWhenUsed="1"/>
+    <w:lsdException w:name="Date" w:semiHidden="1" w:unhideWhenUsed="1"/>
+    <w:lsdException w:name="Body Text First Indent" w:semiHidden="1" w:unhideWhenUsed="1"/>
+    <w:lsdException w:name="Body Text First Indent 2" w:semiHidden="1" w:unhideWhenUsed="1"/>
+    <w:lsdException w:name="Note Heading" w:semiHidden="1" w:unhideWhenUsed="1"/>
+    <w:lsdException w:name="Body Text 2" w:semiHidden="1" w:unhideWhenUsed="1"/>
+    <w:lsdException w:name="Body Text 3" w:semiHidden="1" w:unhideWhenUsed="1"/>
+    <w:lsdException w:name="Body Text Indent 2" w:semiHidden="1" w:unhideWhenUsed="1"/>
+    <w:lsdException w:name="Body Text Indent 3" w:semiHidden="1" w:unhideWhenUsed="1"/>
+    <w:lsdException w:name="Block Text" w:semiHidden="1" w:unhideWhenUsed="1"/>
+    <w:lsdException w:name="Hyperlink" w:semiHidden="1" w:unhideWhenUsed="1"/>
+    <w:lsdException w:name="FollowedHyperlink" w:semiHidden="1" w:unhideWhenUsed="1"/>
+    <w:lsdException w:name="Strong" w:uiPriority="22" w:qFormat="1"/>
+    <w:lsdException w:name="Emphasis" w:uiPriority="20" w:qFormat="1"/>
+    <w:lsdException w:name="Document Map" w:semiHidden="1" w:unhideWhenUsed="1"/>
+    <w:lsdException w:name="Plain Text" w:semiHidden="1" w:unhideWhenUsed="1"/>
+    <w:lsdException w:name="E-mail Signature" w:semiHidden="1" w:unhideWhenUsed="1"/>
+    <w:lsdException w:name="HTML Top of Form" w:semiHidden="1" w:unhideWhenUsed="1"/>
+    <w:lsdException w:name="HTML Bottom of Form" w:semiHidden="1" w:unhideWhenUsed="1"/>
+    <w:lsdException w:name="Normal (Web)" w:semiHidden="1" w:unhideWhenUsed="1"/>
+    <w:lsdException w:name="HTML Acronym" w:semiHidden="1" w:unhideWhenUsed="1"/>
+    <w:lsdException w:name="HTML Address" w:semiHidden="1" w:unhideWhenUsed="1"/>
+    <w:lsdException w:name="HTML Cite" w:semiHidden="1" w:unhideWhenUsed="1"/>
+    <w:lsdException w:name="HTML Code" w:semiHidden="1" w:unhideWhenUsed="1"/>
+    <w:lsdException w:name="HTML Definition" w:semiHidden="1" w:unhideWhenUsed="1"/>
+    <w:lsdException w:name="HTML Keyboard" w:semiHidden="1" w:unhideWhenUsed="1"/>
+    <w:lsdException w:name="HTML Preformatted" w:semiHidden="1" w:unhideWhenUsed="1"/>
+    <w:lsdException w:name="HTML Sample" w:semiHidden="1" w:unhideWhenUsed="1"/>
+    <w:lsdException w:name="HTML Typewriter" w:semiHidden="1" w:unhideWhenUsed="1"/>
+    <w:lsdException w:name="HTML Variable" w:semiHidden="1" w:unhideWhenUsed="1"/>
+    <w:lsdException w:name="Normal Table" w:semiHidden="1" w:unhideWhenUsed="1"/>
+    <w:lsdException w:name="annotation subject" w:semiHidden="1" w:unhideWhenUsed="1"/>
+    <w:lsdException w:name="No List" w:semiHidden="1" w:unhideWhenUsed="1"/>
+    <w:lsdException w:name="Outline List 1" w:semiHidden="1" w:unhideWhenUsed="1"/>
+    <w:lsdException w:name="Outline List 2" w:semiHidden="1" w:unhideWhenUsed="1"/>
+    <w:lsdException w:name="Outline List 3" w:semiHidden="1" w:unhideWhenUsed="1"/>
+    <w:lsdException w:name="Table Simple 1" w:semiHidden="1" w:unhideWhenUsed="1"/>
+    <w:lsdException w:name="Table Simple 2" w:semiHidden="1" w:unhideWhenUsed="1"/>
+    <w:lsdException w:name="Table Simple 3" w:semiHidden="1" w:unhideWhenUsed="1"/>
+    <w:lsdException w:name="Table Classic 1" w:semiHidden="1" w:unhideWhenUsed="1"/>
+    <w:lsdException w:name="Table Classic 2" w:semiHidden="1" w:unhideWhenUsed="1"/>
+    <w:lsdException w:name="Table Classic 3" w:semiHidden="1" w:unhideWhenUsed="1"/>
+    <w:lsdException w:name="Table Classic 4" w:semiHidden="1" w:unhideWhenUsed="1"/>
+    <w:lsdException w:name="Table Colorful 1" w:semiHidden="1" w:unhideWhenUsed="1"/>
+    <w:lsdException w:name="Table Colorful 2" w:semiHidden="1" w:unhideWhenUsed="1"/>
+    <w:lsdException w:name="Table Colorful 3" w:semiHidden="1" w:unhideWhenUsed="1"/>
+    <w:lsdException w:name="Table Columns 1" w:semiHidden="1" w:unhideWhenUsed="1"/>
+    <w:lsdException w:name="Table Columns 2" w:semiHidden="1" w:unhideWhenUsed="1"/>
+    <w:lsdException w:name="Table Columns 3" w:semiHidden="1" w:unhideWhenUsed="1"/>
+    <w:lsdException w:name="Table Columns 4" w:semiHidden="1" w:unhideWhenUsed="1"/>
+    <w:lsdException w:name="Table Columns 5" w:semiHidden="1" w:unhideWhenUsed="1"/>
+    <w:lsdException w:name="Table Grid 1" w:semiHidden="1" w:unhideWhenUsed="1"/>
+    <w:lsdException w:name="Table Grid 2" w:semiHidden="1" w:unhideWhenUsed="1"/>
+    <w:lsdException w:name="Table Grid 3" w:semiHidden="1" w:unhideWhenUsed="1"/>
+    <w:lsdException w:name="Table Grid 4" w:semiHidden="1" w:unhideWhenUsed="1"/>
+    <w:lsdException w:name="Table Grid 5" w:semiHidden="1" w:unhideWhenUsed="1"/>
+    <w:lsdException w:name="Table Grid 6" w:semiHidden="1" w:unhideWhenUsed="1"/>
+    <w:lsdException w:name="Table Grid 7" w:semiHidden="1" w:unhideWhenUsed="1"/>
+    <w:lsdException w:name="Table Grid 8" w:semiHidden="1" w:unhideWhenUsed="1"/>
+    <w:lsdException w:name="Table List 1" w:semiHidden="1" w:unhideWhenUsed="1"/>
+    <w:lsdException w:name="Table List 2" w:semiHidden="1" w:unhideWhenUsed="1"/>
+    <w:lsdException w:name="Table List 3" w:semiHidden="1" w:unhideWhenUsed="1"/>
+    <w:lsdException w:name="Table List 4" w:semiHidden="1" w:unhideWhenUsed="1"/>
+    <w:lsdException w:name="Table List 5" w:semiHidden="1" w:unhideWhenUsed="1"/>
+    <w:lsdException w:name="Table List 6" w:semiHidden="1" w:unhideWhenUsed="1"/>
+    <w:lsdException w:name="Table List 7" w:semiHidden="1" w:unhideWhenUsed="1"/>
+    <w:lsdException w:name="Table List 8" w:semiHidden="1" w:unhideWhenUsed="1"/>
+    <w:lsdException w:name="Table 3D effects 1" w:semiHidden="1" w:unhideWhenUsed="1"/>
+    <w:lsdException w:name="Table 3D effects 2" w:semiHidden="1" w:unhideWhenUsed="1"/>
+    <w:lsdException w:name="Table 3D effects 3" w:semiHidden="1" w:unhideWhenUsed="1"/>
+    <w:lsdException w:name="Table Contemporary" w:semiHidden="1" w:unhideWhenUsed="1"/>
+    <w:lsdException w:name="Table Elegant" w:semiHidden="1" w:unhideWhenUsed="1"/>
+    <w:lsdException w:name="Table Professional" w:semiHidden="1" w:unhideWhenUsed="1"/>
+    <w:lsdException w:name="Table Subtle 1" w:semiHidden="1" w:unhideWhenUsed="1"/>
+    <w:lsdException w:name="Table Subtle 2" w:semiHidden="1" w:unhideWhenUsed="1"/>
+    <w:lsdException w:name="Table Web 1" w:semiHidden="1" w:unhideWhenUsed="1"/>
+    <w:lsdException w:name="Table Web 2" w:semiHidden="1" w:unhideWhenUsed="1"/>
+    <w:lsdException w:name="Table Web 3" w:semiHidden="1" w:unhideWhenUsed="1"/>
+    <w:lsdException w:name="Balloon Text" w:semiHidden="1" w:unhideWhenUsed="1"/>
+    <w:lsdException w:name="Table Grid" w:uiPriority="59"/>
+    <w:lsdException w:name="Table Theme" w:semiHidden="1" w:unhideWhenUsed="1"/>
+    <w:lsdException w:name="Placeholder Text" w:semiHidden="1"/>
+    <w:lsdException w:name="No Spacing" w:uiPriority="1" w:qFormat="1"/>
+    <w:lsdException w:name="Light Shading" w:uiPriority="60"/>
+    <w:lsdException w:name="Light List" w:uiPriority="61"/>
+    <w:lsdException w:name="Light Grid" w:uiPriority="62"/>
+    <w:lsdException w:name="Medium Shading 1" w:uiPriority="63"/>
+    <w:lsdException w:name="Medium Shading 2" w:uiPriority="64"/>
+    <w:lsdException w:name="Medium List 1" w:uiPriority="65"/>
+    <w:lsdException w:name="Medium List 2" w:uiPriority="66"/>
+    <w:lsdException w:name="Medium Grid 1" w:uiPriority="67"/>
+    <w:lsdException w:name="Medium Grid 2" w:uiPriority="68"/>
+    <w:lsdException w:name="Medium Grid 3" w:uiPriority="69"/>
+    <w:lsdException w:name="Dark List" w:uiPriority="70"/>
+    <w:lsdException w:name="Colorful Shading" w:uiPriority="71"/>
+    <w:lsdException w:name="Colorful List" w:uiPriority="72"/>
+    <w:lsdException w:name="Colorful Grid" w:uiPriority="73"/>
+    <w:lsdException w:name="Light Shading Accent 1" w:uiPriority="60"/>
+    <w:lsdException w:name="Light List Accent 1" w:uiPriority="61"/>
+    <w:lsdException w:name="Light Grid Accent 1" w:uiPriority="62"/>
+    <w:lsdException w:name="Medium Shading 1 Accent 1" w:uiPriority="63"/>
+    <w:lsdException w:name="Medium Shading 2 Accent 1" w:uiPriority="64"/>
+    <w:lsdException w:name="Medium List 1 Accent 1" w:uiPriority="65"/>
+    <w:lsdException w:name="Revision" w:semiHidden="1"/>
+    <w:lsdException w:name="List Paragraph" w:uiPriority="34" w:qFormat="1"/>
+    <w:lsdException w:name="Quote" w:uiPriority="29" w:qFormat="1"/>
+    <w:lsdException w:name="Intense Quote" w:uiPriority="30" w:qFormat="1"/>
+    <w:lsdException w:name="Medium List 2 Accent 1" w:uiPriority="66"/>
+    <w:lsdException w:name="Medium Grid 1 Accent 1" w:uiPriority="67"/>
+    <w:lsdException w:name="Medium Grid 2 Accent 1" w:uiPriority="68"/>
+    <w:lsdException w:name="Medium Grid 3 Accent 1" w:uiPriority="69"/>
+    <w:lsdException w:name="Dark List Accent 1" w:uiPriority="70"/>
+    <w:lsdException w:name="Colorful Shading Accent 1" w:uiPriority="71"/>
+    <w:lsdException w:name="Colorful List Accent 1" w:uiPriority="72"/>
+    <w:lsdException w:name="Colorful Grid Accent 1" w:uiPriority="73"/>
+    <w:lsdException w:name="Light Shading Accent 2" w:uiPriority="60"/>
+    <w:lsdException w:name="Light List Accent 2" w:uiPriority="61"/>
+    <w:lsdException w:name="Light Grid Accent 2" w:uiPriority="62"/>
+    <w:lsdException w:name="Medium Shading 1 Accent 2" w:uiPriority="63"/>
+    <w:lsdException w:name="Medium Shading 2 Accent 2" w:uiPriority="64"/>
+    <w:lsdException w:name="Medium List 1 Accent 2" w:uiPriority="65"/>
+    <w:lsdException w:name="Medium List 2 Accent 2" w:uiPriority="66"/>
+    <w:lsdException w:name="Medium Grid 1 Accent 2" w:uiPriority="67"/>
+    <w:lsdException w:name="Medium Grid 2 Accent 2" w:uiPriority="68"/>
+    <w:lsdException w:name="Medium Grid 3 Accent 2" w:uiPriority="69"/>
+    <w:lsdException w:name="Dark List Accent 2" w:uiPriority="70"/>
+    <w:lsdException w:name="Colorful Shading Accent 2" w:uiPriority="71"/>
+    <w:lsdException w:name="Colorful List Accent 2" w:uiPriority="72"/>
+    <w:lsdException w:name="Colorful Grid Accent 2" w:uiPriority="73"/>
+    <w:lsdException w:name="Light Shading Accent 3" w:uiPriority="60"/>
+    <w:lsdException w:name="Light List Accent 3" w:uiPriority="61"/>
+    <w:lsdException w:name="Light Grid Accent 3" w:uiPriority="62"/>
+    <w:lsdException w:name="Medium Shading 1 Accent 3" w:uiPriority="63"/>
+    <w:lsdException w:name="Medium Shading 2 Accent 3" w:uiPriority="64"/>
+    <w:lsdException w:name="Medium List 1 Accent 3" w:uiPriority="65"/>
+    <w:lsdException w:name="Medium List 2 Accent 3" w:uiPriority="66"/>
+    <w:lsdException w:name="Medium Grid 1 Accent 3" w:uiPriority="67"/>
+    <w:lsdException w:name="Medium Grid 2 Accent 3" w:uiPriority="68"/>
+    <w:lsdException w:name="Medium Grid 3 Accent 3" w:uiPriority="69"/>
+    <w:lsdException w:name="Dark List Accent 3" w:uiPriority="70"/>
+    <w:lsdException w:name="Colorful Shading Accent 3" w:uiPriority="71"/>
+    <w:lsdException w:name="Colorful List Accent 3" w:uiPriority="72"/>
+    <w:lsdException w:name="Colorful Grid Accent 3" w:uiPriority="73"/>
+    <w:lsdException w:name="Light Shading Accent 4" w:uiPriority="60"/>
+    <w:lsdException w:name="Light List Accent 4" w:uiPriority="61"/>
+    <w:lsdException w:name="Light Grid Accent 4" w:uiPriority="62"/>
+    <w:lsdException w:name="Medium Shading 1 Accent 4" w:uiPriority="63"/>
+    <w:lsdException w:name="Medium Shading 2 Accent 4" w:uiPriority="64"/>
+    <w:lsdException w:name="Medium List 1 Accent 4" w:uiPriority="65"/>
+    <w:lsdException w:name="Medium List 2 Accent 4" w:uiPriority="66"/>
+    <w:lsdException w:name="Medium Grid 1 Accent 4" w:uiPriority="67"/>
+    <w:lsdException w:name="Medium Grid 2 Accent 4" w:uiPriority="68"/>
+    <w:lsdException w:name="Medium Grid 3 Accent 4" w:uiPriority="69"/>
+    <w:lsdException w:name="Dark List Accent 4" w:uiPriority="70"/>
+    <w:lsdException w:name="Colorful Shading Accent 4" w:uiPriority="71"/>
+    <w:lsdException w:name="Colorful List Accent 4" w:uiPriority="72"/>
+    <w:lsdException w:name="Colorful Grid Accent 4" w:uiPriority="73"/>
+    <w:lsdException w:name="Light Shading Accent 5" w:uiPriority="60"/>
+    <w:lsdException w:name="Light List Accent 5" w:uiPriority="61"/>
+    <w:lsdException w:name="Light Grid Accent 5" w:uiPriority="62"/>
+    <w:lsdException w:name="Medium Shading 1 Accent 5" w:uiPriority="63"/>
+    <w:lsdException w:name="Medium Shading 2 Accent 5" w:uiPriority="64"/>
+    <w:lsdException w:name="Medium List 1 Accent 5" w:uiPriority="65"/>
+    <w:lsdException w:name="Medium List 2 Accent 5" w:uiPriority="66"/>
+    <w:lsdException w:name="Medium Grid 1 Accent 5" w:uiPriority="67"/>
+    <w:lsdException w:name="Medium Grid 2 Accent 5" w:uiPriority="68"/>
+    <w:lsdException w:name="Medium Grid 3 Accent 5" w:uiPriority="69"/>
+    <w:lsdException w:name="Dark List Accent 5" w:uiPriority="70"/>
+    <w:lsdException w:name="Colorful Shading Accent 5" w:uiPriority="71"/>
+    <w:lsdException w:name="Colorful List Accent 5" w:uiPriority="72"/>
+    <w:lsdException w:name="Colorful Grid Accent 5" w:uiPriority="73"/>
+    <w:lsdException w:name="Light Shading Accent 6" w:uiPriority="60"/>
+    <w:lsdException w:name="Light List Accent 6" w:uiPriority="61"/>
+    <w:lsdException w:name="Light Grid Accent 6" w:uiPriority="62"/>
+    <w:lsdException w:name="Medium Shading 1 Accent 6" w:uiPriority="63"/>
+    <w:lsdException w:name="Medium Shading 2 Accent 6" w:uiPriority="64"/>
+    <w:lsdException w:name="Medium List 1 Accent 6" w:uiPriority="65"/>
+    <w:lsdException w:name="Medium List 2 Accent 6" w:uiPriority="66"/>
+    <w:lsdException w:name="Medium Grid 1 Accent 6" w:uiPriority="67"/>
+    <w:lsdException w:name="Medium Grid 2 Accent 6" w:uiPriority="68"/>
+    <w:lsdException w:name="Medium Grid 3 Accent 6" w:uiPriority="69"/>
+    <w:lsdException w:name="Dark List Accent 6" w:uiPriority="70"/>
+    <w:lsdException w:name="Colorful Shading Accent 6" w:uiPriority="71"/>
+    <w:lsdException w:name="Colorful List Accent 6" w:uiPriority="72"/>
+    <w:lsdException w:name="Colorful Grid Accent 6" w:uiPriority="73"/>
+    <w:lsdException w:name="Subtle Emphasis" w:uiPriority="19" w:qFormat="1"/>
+    <w:lsdException w:name="Intense Emphasis" w:uiPriority="21" w:qFormat="1"/>
+    <w:lsdException w:name="Subtle Reference" w:uiPriority="31" w:qFormat="1"/>
+    <w:lsdException w:name="Intense Reference" w:uiPriority="32" w:qFormat="1"/>
+    <w:lsdException w:name="Book Title" w:uiPriority="33" w:qFormat="1"/>
+    <w:lsdException w:name="Bibliography" w:semiHidden="1" w:uiPriority="37" w:unhideWhenUsed="1"/>
+    <w:lsdException w:name="TOC Heading" w:semiHidden="1" w:uiPriority="39" w:unhideWhenUsed="1" w:qFormat="1"/>
+    <w:lsdException w:name="Plain Table 1" w:uiPriority="41"/>
+    <w:lsdException w:name="Plain Table 2" w:uiPriority="42"/>
+    <w:lsdException w:name="Plain Table 3" w:uiPriority="43"/>
+    <w:lsdException w:name="Plain Table 4" w:uiPriority="44"/>
+    <w:lsdException w:name="Plain Table 5" w:uiPriority="45"/>
+    <w:lsdException w:name="Grid Table Light" w:uiPriority="40"/>
+    <w:lsdException w:name="Grid Table 1 Light" w:uiPriority="46"/>
+    <w:lsdException w:name="Grid Table 2" w:uiPriority="47"/>
+    <w:lsdException w:name="Grid Table 3" w:uiPriority="48"/>
+    <w:lsdException w:name="Grid Table 4" w:uiPriority="49"/>
+    <w:lsdException w:name="Grid Table 5 Dark" w:uiPriority="50"/>
+    <w:lsdException w:name="Grid Table 6 Colorful" w:uiPriority="51"/>
+    <w:lsdException w:name="Grid Table 7 Colorful" w:uiPriority="52"/>
+    <w:lsdException w:name="Grid Table 1 Light Accent 1" w:uiPriority="46"/>
+    <w:lsdException w:name="Grid Table 2 Accent 1" w:uiPriority="47"/>
+    <w:lsdException w:name="Grid Table 3 Accent 1" w:uiPriority="48"/>
+    <w:lsdException w:name="Grid Table 4 Accent 1" w:uiPriority="49"/>
+    <w:lsdException w:name="Grid Table 5 Dark Accent 1" w:uiPriority="50"/>
+    <w:lsdException w:name="Grid Table 6 Colorful Accent 1" w:uiPriority="51"/>
+    <w:lsdException w:name="Grid Table 7 Colorful Accent 1" w:uiPriority="52"/>
+    <w:lsdException w:name="Grid Table 1 Light Accent 2" w:uiPriority="46"/>
+    <w:lsdException w:name="Grid Table 2 Accent 2" w:uiPriority="47"/>
+    <w:lsdException w:name="Grid Table 3 Accent 2" w:uiPriority="48"/>
+    <w:lsdException w:name="Grid Table 4 Accent 2" w:uiPriority="49"/>
+    <w:lsdException w:name="Grid Table 5 Dark Accent 2" w:uiPriority="50"/>
+    <w:lsdException w:name="Grid Table 6 Colorful Accent 2" w:uiPriority="51"/>
+    <w:lsdException w:name="Grid Table 7 Colorful Accent 2" w:uiPriority="52"/>
+    <w:lsdException w:name="Grid Table 1 Light Accent 3" w:uiPriority="46"/>
+    <w:lsdException w:name="Grid Table 2 Accent 3" w:uiPriority="47"/>
+    <w:lsdException w:name="Grid Table 3 Accent 3" w:uiPriority="48"/>
+    <w:lsdException w:name="Grid Table 4 Accent 3" w:uiPriority="49"/>
+    <w:lsdException w:name="Grid Table 5 Dark Accent 3" w:uiPriority="50"/>
+    <w:lsdException w:name="Grid Table 6 Colorful Accent 3" w:uiPriority="51"/>
+    <w:lsdException w:name="Grid Table 7 Colorful Accent 3" w:uiPriority="52"/>
+    <w:lsdException w:name="Grid Table 1 Light Accent 4" w:uiPriority="46"/>
+    <w:lsdException w:name="Grid Table 2 Accent 4" w:uiPriority="47"/>
+    <w:lsdException w:name="Grid Table 3 Accent 4" w:uiPriority="48"/>
+    <w:lsdException w:name="Grid Table 4 Accent 4" w:uiPriority="49"/>
+    <w:lsdException w:name="Grid Table 5 Dark Accent 4" w:uiPriority="50"/>
+    <w:lsdException w:name="Grid Table 6 Colorful Accent 4" w:uiPriority="51"/>
+    <w:lsdException w:name="Grid Table 7 Colorful Accent 4" w:uiPriority="52"/>
+    <w:lsdException w:name="Grid Table 1 Light Accent 5" w:uiPriority="46"/>
+    <w:lsdException w:name="Grid Table 2 Accent 5" w:uiPriority="47"/>
+    <w:lsdException w:name="Grid Table 3 Accent 5" w:uiPriority="48"/>
+    <w:lsdException w:name="Grid Table 4 Accent 5" w:uiPriority="49"/>
+    <w:lsdException w:name="Grid Table 5 Dark Accent 5" w:uiPriority="50"/>
+    <w:lsdException w:name="Grid Table 6 Colorful Accent 5" w:uiPriority="51"/>
+    <w:lsdException w:name="Grid Table 7 Colorful Accent 5" w:uiPriority="52"/>
+    <w:lsdException w:name="Grid Table 1 Light Accent 6" w:uiPriority="46"/>
+    <w:lsdException w:name="Grid Table 2 Accent 6" w:uiPriority="47"/>
+    <w:lsdException w:name="Grid Table 3 Accent 6" w:uiPriority="48"/>
+    <w:lsdException w:name="Grid Table 4 Accent 6" w:uiPriority="49"/>
+    <w:lsdException w:name="Grid Table 5 Dark Accent 6" w:uiPriority="50"/>
+    <w:lsdException w:name="Grid Table 6 Colorful Accent 6" w:uiPriority="51"/>
+    <w:lsdException w:name="Grid Table 7 Colorful Accent 6" w:uiPriority="52"/>
+    <w:lsdException w:name="List Table 1 Light" w:uiPriority="46"/>
+    <w:lsdException w:name="List Table 2" w:uiPriority="47"/>
+    <w:lsdException w:name="List Table 3" w:uiPriority="48"/>
+    <w:lsdException w:name="List Table 4" w:uiPriority="49"/>
+    <w:lsdException w:name="List Table 5 Dark" w:uiPriority="50"/>
+    <w:lsdException w:name="List Table 6 Colorful" w:uiPriority="51"/>
+    <w:lsdException w:name="List Table 7 Colorful" w:uiPriority="52"/>
+    <w:lsdException w:name="List Table 1 Light Accent 1" w:uiPriority="46"/>
+    <w:lsdException w:name="List Table 2 Accent 1" w:uiPriority="47"/>
+    <w:lsdException w:name="List Table 3 Accent 1" w:uiPriority="48"/>
+    <w:lsdException w:name="List Table 4 Accent 1" w:uiPriority="49"/>
+    <w:lsdException w:name="List Table 5 Dark Accent 1" w:uiPriority="50"/>
+    <w:lsdException w:name="List Table 6 Colorful Accent 1" w:uiPriority="51"/>
+    <w:lsdException w:name="List Table 7 Colorful Accent 1" w:uiPriority="52"/>
+    <w:lsdException w:name="List Table 1 Light Accent 2" w:uiPriority="46"/>
+    <w:lsdException w:name="List Table 2 Accent 2" w:uiPriority="47"/>
+    <w:lsdException w:name="List Table 3 Accent 2" w:uiPriority="48"/>
+    <w:lsdException w:name="List Table 4 Accent 2" w:uiPriority="49"/>
+    <w:lsdException w:name="List Table 5 Dark Accent 2" w:uiPriority="50"/>
+    <w:lsdException w:name="List Table 6 Colorful Accent 2" w:uiPriority="51"/>
+    <w:lsdException w:name="List Table 7 Colorful Accent 2" w:uiPriority="52"/>
+    <w:lsdException w:name="List Table 1 Light Accent 3" w:uiPriority="46"/>
+    <w:lsdException w:name="List Table 2 Accent 3" w:uiPriority="47"/>
+    <w:lsdException w:name="List Table 3 Accent 3" w:uiPriority="48"/>
+    <w:lsdException w:name="List Table 4 Accent 3" w:uiPriority="49"/>
+    <w:lsdException w:name="List Table 5 Dark Accent 3" w:uiPriority="50"/>
+    <w:lsdException w:name="List Table 6 Colorful Accent 3" w:uiPriority="51"/>
+    <w:lsdException w:name="List Table 7 Colorful Accent 3" w:uiPriority="52"/>
+    <w:lsdException w:name="List Table 1 Light Accent 4" w:uiPriority="46"/>
+    <w:lsdException w:name="List Table 2 Accent 4" w:uiPriority="47"/>
+    <w:lsdException w:name="List Table 3 Accent 4" w:uiPriority="48"/>
+    <w:lsdException w:name="List Table 4 Accent 4" w:uiPriority="49"/>
+    <w:lsdException w:name="List Table 5 Dark Accent 4" w:uiPriority="50"/>
+    <w:lsdException w:name="List Table 6 Colorful Accent 4" w:uiPriority="51"/>
+    <w:lsdException w:name="List Table 7 Colorful Accent 4" w:uiPriority="52"/>
+    <w:lsdException w:name="List Table 1 Light Accent 5" w:uiPriority="46"/>
+    <w:lsdException w:name="List Table 2 Accent 5" w:uiPriority="47"/>
+    <w:lsdException w:name="List Table 3 Accent 5" w:uiPriority="48"/>
+    <w:lsdException w:name="List Table 4 Accent 5" w:uiPriority="49"/>
+    <w:lsdException w:name="List Table 5 Dark Accent 5" w:uiPriority="50"/>
+    <w:lsdException w:name="List Table 6 Colorful Accent 5" w:uiPriority="51"/>
+    <w:lsdException w:name="List Table 7 Colorful Accent 5" w:uiPriority="52"/>
+    <w:lsdException w:name="List Table 1 Light Accent 6" w:uiPriority="46"/>
+    <w:lsdException w:name="List Table 2 Accent 6" w:uiPriority="47"/>
+    <w:lsdException w:name="List Table 3 Accent 6" w:uiPriority="48"/>
+    <w:lsdException w:name="List Table 4 Accent 6" w:uiPriority="49"/>
+    <w:lsdException w:name="List Table 5 Dark Accent 6" w:uiPriority="50"/>
+    <w:lsdException w:name="List Table 6 Colorful Accent 6" w:uiPriority="51"/>
+    <w:lsdException w:name="List Table 7 Colorful Accent 6" w:uiPriority="52"/>
   </w:latentStyles>
   <w:style w:type="paragraph" w:default="1" w:styleId="Standard">
     <w:name w:val="Normal"/>
@@ -14384,7 +14469,6 @@
     <w:uiPriority w:val="99"/>
     <w:semiHidden/>
     <w:unhideWhenUsed/>
-    <w:qFormat/>
     <w:tblPr>
       <w:tblInd w:w="0" w:type="dxa"/>
       <w:tblCellMar>
@@ -14497,7 +14581,7 @@
       <w:szCs w:val="16"/>
     </w:rPr>
   </w:style>
-  <w:style w:type="table" w:styleId="Tabellengitternetz">
+  <w:style w:type="table" w:styleId="Tabellenraster">
     <w:name w:val="Table Grid"/>
     <w:basedOn w:val="NormaleTabelle"/>
     <w:uiPriority w:val="59"/>
@@ -14919,7 +15003,7 @@
 </file>
 
 <file path=customXml/itemProps1.xml><?xml version="1.0" encoding="utf-8"?>
-<ds:datastoreItem xmlns:ds="http://schemas.openxmlformats.org/officeDocument/2006/customXml" ds:itemID="{E909816D-C5AB-4ED4-BFA6-F3B2164A9F02}">
+<ds:datastoreItem xmlns:ds="http://schemas.openxmlformats.org/officeDocument/2006/customXml" ds:itemID="{FF0B13C1-BBF8-49CF-8A22-45FF0328D275}">
   <ds:schemaRefs>
     <ds:schemaRef ds:uri="http://schemas.openxmlformats.org/officeDocument/2006/bibliography"/>
   </ds:schemaRefs>

</xml_diff>